<commit_message>
More Server workflow formatting.
</commit_message>
<xml_diff>
--- a/sources/static/CrdsServerEndToEnd/CrdsServerEndToEnd.docx
+++ b/sources/static/CrdsServerEndToEnd/CrdsServerEndToEnd.docx
@@ -71,8 +71,6 @@
         </w:rPr>
         <w:t>Cache Syncing,</w:t>
       </w:r>
-      <w:bookmarkStart w:id="0" w:name="_GoBack"/>
-      <w:bookmarkEnd w:id="0"/>
     </w:p>
     <w:p>
       <w:pPr>
@@ -206,7 +204,37 @@
         <w:rPr>
           <w:color w:val="3366FF"/>
         </w:rPr>
-        <w:t>FORCED 'batch submit' by '</w:t>
+        <w:t xml:space="preserve">FORCED </w:t>
+      </w:r>
+      <w:r>
+        <w:rPr>
+          <w:color w:val="3366FF"/>
+        </w:rPr>
+        <w:t>'</w:t>
+      </w:r>
+      <w:r>
+        <w:rPr>
+          <w:color w:val="3366FF"/>
+        </w:rPr>
+        <w:t>batch submit</w:t>
+      </w:r>
+      <w:r>
+        <w:rPr>
+          <w:color w:val="3366FF"/>
+        </w:rPr>
+        <w:t>'</w:t>
+      </w:r>
+      <w:r>
+        <w:rPr>
+          <w:color w:val="3366FF"/>
+        </w:rPr>
+        <w:t xml:space="preserve"> by </w:t>
+      </w:r>
+      <w:r>
+        <w:rPr>
+          <w:color w:val="3366FF"/>
+        </w:rPr>
+        <w:t>'</w:t>
       </w:r>
       <w:proofErr w:type="spellStart"/>
       <w:r>
@@ -220,7 +248,13 @@
         <w:rPr>
           <w:color w:val="3366FF"/>
         </w:rPr>
-        <w:t>'.</w:t>
+        <w:t>'</w:t>
+      </w:r>
+      <w:r>
+        <w:rPr>
+          <w:color w:val="3366FF"/>
+        </w:rPr>
+        <w:t>.</w:t>
       </w:r>
     </w:p>
     <w:p>
@@ -820,21 +854,25 @@
         <w:t>"</w:t>
       </w:r>
       <w:r>
-        <w:t xml:space="preserve"> the instrument they’re submitting files for on the CRDS server, preventing other simultaneous conflicting submissions for that instrument.</w:t>
+        <w:t xml:space="preserve"> the instrument they</w:t>
+      </w:r>
+      <w:r>
+        <w:t>'</w:t>
+      </w:r>
+      <w:r>
+        <w:t>re submitting files for on the CRDS server, preventing other simultaneous conflicting submissions for that instrument.</w:t>
       </w:r>
     </w:p>
     <w:p>
       <w:r>
         <w:lastRenderedPageBreak/>
-        <w:t xml:space="preserve">The designator FORCED indicates that CRDS instrument locking timed out or was voluntarily dropped by the time the submission was reviewed and </w:t>
-      </w:r>
-      <w:proofErr w:type="spellStart"/>
-      <w:r>
-        <w:t>OK’ed</w:t>
-      </w:r>
-      <w:proofErr w:type="spellEnd"/>
-      <w:r>
-        <w:t>.  The normal response is CONFIRMED, FORCED implies a need for extra ReDCaT team coordination to ensure no work is lost.</w:t>
+        <w:t>The designator FORCED indicates that CRDS instrument locking timed out or was voluntarily dropped by the time the submission was reviewed and OK</w:t>
+      </w:r>
+      <w:r>
+        <w:t>'</w:t>
+      </w:r>
+      <w:r>
+        <w:t>ed.  The normal response is CONFIRMED, FORCED implies a need for extra ReDCaT team coordination to ensure no work is lost.</w:t>
       </w:r>
     </w:p>
     <w:p/>
@@ -870,15 +908,7 @@
         <w:t>"</w:t>
       </w:r>
       <w:r>
-        <w:t xml:space="preserve"> section illustrates how delivered files result in the automatic update of the rmap associated with each delivered file type, as well as the generation of higher level context files for that instrument (.</w:t>
-      </w:r>
-      <w:proofErr w:type="spellStart"/>
-      <w:r>
-        <w:t>imap</w:t>
-      </w:r>
-      <w:proofErr w:type="spellEnd"/>
-      <w:r>
-        <w:t xml:space="preserve">) and the overall pipeline (.pmap).   The source rules files are typically automatically taken from a derivation or </w:t>
+        <w:t xml:space="preserve"> section illustrates how delivered files result in the automatic update of the rmap associated with each delivered file type, as well as the generation of higher level context files for that instrument (.imap) and the overall pipeline (.pmap).   The source rules files are typically automatically taken from a derivation or </w:t>
       </w:r>
       <w:r>
         <w:t>"</w:t>
@@ -989,10 +1019,10 @@
           <w:lang w:eastAsia="en-US"/>
         </w:rPr>
         <w:drawing>
-          <wp:inline distT="0" distB="0" distL="0" distR="6350" wp14:anchorId="2304E3F1" wp14:editId="635BE46A">
-            <wp:extent cx="5480050" cy="4121150"/>
-            <wp:effectExtent l="0" t="0" r="6350" b="0"/>
-            <wp:docPr id="1" name="Picture 1"/>
+          <wp:inline distT="0" distB="0" distL="0" distR="0" wp14:anchorId="49D5A155" wp14:editId="1FAD4ECC">
+            <wp:extent cx="9848850" cy="7386638"/>
+            <wp:effectExtent l="0" t="0" r="6350" b="5080"/>
+            <wp:docPr id="9" name="" descr="Macintosh HD:Users:jmiller:Desktop:Screen Shot 2017-11-17 at Nov 17, 2017  8.54.33 AM.png"/>
             <wp:cNvGraphicFramePr>
               <a:graphicFrameLocks xmlns:a="http://schemas.openxmlformats.org/drawingml/2006/main" noChangeAspect="1"/>
             </wp:cNvGraphicFramePr>
@@ -1000,13 +1030,20 @@
               <a:graphicData uri="http://schemas.openxmlformats.org/drawingml/2006/picture">
                 <pic:pic xmlns:pic="http://schemas.openxmlformats.org/drawingml/2006/picture">
                   <pic:nvPicPr>
-                    <pic:cNvPr id="1" name="Picture 3"/>
+                    <pic:cNvPr id="0" name="Picture 1" descr="Macintosh HD:Users:jmiller:Desktop:Screen Shot 2017-11-17 at Nov 17, 2017  8.54.33 AM.png"/>
                     <pic:cNvPicPr>
                       <a:picLocks noChangeAspect="1" noChangeArrowheads="1"/>
                     </pic:cNvPicPr>
                   </pic:nvPicPr>
                   <pic:blipFill>
-                    <a:blip r:embed="rId9"/>
+                    <a:blip r:embed="rId9">
+                      <a:extLst>
+                        <a:ext uri="{28A0092B-C50C-407E-A947-70E740481C1C}">
+                          <a14:useLocalDpi xmlns:a14="http://schemas.microsoft.com/office/drawing/2010/main" val="0"/>
+                        </a:ext>
+                      </a:extLst>
+                    </a:blip>
+                    <a:srcRect/>
                     <a:stretch>
                       <a:fillRect/>
                     </a:stretch>
@@ -1014,11 +1051,15 @@
                   <pic:spPr bwMode="auto">
                     <a:xfrm>
                       <a:off x="0" y="0"/>
-                      <a:ext cx="5480050" cy="4121150"/>
+                      <a:ext cx="9848850" cy="7386638"/>
                     </a:xfrm>
                     <a:prstGeom prst="rect">
                       <a:avLst/>
                     </a:prstGeom>
+                    <a:noFill/>
+                    <a:ln>
+                      <a:noFill/>
+                    </a:ln>
                     <a:extLst>
                       <a:ext uri="{FAA26D3D-D897-4be2-8F04-BA451C77F1D7}">
                         <ma14:placeholderFlag xmlns:ma14="http://schemas.microsoft.com/office/mac/drawingml/2011/main"/>
@@ -1035,6 +1076,7 @@
     <w:p/>
     <w:p>
       <w:r>
+        <w:lastRenderedPageBreak/>
         <w:t>Each of the accordions shown opens up into more detailed information about that particular item.</w:t>
       </w:r>
     </w:p>
@@ -1069,23 +1111,201 @@
     <w:p/>
     <w:p>
       <w:r>
-        <w:t xml:space="preserve">Delivery between systems commences when the pipeline’s CRDS poller notices a new catalog file in the delivery directory and begins processing.   At that point, the catalog is renamed to .cat_proc.   If the delivery fails, it will either be left as .cat_proc or potentially renamed to .cat_err as an indicator of status.  If/when the delivery </w:t>
-      </w:r>
+        <w:t>Delivery between systems commences when the pipeline</w:t>
+      </w:r>
+      <w:r>
+        <w:t>'</w:t>
+      </w:r>
+      <w:r>
+        <w:t>s CRDS poller notices a new catalog file in the delivery directory and begins processing.   At that point, the catalog is renamed to .cat_proc.   If the delivery fails, it will either be left as .cat_proc or potentially renamed to .cat_err as an indicator of status.  If/when the delivery succeeds, every fil</w:t>
+      </w:r>
+      <w:r>
+        <w:t>e link is removed, and finally,</w:t>
+      </w:r>
+      <w:r>
+        <w:t xml:space="preserve"> all forms of the .cat file are removed as well.</w:t>
+      </w:r>
+    </w:p>
+    <w:p/>
+    <w:p>
+      <w:r>
+        <w:t>When the links and .cat file are finally removed, CRDS believes the delivery is complete and assumes the files are available from the archive.   CRDS then marks the files as archived in CRDS, releasing them so that they can be sync</w:t>
+      </w:r>
+      <w:r>
+        <w:t>'</w:t>
+      </w:r>
+      <w:r>
+        <w:t xml:space="preserve">ed by pipelines and remote users. </w:t>
+      </w:r>
+    </w:p>
+    <w:p>
+      <w:pPr>
+        <w:pStyle w:val="Heading2"/>
+      </w:pPr>
+      <w:r>
+        <w:t>Shared Delivery Directory  (CRDS server: CRDS Poller)</w:t>
+      </w:r>
+    </w:p>
+    <w:p/>
+    <w:p>
+      <w:r>
+        <w:t>The CRDS archive delivery protocol revolves around the catalog files and shared delivery directory.   Both CRDS and the archive CRDS poller mount the same storage.</w:t>
+      </w:r>
+    </w:p>
+    <w:p/>
+    <w:p>
+      <w:r>
+        <w:t>For the JWST CRDS B-string the server mount point for the directory is:</w:t>
+      </w:r>
+    </w:p>
+    <w:p/>
+    <w:p>
+      <w:pPr>
+        <w:ind w:firstLine="720"/>
+      </w:pPr>
+      <w:r>
+        <w:t>/ifs/crds/jwst/bit/</w:t>
+      </w:r>
+      <w:proofErr w:type="spellStart"/>
+      <w:r>
+        <w:t>server_files</w:t>
+      </w:r>
+      <w:proofErr w:type="spellEnd"/>
+      <w:r>
+        <w:t>/deliveries</w:t>
+      </w:r>
+    </w:p>
+    <w:p/>
+    <w:p>
+      <w:proofErr w:type="gramStart"/>
+      <w:r>
+        <w:t>corresponding</w:t>
+      </w:r>
+      <w:proofErr w:type="gramEnd"/>
+      <w:r>
+        <w:t xml:space="preserve"> to shared disk volume:</w:t>
+      </w:r>
+    </w:p>
+    <w:p/>
+    <w:p>
+      <w:pPr>
+        <w:ind w:firstLine="720"/>
+      </w:pPr>
+      <w:proofErr w:type="gramStart"/>
+      <w:r>
+        <w:t>isistor10e</w:t>
+      </w:r>
+      <w:proofErr w:type="gramEnd"/>
+      <w:r>
+        <w:t>:/ifs/</w:t>
+      </w:r>
+      <w:proofErr w:type="spellStart"/>
+      <w:r>
+        <w:t>isifs</w:t>
+      </w:r>
+      <w:proofErr w:type="spellEnd"/>
+      <w:r>
+        <w:t>/archive/public/jwst/bit</w:t>
+      </w:r>
+    </w:p>
+    <w:p/>
+    <w:p>
+      <w:r>
+        <w:t>For JWST CRDS OPS the delivery directory is:</w:t>
+      </w:r>
+    </w:p>
+    <w:p/>
+    <w:p>
+      <w:pPr>
+        <w:ind w:firstLine="720"/>
+      </w:pPr>
+      <w:r>
+        <w:t>/ifs/crds/jwst/ops/</w:t>
+      </w:r>
+      <w:proofErr w:type="spellStart"/>
+      <w:r>
+        <w:t>server_files</w:t>
+      </w:r>
+      <w:proofErr w:type="spellEnd"/>
+      <w:r>
+        <w:t>/deliveries</w:t>
+      </w:r>
+    </w:p>
+    <w:p/>
+    <w:p>
+      <w:proofErr w:type="gramStart"/>
+      <w:r>
+        <w:t>for</w:t>
+      </w:r>
+      <w:proofErr w:type="gramEnd"/>
+      <w:r>
+        <w:t xml:space="preserve"> volume:</w:t>
+      </w:r>
+    </w:p>
+    <w:p/>
+    <w:p>
+      <w:pPr>
+        <w:ind w:firstLine="720"/>
+      </w:pPr>
+      <w:proofErr w:type="gramStart"/>
       <w:r>
         <w:lastRenderedPageBreak/>
-        <w:t>succeeds, every fil</w:t>
-      </w:r>
-      <w:r>
-        <w:t>e link is removed, and finally,</w:t>
-      </w:r>
-      <w:r>
-        <w:t xml:space="preserve"> all forms of the .cat file are removed as well.</w:t>
-      </w:r>
-    </w:p>
-    <w:p/>
-    <w:p>
-      <w:r>
-        <w:t xml:space="preserve">When the links and .cat file are finally removed, CRDS believes the delivery is complete and assumes the files are available from the archive.   CRDS then marks the files as archived in CRDS, releasing them so that they can be sync’ed by pipelines and remote users. </w:t>
+        <w:t>isistor10s</w:t>
+      </w:r>
+      <w:proofErr w:type="gramEnd"/>
+      <w:r>
+        <w:t>:/ifs/</w:t>
+      </w:r>
+      <w:proofErr w:type="spellStart"/>
+      <w:r>
+        <w:t>isifs</w:t>
+      </w:r>
+      <w:proofErr w:type="spellEnd"/>
+      <w:r>
+        <w:t>/archive/public/jwst/</w:t>
+      </w:r>
+      <w:proofErr w:type="spellStart"/>
+      <w:r>
+        <w:t>reference_files_ops</w:t>
+      </w:r>
+      <w:proofErr w:type="spellEnd"/>
+    </w:p>
+    <w:p/>
+    <w:p>
+      <w:r>
+        <w:t xml:space="preserve">The </w:t>
+      </w:r>
+      <w:r>
+        <w:rPr>
+          <w:i/>
+        </w:rPr>
+        <w:t>directory paths</w:t>
+      </w:r>
+      <w:r>
+        <w:t xml:space="preserve"> can vary by (a) DMS string such as OPS, TEST, DEV, B-string </w:t>
+      </w:r>
+      <w:proofErr w:type="gramStart"/>
+      <w:r>
+        <w:t>I&amp;T</w:t>
+      </w:r>
+      <w:proofErr w:type="gramEnd"/>
+      <w:r>
+        <w:t xml:space="preserve"> and (b) Virtual machine within the DMS such as the CRDS server or CRDS archiving poller.</w:t>
+      </w:r>
+    </w:p>
+    <w:p/>
+    <w:p>
+      <w:r>
+        <w:t xml:space="preserve">The </w:t>
+      </w:r>
+      <w:r>
+        <w:rPr>
+          <w:i/>
+        </w:rPr>
+        <w:t>volume</w:t>
+      </w:r>
+      <w:r>
+        <w:t xml:space="preserve"> is conceptually a network disk drive and shared by both the CRDS server and the CRDS archiving poller machines to transfer files between systems.   The network and storage partition can be reconfigured by ITSD without logically impacting those systems as long as the contents of the old volume are copied exactly. Changes to the network link (e.g. isistor10e) can dramatically impact delivery and sync performance.</w:t>
       </w:r>
     </w:p>
     <w:p>
@@ -1093,182 +1313,19 @@
         <w:pStyle w:val="Heading2"/>
       </w:pPr>
       <w:r>
-        <w:t>Shared Delivery Directory  (CRDS server: CRDS Poller)</w:t>
-      </w:r>
-    </w:p>
-    <w:p/>
-    <w:p>
-      <w:r>
-        <w:t>The CRDS archive delivery protocol revolves around the catalog files and shared delivery directory.   Both CRDS and the archive CRDS poller mount the same storage.</w:t>
-      </w:r>
-    </w:p>
-    <w:p/>
-    <w:p>
-      <w:r>
-        <w:t>For the JWST CRDS B-string the server mount point for the directory is:</w:t>
-      </w:r>
-    </w:p>
-    <w:p/>
-    <w:p>
-      <w:pPr>
-        <w:ind w:firstLine="720"/>
-      </w:pPr>
-      <w:r>
-        <w:t>/ifs/crds/jwst/bit/</w:t>
-      </w:r>
-      <w:proofErr w:type="spellStart"/>
-      <w:r>
-        <w:t>server_files</w:t>
-      </w:r>
-      <w:proofErr w:type="spellEnd"/>
-      <w:r>
-        <w:t>/deliveries</w:t>
-      </w:r>
-    </w:p>
-    <w:p/>
-    <w:p>
-      <w:proofErr w:type="gramStart"/>
-      <w:r>
-        <w:t>corresponding</w:t>
-      </w:r>
-      <w:proofErr w:type="gramEnd"/>
-      <w:r>
-        <w:t xml:space="preserve"> to shared disk volume:</w:t>
-      </w:r>
-    </w:p>
-    <w:p/>
-    <w:p>
-      <w:pPr>
-        <w:ind w:firstLine="720"/>
-      </w:pPr>
-      <w:proofErr w:type="gramStart"/>
-      <w:r>
-        <w:t>isistor10e</w:t>
-      </w:r>
-      <w:proofErr w:type="gramEnd"/>
-      <w:r>
-        <w:t>:/ifs/</w:t>
-      </w:r>
-      <w:proofErr w:type="spellStart"/>
-      <w:r>
-        <w:t>isifs</w:t>
-      </w:r>
-      <w:proofErr w:type="spellEnd"/>
-      <w:r>
-        <w:t>/archive/public/jwst/bit</w:t>
-      </w:r>
-    </w:p>
-    <w:p/>
-    <w:p>
-      <w:r>
-        <w:t>For JWST CRDS OPS the delivery directory is:</w:t>
-      </w:r>
-    </w:p>
-    <w:p/>
-    <w:p>
-      <w:pPr>
-        <w:ind w:firstLine="720"/>
-      </w:pPr>
-      <w:r>
-        <w:t>/ifs/crds/jwst/ops/</w:t>
-      </w:r>
-      <w:proofErr w:type="spellStart"/>
-      <w:r>
-        <w:t>server_files</w:t>
-      </w:r>
-      <w:proofErr w:type="spellEnd"/>
-      <w:r>
-        <w:t>/deliveries</w:t>
-      </w:r>
-    </w:p>
-    <w:p/>
-    <w:p>
-      <w:proofErr w:type="gramStart"/>
-      <w:r>
-        <w:t>for</w:t>
-      </w:r>
-      <w:proofErr w:type="gramEnd"/>
-      <w:r>
-        <w:t xml:space="preserve"> volume:</w:t>
-      </w:r>
-    </w:p>
-    <w:p/>
-    <w:p>
-      <w:pPr>
-        <w:ind w:firstLine="720"/>
-      </w:pPr>
-      <w:proofErr w:type="gramStart"/>
-      <w:r>
-        <w:t>isistor10s</w:t>
-      </w:r>
-      <w:proofErr w:type="gramEnd"/>
-      <w:r>
-        <w:t>:/ifs/</w:t>
-      </w:r>
-      <w:proofErr w:type="spellStart"/>
-      <w:r>
-        <w:t>isifs</w:t>
-      </w:r>
-      <w:proofErr w:type="spellEnd"/>
-      <w:r>
-        <w:t>/archive/public/jwst/</w:t>
-      </w:r>
-      <w:proofErr w:type="spellStart"/>
-      <w:r>
-        <w:t>reference_files_ops</w:t>
-      </w:r>
-      <w:proofErr w:type="spellEnd"/>
-    </w:p>
-    <w:p/>
-    <w:p>
-      <w:r>
-        <w:t xml:space="preserve">The </w:t>
-      </w:r>
-      <w:r>
-        <w:rPr>
-          <w:i/>
-        </w:rPr>
-        <w:t>directory paths</w:t>
-      </w:r>
-      <w:r>
-        <w:t xml:space="preserve"> can vary by (a) DMS string such as OPS, TEST, DEV, B-string </w:t>
-      </w:r>
-      <w:proofErr w:type="gramStart"/>
-      <w:r>
-        <w:t>I&amp;T</w:t>
-      </w:r>
-      <w:proofErr w:type="gramEnd"/>
-      <w:r>
-        <w:t xml:space="preserve"> and (b) Virtual machine within the DMS such as the CRDS server or CRDS archiving poller.</w:t>
-      </w:r>
-    </w:p>
-    <w:p/>
-    <w:p>
-      <w:r>
-        <w:t xml:space="preserve">The </w:t>
-      </w:r>
-      <w:r>
-        <w:rPr>
-          <w:i/>
-        </w:rPr>
-        <w:t>volume</w:t>
-      </w:r>
-      <w:r>
-        <w:t xml:space="preserve"> is conceptually a network disk drive and shared by both the CRDS server and the CRDS archiving poller machines to transfer files between systems.   The network and storage partition can be reconfigured by ITSD without logically impacting those systems as long as the contents of the old volume are copied exactly. Changes to the network link (e.g. isistor10e) can dramatically impact delivery and sync performance.</w:t>
-      </w:r>
-    </w:p>
-    <w:p>
-      <w:pPr>
-        <w:pStyle w:val="Heading2"/>
-      </w:pPr>
-      <w:r>
         <w:t>Delivery Failure Recovery</w:t>
       </w:r>
     </w:p>
     <w:p/>
     <w:p>
       <w:r>
-        <w:t>A frequent failure recovery process performed on the CRDS server is to reset files in the delivery directory preparing them for a second attempt by the pipeline’s CRDS poller and archive systems.   This task can be performed by either side of the shared file system interface, but is generally performed within the CRDS server as follows:</w:t>
+        <w:t>A frequent failure recovery process performed on the CRDS server is to reset files in the delivery directory preparing them for a second attempt by the pipeline</w:t>
+      </w:r>
+      <w:r>
+        <w:t>'</w:t>
+      </w:r>
+      <w:r>
+        <w:t>s CRDS poller and archive systems.   This task can be performed by either side of the shared file system interface, but is generally performed within the CRDS server as follows:</w:t>
       </w:r>
     </w:p>
     <w:p/>
@@ -1799,6 +1856,7 @@
     <w:p/>
     <w:p>
       <w:r>
+        <w:lastRenderedPageBreak/>
         <w:t>Files cannot be used by pipeline systems until synced as discussed below.  It is not necessary (or sensible) to change the default context prior to syncing the pipeline if previews are desired.  A subsequent context update and sync can be performed once testing has vetted a context.  Generally previews are skipped for routine deliveries.</w:t>
       </w:r>
     </w:p>
@@ -1865,7 +1923,6 @@
         <w:pStyle w:val="Heading1"/>
       </w:pPr>
       <w:r>
-        <w:lastRenderedPageBreak/>
         <w:t>Setting the Default Context</w:t>
       </w:r>
     </w:p>
@@ -1890,10 +1947,11 @@
           <w:noProof/>
           <w:lang w:eastAsia="en-US"/>
         </w:rPr>
+        <w:lastRenderedPageBreak/>
         <w:drawing>
-          <wp:inline distT="0" distB="12700" distL="0" distR="6350" wp14:anchorId="3702AF41" wp14:editId="0D1CF07F">
-            <wp:extent cx="5480050" cy="3289300"/>
-            <wp:effectExtent l="0" t="0" r="6350" b="12700"/>
+          <wp:inline distT="0" distB="12700" distL="0" distR="6350" wp14:anchorId="3702AF41" wp14:editId="7C70728C">
+            <wp:extent cx="9982200" cy="5991633"/>
+            <wp:effectExtent l="0" t="0" r="0" b="3175"/>
             <wp:docPr id="2" name="Picture 2"/>
             <wp:cNvGraphicFramePr>
               <a:graphicFrameLocks xmlns:a="http://schemas.openxmlformats.org/drawingml/2006/main" noChangeAspect="1"/>
@@ -1916,7 +1974,7 @@
                   <pic:spPr bwMode="auto">
                     <a:xfrm>
                       <a:off x="0" y="0"/>
-                      <a:ext cx="5480050" cy="3289300"/>
+                      <a:ext cx="9982200" cy="5991633"/>
                     </a:xfrm>
                     <a:prstGeom prst="rect">
                       <a:avLst/>
@@ -2013,7 +2071,6 @@
     <w:p/>
     <w:p>
       <w:r>
-        <w:lastRenderedPageBreak/>
         <w:t>Updating the default context is a consequential activity.   It immediately results in a new entry in the CRDS Context History, and within a few minutes will trigger the CRDS reprocessing computation that determines the datasets impacted by the new reference files and/or rules.</w:t>
       </w:r>
     </w:p>
@@ -2028,7 +2085,13 @@
     <w:p/>
     <w:p>
       <w:r>
-        <w:t>After setting the new default context, the pipeline operator downloads the associated CRDS rules and references to the pipeline’s CRDS cache by running CRDS synchronization tools (</w:t>
+        <w:t>After setting the new default context, the pipeline operator downloads the associated CRDS rules and references to the pipeline</w:t>
+      </w:r>
+      <w:r>
+        <w:t>'</w:t>
+      </w:r>
+      <w:r>
+        <w:t>s CRDS cache by running CRDS synchronization tools (</w:t>
       </w:r>
       <w:r>
         <w:rPr>
@@ -2046,7 +2109,13 @@
         <w:t>cron_sync</w:t>
       </w:r>
       <w:r>
-        <w:t xml:space="preserve">) currently further wrapped by the pipeline’s </w:t>
+        <w:t>) currently further wrapped by the pipeline</w:t>
+      </w:r>
+      <w:r>
+        <w:t>'</w:t>
+      </w:r>
+      <w:r>
+        <w:t xml:space="preserve">s </w:t>
       </w:r>
       <w:r>
         <w:rPr>
@@ -2236,7 +2305,31 @@
           <w:sz w:val="18"/>
           <w:szCs w:val="18"/>
         </w:rPr>
-        <w:t xml:space="preserve"> updating: '/ifs/int/jwstb/ref/build7.1/crds/cache/config/jwst/server_config'</w:t>
+        <w:t xml:space="preserve"> updating: </w:t>
+      </w:r>
+      <w:r>
+        <w:rPr>
+          <w:color w:val="3366FF"/>
+          <w:sz w:val="18"/>
+          <w:szCs w:val="18"/>
+        </w:rPr>
+        <w:t>'</w:t>
+      </w:r>
+      <w:r>
+        <w:rPr>
+          <w:color w:val="3366FF"/>
+          <w:sz w:val="18"/>
+          <w:szCs w:val="18"/>
+        </w:rPr>
+        <w:t>/ifs/int/jwstb/ref/build7.1/crds/cache/config/jwst/server_config</w:t>
+      </w:r>
+      <w:r>
+        <w:rPr>
+          <w:color w:val="3366FF"/>
+          <w:sz w:val="18"/>
+          <w:szCs w:val="18"/>
+        </w:rPr>
+        <w:t>'</w:t>
       </w:r>
     </w:p>
     <w:p>
@@ -2282,7 +2375,31 @@
           <w:sz w:val="18"/>
           <w:szCs w:val="18"/>
         </w:rPr>
-        <w:t xml:space="preserve"> updating: '/ifs/int/jwstb/ref/build7.1/crds/cache/config/jwst/bad_files.txt'</w:t>
+        <w:t xml:space="preserve"> updating: </w:t>
+      </w:r>
+      <w:r>
+        <w:rPr>
+          <w:color w:val="3366FF"/>
+          <w:sz w:val="18"/>
+          <w:szCs w:val="18"/>
+        </w:rPr>
+        <w:t>'</w:t>
+      </w:r>
+      <w:r>
+        <w:rPr>
+          <w:color w:val="3366FF"/>
+          <w:sz w:val="18"/>
+          <w:szCs w:val="18"/>
+        </w:rPr>
+        <w:t>/ifs/int/jwstb/ref/build7.1/crds/cache/config/jwst/bad_files.txt</w:t>
+      </w:r>
+      <w:r>
+        <w:rPr>
+          <w:color w:val="3366FF"/>
+          <w:sz w:val="18"/>
+          <w:szCs w:val="18"/>
+        </w:rPr>
+        <w:t>'</w:t>
       </w:r>
     </w:p>
     <w:p>
@@ -2456,7 +2573,39 @@
           <w:sz w:val="18"/>
           <w:szCs w:val="18"/>
         </w:rPr>
-        <w:t xml:space="preserve"> context name 'jwst_0422.pmap' to CRDS server</w:t>
+        <w:t xml:space="preserve"> context name </w:t>
+      </w:r>
+      <w:r>
+        <w:rPr>
+          <w:color w:val="3366FF"/>
+          <w:sz w:val="18"/>
+          <w:szCs w:val="18"/>
+        </w:rPr>
+        <w:t>'</w:t>
+      </w:r>
+      <w:r>
+        <w:rPr>
+          <w:color w:val="3366FF"/>
+          <w:sz w:val="18"/>
+          <w:szCs w:val="18"/>
+        </w:rPr>
+        <w:t>jwst_0422.pmap</w:t>
+      </w:r>
+      <w:r>
+        <w:rPr>
+          <w:color w:val="3366FF"/>
+          <w:sz w:val="18"/>
+          <w:szCs w:val="18"/>
+        </w:rPr>
+        <w:t>'</w:t>
+      </w:r>
+      <w:r>
+        <w:rPr>
+          <w:color w:val="3366FF"/>
+          <w:sz w:val="18"/>
+          <w:szCs w:val="18"/>
+        </w:rPr>
+        <w:t xml:space="preserve"> to CRDS server</w:t>
       </w:r>
     </w:p>
     <w:p>
@@ -2840,7 +2989,6 @@
     <w:p/>
     <w:p>
       <w:r>
-        <w:lastRenderedPageBreak/>
         <w:t xml:space="preserve">Key aspects of the output are </w:t>
       </w:r>
       <w:r>
@@ -2939,22 +3087,10 @@
     <w:p/>
     <w:p>
       <w:r>
-        <w:t xml:space="preserve">When the context push is successful, any authenticated user, typically a pipeline operator or file submitter, can log into the CRDS server and see sync status that has been echoed from a broadly used CRDS cache.   It’s important to note that </w:t>
-      </w:r>
-      <w:r>
-        <w:rPr>
-          <w:i/>
-        </w:rPr>
-        <w:t>anyone</w:t>
-      </w:r>
-      <w:r>
-        <w:t xml:space="preserve"> can create their own complete or demand-based CRDS cache, but only critical </w:t>
-      </w:r>
-      <w:r>
-        <w:t>shared caches are tracked here,</w:t>
-      </w:r>
-      <w:r>
-        <w:t xml:space="preserve"> not personal caches.</w:t>
+        <w:t>When the context push is successful, any authenticated user, typically a pipeline operator or file submitter, can log into the CRDS server and see sync status that has been echoed f</w:t>
+      </w:r>
+      <w:r>
+        <w:t>rom a broadly used CRDS cache:</w:t>
       </w:r>
     </w:p>
     <w:p/>
@@ -2966,10 +3102,10 @@
         </w:rPr>
         <w:lastRenderedPageBreak/>
         <w:drawing>
-          <wp:inline distT="0" distB="12700" distL="0" distR="0" wp14:anchorId="063741EB" wp14:editId="3FFA7A3E">
-            <wp:extent cx="5486400" cy="1536700"/>
+          <wp:inline distT="0" distB="0" distL="0" distR="0" wp14:anchorId="3FC910BB" wp14:editId="76B3CC13">
+            <wp:extent cx="6477000" cy="1816100"/>
             <wp:effectExtent l="0" t="0" r="0" b="12700"/>
-            <wp:docPr id="3" name="Picture 3"/>
+            <wp:docPr id="12" name="Picture 12" descr="Macintosh HD:Users:jmiller:Desktop:Screen Shot 2017-11-15 at Nov 15, 2017  5.52.53 PM.png"/>
             <wp:cNvGraphicFramePr>
               <a:graphicFrameLocks xmlns:a="http://schemas.openxmlformats.org/drawingml/2006/main" noChangeAspect="1"/>
             </wp:cNvGraphicFramePr>
@@ -2977,13 +3113,20 @@
               <a:graphicData uri="http://schemas.openxmlformats.org/drawingml/2006/picture">
                 <pic:pic xmlns:pic="http://schemas.openxmlformats.org/drawingml/2006/picture">
                   <pic:nvPicPr>
-                    <pic:cNvPr id="3" name="Picture 8"/>
+                    <pic:cNvPr id="0" name="Picture 4" descr="Macintosh HD:Users:jmiller:Desktop:Screen Shot 2017-11-15 at Nov 15, 2017  5.52.53 PM.png"/>
                     <pic:cNvPicPr>
                       <a:picLocks noChangeAspect="1" noChangeArrowheads="1"/>
                     </pic:cNvPicPr>
                   </pic:nvPicPr>
                   <pic:blipFill>
-                    <a:blip r:embed="rId12"/>
+                    <a:blip r:embed="rId12">
+                      <a:extLst>
+                        <a:ext uri="{28A0092B-C50C-407E-A947-70E740481C1C}">
+                          <a14:useLocalDpi xmlns:a14="http://schemas.microsoft.com/office/drawing/2010/main" val="0"/>
+                        </a:ext>
+                      </a:extLst>
+                    </a:blip>
+                    <a:srcRect/>
                     <a:stretch>
                       <a:fillRect/>
                     </a:stretch>
@@ -2991,16 +3134,15 @@
                   <pic:spPr bwMode="auto">
                     <a:xfrm>
                       <a:off x="0" y="0"/>
-                      <a:ext cx="5486400" cy="1536700"/>
+                      <a:ext cx="6477000" cy="1816100"/>
                     </a:xfrm>
                     <a:prstGeom prst="rect">
                       <a:avLst/>
                     </a:prstGeom>
-                    <a:extLst>
-                      <a:ext uri="{FAA26D3D-D897-4be2-8F04-BA451C77F1D7}">
-                        <ma14:placeholderFlag xmlns:ma14="http://schemas.microsoft.com/office/mac/drawingml/2011/main"/>
-                      </a:ext>
-                    </a:extLst>
+                    <a:noFill/>
+                    <a:ln>
+                      <a:noFill/>
+                    </a:ln>
                   </pic:spPr>
                 </pic:pic>
               </a:graphicData>
@@ -3012,6 +3154,33 @@
     <w:p/>
     <w:p>
       <w:r>
+        <w:t>It</w:t>
+      </w:r>
+      <w:r>
+        <w:t>'</w:t>
+      </w:r>
+      <w:r>
+        <w:t xml:space="preserve">s important to note that </w:t>
+      </w:r>
+      <w:r>
+        <w:rPr>
+          <w:i/>
+        </w:rPr>
+        <w:t>anyone</w:t>
+      </w:r>
+      <w:r>
+        <w:t xml:space="preserve"> can create their own complete or demand-based CRDS cache, but only critical </w:t>
+      </w:r>
+      <w:r>
+        <w:t>shared caches are tracked here,</w:t>
+      </w:r>
+      <w:r>
+        <w:t xml:space="preserve"> not personal caches.</w:t>
+      </w:r>
+    </w:p>
+    <w:p/>
+    <w:p>
+      <w:r>
         <w:t xml:space="preserve">In the above picture </w:t>
       </w:r>
       <w:r>
@@ -3021,7 +3190,13 @@
         <w:t>jwst-ops-pipeline</w:t>
       </w:r>
       <w:r>
-        <w:t xml:space="preserve"> corresponds to the pipeline’s cache on any string; the name does not change between strings.   Cached Context reflects what CRDS believes the pipeline is most likely using based on prior syncs and the echo.   Here it indicates a successful sync for </w:t>
+        <w:t xml:space="preserve"> corresponds to the pipeline</w:t>
+      </w:r>
+      <w:r>
+        <w:t>'</w:t>
+      </w:r>
+      <w:r>
+        <w:t xml:space="preserve">s cache on any string; the name does not change between strings.   Cached Context reflects what CRDS believes the pipeline is most likely using based on prior syncs and the echo.   Here it indicates a successful sync for </w:t>
       </w:r>
       <w:r>
         <w:rPr>
@@ -3053,7 +3228,13 @@
       </w:r>
       <w:proofErr w:type="gramEnd"/>
       <w:r>
-        <w:t xml:space="preserve"> jwst_0422.pmap is available and selected as the universal default,  evidently /grp/crds/cache has not yet been sync’ed (or the sync failed) and is still using jwst_0419.pmap by default.   Indeed, syncing </w:t>
+        <w:t xml:space="preserve"> jwst_0422.pmap is available and selected as the universal default,  evidently /grp/crds/cache has not yet been sync</w:t>
+      </w:r>
+      <w:r>
+        <w:t>'</w:t>
+      </w:r>
+      <w:r>
+        <w:t xml:space="preserve">ed (or the sync failed) and is still using jwst_0419.pmap by default.   Indeed, syncing </w:t>
       </w:r>
       <w:r>
         <w:rPr>
@@ -3089,25 +3270,9 @@
     </w:p>
     <w:p>
       <w:pPr>
-        <w:rPr>
-          <w:rFonts w:ascii="Calibri" w:eastAsia="ＭＳ ゴシック" w:hAnsi="Calibri"/>
-          <w:b/>
-          <w:bCs/>
-          <w:color w:val="4F81BD"/>
-          <w:sz w:val="26"/>
-          <w:szCs w:val="26"/>
-        </w:rPr>
-      </w:pPr>
-      <w:r>
-        <w:br w:type="page"/>
-      </w:r>
-    </w:p>
-    <w:p>
-      <w:pPr>
         <w:pStyle w:val="Heading2"/>
       </w:pPr>
       <w:r>
-        <w:lastRenderedPageBreak/>
         <w:t>Reprocessing Workflow</w:t>
       </w:r>
     </w:p>
@@ -3135,10 +3300,11 @@
           <w:noProof/>
           <w:lang w:eastAsia="en-US"/>
         </w:rPr>
+        <w:lastRenderedPageBreak/>
         <w:drawing>
-          <wp:inline distT="0" distB="0" distL="0" distR="6350" wp14:anchorId="4182BA98" wp14:editId="45E2FF32">
-            <wp:extent cx="5480050" cy="3867150"/>
-            <wp:effectExtent l="0" t="0" r="6350" b="0"/>
+          <wp:inline distT="0" distB="0" distL="0" distR="6350" wp14:anchorId="4182BA98" wp14:editId="785045AE">
+            <wp:extent cx="9452861" cy="6670675"/>
+            <wp:effectExtent l="0" t="0" r="0" b="9525"/>
             <wp:docPr id="4" name="Picture 4" descr="Description: affected_datasets_workflow.png"/>
             <wp:cNvGraphicFramePr>
               <a:graphicFrameLocks xmlns:a="http://schemas.openxmlformats.org/drawingml/2006/main" noChangeAspect="1"/>
@@ -3161,7 +3327,7 @@
                   <pic:spPr bwMode="auto">
                     <a:xfrm>
                       <a:off x="0" y="0"/>
-                      <a:ext cx="5480050" cy="3867150"/>
+                      <a:ext cx="9452948" cy="6670736"/>
                     </a:xfrm>
                     <a:prstGeom prst="rect">
                       <a:avLst/>
@@ -3196,6 +3362,7 @@
     <w:p/>
     <w:p>
       <w:r>
+        <w:lastRenderedPageBreak/>
         <w:t>CRDS reprocessing recommendations are computed by a cron job running on the CRDS server that triggers the computation within 5 minutes of choosing a new default context.</w:t>
       </w:r>
     </w:p>
@@ -3214,11 +3381,7 @@
         <w:t>implemented by</w:t>
       </w:r>
       <w:r>
-        <w:t xml:space="preserve"> one mode of the CRDS bestrefs program that fetches input parameters for large numbers of datasets from archive </w:t>
-      </w:r>
-      <w:r>
-        <w:lastRenderedPageBreak/>
-        <w:t>databases rather than reading smaller numbers of FITS headers.  Unlike running bestrefs in the HST pipeline</w:t>
+        <w:t xml:space="preserve"> one mode of the CRDS bestrefs program that fetches input parameters for large numbers of datasets from archive databases rather than reading smaller numbers of FITS headers.  Unlike running bestrefs in the HST pipeline</w:t>
       </w:r>
       <w:r>
         <w:t>, the</w:t>
@@ -3247,10 +3410,11 @@
           <w:noProof/>
           <w:lang w:eastAsia="en-US"/>
         </w:rPr>
+        <w:lastRenderedPageBreak/>
         <w:drawing>
-          <wp:inline distT="0" distB="12700" distL="0" distR="6350" wp14:anchorId="78DFA380" wp14:editId="69495AC4">
-            <wp:extent cx="5480050" cy="3924300"/>
-            <wp:effectExtent l="0" t="0" r="6350" b="12700"/>
+          <wp:inline distT="0" distB="12700" distL="0" distR="6350" wp14:anchorId="78DFA380" wp14:editId="2F26977E">
+            <wp:extent cx="9944100" cy="7121036"/>
+            <wp:effectExtent l="0" t="0" r="0" b="0"/>
             <wp:docPr id="5" name="Picture 5" descr="Description: bestrefs_flow.png"/>
             <wp:cNvGraphicFramePr>
               <a:graphicFrameLocks xmlns:a="http://schemas.openxmlformats.org/drawingml/2006/main" noChangeAspect="1"/>
@@ -3273,7 +3437,7 @@
                   <pic:spPr bwMode="auto">
                     <a:xfrm>
                       <a:off x="0" y="0"/>
-                      <a:ext cx="5480050" cy="3924300"/>
+                      <a:ext cx="9944100" cy="7121036"/>
                     </a:xfrm>
                     <a:prstGeom prst="rect">
                       <a:avLst/>
@@ -3305,7 +3469,14 @@
     <w:p/>
     <w:p>
       <w:r>
-        <w:t>For JWST it’s important to note that the archive provides a dedicated web service to fetch parameter sets.    The protocol essentially has two parts CRDS can query:</w:t>
+        <w:lastRenderedPageBreak/>
+        <w:t>For JWST it</w:t>
+      </w:r>
+      <w:r>
+        <w:t>'</w:t>
+      </w:r>
+      <w:r>
+        <w:t>s important to note that the archive provides a dedicated web service to fetch parameter sets.    The protocol essentially has two parts CRDS can query:</w:t>
       </w:r>
     </w:p>
     <w:p/>
@@ -3344,7 +3515,13 @@
       </w:r>
       <w:proofErr w:type="gramEnd"/>
       <w:r>
-        <w:t xml:space="preserve"> has a direct interface to the DADSOPS (replicated) archive database and does it’s own SQL queries.</w:t>
+        <w:t xml:space="preserve"> has a direct interface to the DADSOPS (replicated) archive database and does it</w:t>
+      </w:r>
+      <w:r>
+        <w:t>'</w:t>
+      </w:r>
+      <w:r>
+        <w:t>s own SQL queries.</w:t>
       </w:r>
     </w:p>
     <w:p>
@@ -3352,7 +3529,6 @@
         <w:pStyle w:val="Heading2"/>
       </w:pPr>
       <w:r>
-        <w:lastRenderedPageBreak/>
         <w:t>Kinds of CRDS Errors</w:t>
       </w:r>
     </w:p>
@@ -3439,7 +3615,13 @@
         </w:numPr>
       </w:pPr>
       <w:r>
-        <w:t>A problem with the archive’s parameters for some dataset</w:t>
+        <w:t>A problem with the archive</w:t>
+      </w:r>
+      <w:r>
+        <w:t>'</w:t>
+      </w:r>
+      <w:r>
+        <w:t>s parameters for some dataset</w:t>
       </w:r>
     </w:p>
     <w:p>
@@ -3524,7 +3706,11 @@
     </w:p>
     <w:p>
       <w:r>
-        <w:t>The nature of CRDS rules corrections is that new versions of rules are created and older versions of rules remain exactly as-is.   This means that unless dataset parameters change, an old context will continue to produce exactly the same errors indefinitely.  In particular, an old context will definitely produce errors during the reprocessing run in which the new context provides fixes for those same errors.</w:t>
+        <w:t xml:space="preserve">The nature of CRDS rules corrections is that new versions of rules are created and older versions of rules remain exactly as-is.   This means that unless dataset parameters change, an old context will continue to produce exactly the same errors </w:t>
+      </w:r>
+      <w:r>
+        <w:lastRenderedPageBreak/>
+        <w:t>indefinitely.  In particular, an old context will definitely produce errors during the reprocessing run in which the new context provides fixes for those same errors.</w:t>
       </w:r>
     </w:p>
     <w:p>
@@ -3538,11 +3724,7 @@
     <w:p/>
     <w:p>
       <w:r>
-        <w:t xml:space="preserve">Since HST has over a million dataset IDs (as seen by CRDS), brute force computations for two contexts for all instruments originally took on the order of 12 hours to complete.    Consequently, as an optimization, the difference between contexts has been exploited to determine (a) possibly affected instruments (b) </w:t>
-      </w:r>
-      <w:r>
-        <w:lastRenderedPageBreak/>
-        <w:t>possibly affected reference types and (c) possibly affected observation dates based on affected USEAFTER dates.   Collectively, those three pieces of information are typically used to reduce the datasets that are examined to a few thousand enabling the computation of datasets to reprocess to complete in minutes.</w:t>
+        <w:t>Since HST has over a million dataset IDs (as seen by CRDS), brute force computations for two contexts for all instruments originally took on the order of 12 hours to complete.    Consequently, as an optimization, the difference between contexts has been exploited to determine (a) possibly affected instruments (b) possibly affected reference types and (c) possibly affected observation dates based on affected USEAFTER dates.   Collectively, those three pieces of information are typically used to reduce the datasets that are examined to a few thousand enabling the computation of datasets to reprocess to complete in minutes.</w:t>
       </w:r>
     </w:p>
     <w:p/>
@@ -3688,7 +3870,6 @@
         <w:pStyle w:val="Heading2"/>
       </w:pPr>
       <w:r>
-        <w:lastRenderedPageBreak/>
         <w:t>Seeing Context History and Differences</w:t>
       </w:r>
     </w:p>
@@ -3762,9 +3943,9 @@
           <w:lang w:eastAsia="en-US"/>
         </w:rPr>
         <w:drawing>
-          <wp:inline distT="0" distB="6350" distL="0" distR="0" wp14:anchorId="59646120" wp14:editId="7AEEDE57">
-            <wp:extent cx="5492750" cy="2965450"/>
-            <wp:effectExtent l="0" t="0" r="0" b="0"/>
+          <wp:inline distT="0" distB="6350" distL="0" distR="0" wp14:anchorId="59646120" wp14:editId="4A83C9EB">
+            <wp:extent cx="9455150" cy="5104688"/>
+            <wp:effectExtent l="0" t="0" r="0" b="1270"/>
             <wp:docPr id="6" name="Picture 2"/>
             <wp:cNvGraphicFramePr>
               <a:graphicFrameLocks xmlns:a="http://schemas.openxmlformats.org/drawingml/2006/main" noChangeAspect="1"/>
@@ -3787,7 +3968,7 @@
                   <pic:spPr bwMode="auto">
                     <a:xfrm>
                       <a:off x="0" y="0"/>
-                      <a:ext cx="5492750" cy="2965450"/>
+                      <a:ext cx="9455150" cy="5104688"/>
                     </a:xfrm>
                     <a:prstGeom prst="rect">
                       <a:avLst/>
@@ -3818,10 +3999,11 @@
           <w:noProof/>
           <w:lang w:eastAsia="en-US"/>
         </w:rPr>
+        <w:lastRenderedPageBreak/>
         <w:drawing>
-          <wp:inline distT="0" distB="0" distL="0" distR="0" wp14:anchorId="38D4A804" wp14:editId="513E7765">
-            <wp:extent cx="5492750" cy="3835400"/>
-            <wp:effectExtent l="0" t="0" r="0" b="0"/>
+          <wp:inline distT="0" distB="0" distL="0" distR="0" wp14:anchorId="38D4A804" wp14:editId="4EB10B01">
+            <wp:extent cx="9823450" cy="6859380"/>
+            <wp:effectExtent l="0" t="0" r="6350" b="0"/>
             <wp:docPr id="7" name="Picture 5"/>
             <wp:cNvGraphicFramePr>
               <a:graphicFrameLocks xmlns:a="http://schemas.openxmlformats.org/drawingml/2006/main" noChangeAspect="1"/>
@@ -3844,7 +4026,7 @@
                   <pic:spPr bwMode="auto">
                     <a:xfrm>
                       <a:off x="0" y="0"/>
-                      <a:ext cx="5492750" cy="3835400"/>
+                      <a:ext cx="9823450" cy="6859380"/>
                     </a:xfrm>
                     <a:prstGeom prst="rect">
                       <a:avLst/>
@@ -3897,14 +4079,16 @@
           <w:lang w:eastAsia="en-US"/>
         </w:rPr>
       </w:pPr>
+      <w:bookmarkStart w:id="0" w:name="_GoBack"/>
       <w:r>
         <w:rPr>
           <w:noProof/>
           <w:lang w:eastAsia="en-US"/>
         </w:rPr>
+        <w:lastRenderedPageBreak/>
         <w:drawing>
-          <wp:inline distT="0" distB="12700" distL="0" distR="6350" wp14:anchorId="647744A4" wp14:editId="4E913772">
-            <wp:extent cx="5480050" cy="4102100"/>
+          <wp:inline distT="0" distB="12700" distL="0" distR="6350" wp14:anchorId="647744A4" wp14:editId="0EF14AF2">
+            <wp:extent cx="9810750" cy="7343852"/>
             <wp:effectExtent l="0" t="0" r="0" b="0"/>
             <wp:docPr id="8" name="Picture 6"/>
             <wp:cNvGraphicFramePr>
@@ -3928,7 +4112,7 @@
                   <pic:spPr bwMode="auto">
                     <a:xfrm>
                       <a:off x="0" y="0"/>
-                      <a:ext cx="5480050" cy="4102100"/>
+                      <a:ext cx="9810750" cy="7343852"/>
                     </a:xfrm>
                     <a:prstGeom prst="rect">
                       <a:avLst/>
@@ -3940,6 +4124,7 @@
           </wp:inline>
         </w:drawing>
       </w:r>
+      <w:bookmarkEnd w:id="0"/>
     </w:p>
     <w:p>
       <w:pPr>
@@ -5865,7 +6050,7 @@
 </file>
 
 <file path=customXml/itemProps1.xml><?xml version="1.0" encoding="utf-8"?>
-<ds:datastoreItem xmlns:ds="http://schemas.openxmlformats.org/officeDocument/2006/customXml" ds:itemID="{DEC191B6-EDB8-4243-9CD6-61E867D67FF3}">
+<ds:datastoreItem xmlns:ds="http://schemas.openxmlformats.org/officeDocument/2006/customXml" ds:itemID="{2C1BD292-1DC5-DE4D-AD4F-66144066186C}">
   <ds:schemaRefs>
     <ds:schemaRef ds:uri="http://schemas.openxmlformats.org/officeDocument/2006/bibliography"/>
   </ds:schemaRefs>

</xml_diff>

<commit_message>
Updated CRDS server end-to-end user's guide for change of pipeline sync wrapper script from crds_sync_wrapper.csh to crds_sync_cache.csh
</commit_message>
<xml_diff>
--- a/sources/static/CrdsServerEndToEnd/CrdsServerEndToEnd.docx
+++ b/sources/static/CrdsServerEndToEnd/CrdsServerEndToEnd.docx
@@ -1,6 +1,6 @@
 
 <file path=word/document.xml><?xml version="1.0" encoding="utf-8"?>
-<w:document xmlns:wpc="http://schemas.microsoft.com/office/word/2010/wordprocessingCanvas" xmlns:mo="http://schemas.microsoft.com/office/mac/office/2008/main" xmlns:mc="http://schemas.openxmlformats.org/markup-compatibility/2006" xmlns:mv="urn:schemas-microsoft-com:mac:vml" xmlns:o="urn:schemas-microsoft-com:office:office" xmlns:r="http://schemas.openxmlformats.org/officeDocument/2006/relationships" xmlns:m="http://schemas.openxmlformats.org/officeDocument/2006/math" xmlns:v="urn:schemas-microsoft-com:vml" xmlns:wp14="http://schemas.microsoft.com/office/word/2010/wordprocessingDrawing" xmlns:wp="http://schemas.openxmlformats.org/drawingml/2006/wordprocessingDrawing" xmlns:w10="urn:schemas-microsoft-com:office:word" xmlns:w="http://schemas.openxmlformats.org/wordprocessingml/2006/main" xmlns:w14="http://schemas.microsoft.com/office/word/2010/wordml" xmlns:wpg="http://schemas.microsoft.com/office/word/2010/wordprocessingGroup" xmlns:wpi="http://schemas.microsoft.com/office/word/2010/wordprocessingInk" xmlns:wne="http://schemas.microsoft.com/office/word/2006/wordml" xmlns:wps="http://schemas.microsoft.com/office/word/2010/wordprocessingShape" mc:Ignorable="w14 wp14">
+<w:document xmlns:wpc="http://schemas.microsoft.com/office/word/2010/wordprocessingCanvas" xmlns:cx="http://schemas.microsoft.com/office/drawing/2014/chartex" xmlns:cx1="http://schemas.microsoft.com/office/drawing/2015/9/8/chartex" xmlns:cx2="http://schemas.microsoft.com/office/drawing/2015/10/21/chartex" xmlns:cx3="http://schemas.microsoft.com/office/drawing/2016/5/9/chartex" xmlns:cx4="http://schemas.microsoft.com/office/drawing/2016/5/10/chartex" xmlns:cx5="http://schemas.microsoft.com/office/drawing/2016/5/11/chartex" xmlns:cx6="http://schemas.microsoft.com/office/drawing/2016/5/12/chartex" xmlns:cx7="http://schemas.microsoft.com/office/drawing/2016/5/13/chartex" xmlns:cx8="http://schemas.microsoft.com/office/drawing/2016/5/14/chartex" xmlns:mc="http://schemas.openxmlformats.org/markup-compatibility/2006" xmlns:aink="http://schemas.microsoft.com/office/drawing/2016/ink" xmlns:am3d="http://schemas.microsoft.com/office/drawing/2017/model3d" xmlns:o="urn:schemas-microsoft-com:office:office" xmlns:r="http://schemas.openxmlformats.org/officeDocument/2006/relationships" xmlns:m="http://schemas.openxmlformats.org/officeDocument/2006/math" xmlns:v="urn:schemas-microsoft-com:vml" xmlns:wp14="http://schemas.microsoft.com/office/word/2010/wordprocessingDrawing" xmlns:wp="http://schemas.openxmlformats.org/drawingml/2006/wordprocessingDrawing" xmlns:w10="urn:schemas-microsoft-com:office:word" xmlns:w="http://schemas.openxmlformats.org/wordprocessingml/2006/main" xmlns:w14="http://schemas.microsoft.com/office/word/2010/wordml" xmlns:w15="http://schemas.microsoft.com/office/word/2012/wordml" xmlns:w16cid="http://schemas.microsoft.com/office/word/2016/wordml/cid" xmlns:w16se="http://schemas.microsoft.com/office/word/2015/wordml/symex" xmlns:wpg="http://schemas.microsoft.com/office/word/2010/wordprocessingGroup" xmlns:wpi="http://schemas.microsoft.com/office/word/2010/wordprocessingInk" xmlns:wne="http://schemas.microsoft.com/office/word/2006/wordml" xmlns:wps="http://schemas.microsoft.com/office/word/2010/wordprocessingShape" mc:Ignorable="w14 w15 w16se w16cid wp14">
   <w:body>
     <w:p>
       <w:pPr>
@@ -160,7 +160,7 @@
       <w:r>
         <w:t xml:space="preserve">During the submission process performed by ReDCaT, CRDS sends STARTED, READY, and CONFIRMED/CANCELED/FORCED e-mails to </w:t>
       </w:r>
-      <w:hyperlink r:id="rId7">
+      <w:hyperlink r:id="rId6">
         <w:r>
           <w:rPr>
             <w:rStyle w:val="InternetLink"/>
@@ -171,7 +171,7 @@
       <w:r>
         <w:t xml:space="preserve"> and </w:t>
       </w:r>
-      <w:hyperlink r:id="rId8">
+      <w:hyperlink r:id="rId7">
         <w:r>
           <w:rPr>
             <w:rStyle w:val="InternetLink"/>
@@ -507,26 +507,56 @@
         </w:rPr>
       </w:pPr>
       <w:proofErr w:type="spellStart"/>
+      <w:r>
+        <w:rPr>
+          <w:color w:val="3366FF"/>
+        </w:rPr>
+        <w:t>niriss_ref_</w:t>
+      </w:r>
       <w:proofErr w:type="gramStart"/>
       <w:r>
         <w:rPr>
           <w:color w:val="3366FF"/>
         </w:rPr>
-        <w:t>niriss</w:t>
-      </w:r>
+        <w:t>distortion.asdf</w:t>
+      </w:r>
+      <w:proofErr w:type="spellEnd"/>
       <w:proofErr w:type="gramEnd"/>
       <w:r>
         <w:rPr>
           <w:color w:val="3366FF"/>
         </w:rPr>
-        <w:t>_ref_distortion.asdf</w:t>
+        <w:t xml:space="preserve"> --&gt; jwst_niriss_distortion_0008.asdf</w:t>
+      </w:r>
+    </w:p>
+    <w:p>
+      <w:pPr>
+        <w:ind w:left="720"/>
+        <w:rPr>
+          <w:color w:val="3366FF"/>
+        </w:rPr>
+      </w:pPr>
+      <w:proofErr w:type="spellStart"/>
+      <w:r>
+        <w:rPr>
+          <w:color w:val="3366FF"/>
+        </w:rPr>
+        <w:t>niriss_ref_drizz_</w:t>
+      </w:r>
+      <w:proofErr w:type="gramStart"/>
+      <w:r>
+        <w:rPr>
+          <w:color w:val="3366FF"/>
+        </w:rPr>
+        <w:t>par.fits</w:t>
       </w:r>
       <w:proofErr w:type="spellEnd"/>
-      <w:r>
-        <w:rPr>
-          <w:color w:val="3366FF"/>
-        </w:rPr>
-        <w:t xml:space="preserve"> --&gt; jwst_niriss_distortion_0008.asdf</w:t>
+      <w:proofErr w:type="gramEnd"/>
+      <w:r>
+        <w:rPr>
+          <w:color w:val="3366FF"/>
+        </w:rPr>
+        <w:t xml:space="preserve"> --&gt; jwst_niriss_drizpars_0002.fits</w:t>
       </w:r>
     </w:p>
     <w:p>
@@ -537,26 +567,56 @@
         </w:rPr>
       </w:pPr>
       <w:proofErr w:type="spellStart"/>
+      <w:r>
+        <w:rPr>
+          <w:color w:val="3366FF"/>
+        </w:rPr>
+        <w:t>niriss_ref_</w:t>
+      </w:r>
       <w:proofErr w:type="gramStart"/>
       <w:r>
         <w:rPr>
           <w:color w:val="3366FF"/>
         </w:rPr>
-        <w:t>niriss</w:t>
-      </w:r>
+        <w:t>linearity.fits</w:t>
+      </w:r>
+      <w:proofErr w:type="spellEnd"/>
       <w:proofErr w:type="gramEnd"/>
       <w:r>
         <w:rPr>
           <w:color w:val="3366FF"/>
         </w:rPr>
-        <w:t>_ref_drizz_par.fits</w:t>
+        <w:t xml:space="preserve"> --&gt; jwst_niriss_linearity_0010.fits</w:t>
+      </w:r>
+    </w:p>
+    <w:p>
+      <w:pPr>
+        <w:ind w:left="720"/>
+        <w:rPr>
+          <w:color w:val="3366FF"/>
+        </w:rPr>
+      </w:pPr>
+      <w:proofErr w:type="spellStart"/>
+      <w:r>
+        <w:rPr>
+          <w:color w:val="3366FF"/>
+        </w:rPr>
+        <w:t>niriss_ref_</w:t>
+      </w:r>
+      <w:proofErr w:type="gramStart"/>
+      <w:r>
+        <w:rPr>
+          <w:color w:val="3366FF"/>
+        </w:rPr>
+        <w:t>photom.fits</w:t>
       </w:r>
       <w:proofErr w:type="spellEnd"/>
-      <w:r>
-        <w:rPr>
-          <w:color w:val="3366FF"/>
-        </w:rPr>
-        <w:t xml:space="preserve"> --&gt; jwst_niriss_drizpars_0002.fits</w:t>
+      <w:proofErr w:type="gramEnd"/>
+      <w:r>
+        <w:rPr>
+          <w:color w:val="3366FF"/>
+        </w:rPr>
+        <w:t xml:space="preserve"> --&gt; jwst_niriss_photom_0028.fits</w:t>
       </w:r>
     </w:p>
     <w:p>
@@ -567,26 +627,26 @@
         </w:rPr>
       </w:pPr>
       <w:proofErr w:type="spellStart"/>
+      <w:r>
+        <w:rPr>
+          <w:color w:val="3366FF"/>
+        </w:rPr>
+        <w:t>niriss_ref_</w:t>
+      </w:r>
       <w:proofErr w:type="gramStart"/>
       <w:r>
         <w:rPr>
           <w:color w:val="3366FF"/>
         </w:rPr>
-        <w:t>niriss</w:t>
-      </w:r>
+        <w:t>saturation.fits</w:t>
+      </w:r>
+      <w:proofErr w:type="spellEnd"/>
       <w:proofErr w:type="gramEnd"/>
       <w:r>
         <w:rPr>
           <w:color w:val="3366FF"/>
         </w:rPr>
-        <w:t>_ref_linearity.fits</w:t>
-      </w:r>
-      <w:proofErr w:type="spellEnd"/>
-      <w:r>
-        <w:rPr>
-          <w:color w:val="3366FF"/>
-        </w:rPr>
-        <w:t xml:space="preserve"> --&gt; jwst_niriss_linearity_0010.fits</w:t>
+        <w:t xml:space="preserve"> --&gt; jwst_niriss_saturation_0010.fits</w:t>
       </w:r>
     </w:p>
     <w:p>
@@ -596,28 +656,6 @@
           <w:color w:val="3366FF"/>
         </w:rPr>
       </w:pPr>
-      <w:proofErr w:type="spellStart"/>
-      <w:proofErr w:type="gramStart"/>
-      <w:r>
-        <w:rPr>
-          <w:color w:val="3366FF"/>
-        </w:rPr>
-        <w:t>niriss</w:t>
-      </w:r>
-      <w:proofErr w:type="gramEnd"/>
-      <w:r>
-        <w:rPr>
-          <w:color w:val="3366FF"/>
-        </w:rPr>
-        <w:t>_ref_photom.fits</w:t>
-      </w:r>
-      <w:proofErr w:type="spellEnd"/>
-      <w:r>
-        <w:rPr>
-          <w:color w:val="3366FF"/>
-        </w:rPr>
-        <w:t xml:space="preserve"> --&gt; jwst_niriss_photom_0028.fits</w:t>
-      </w:r>
     </w:p>
     <w:p>
       <w:pPr>
@@ -626,27 +664,11 @@
           <w:color w:val="3366FF"/>
         </w:rPr>
       </w:pPr>
-      <w:proofErr w:type="spellStart"/>
-      <w:proofErr w:type="gramStart"/>
-      <w:r>
-        <w:rPr>
-          <w:color w:val="3366FF"/>
-        </w:rPr>
-        <w:t>niriss</w:t>
-      </w:r>
-      <w:proofErr w:type="gramEnd"/>
-      <w:r>
-        <w:rPr>
-          <w:color w:val="3366FF"/>
-        </w:rPr>
-        <w:t>_ref_saturation.fits</w:t>
-      </w:r>
-      <w:proofErr w:type="spellEnd"/>
-      <w:r>
-        <w:rPr>
-          <w:color w:val="3366FF"/>
-        </w:rPr>
-        <w:t xml:space="preserve"> --&gt; jwst_niriss_saturation_0010.fits</w:t>
+      <w:r>
+        <w:rPr>
+          <w:color w:val="3366FF"/>
+        </w:rPr>
+        <w:t>Generated Files:</w:t>
       </w:r>
     </w:p>
     <w:p>
@@ -656,6 +678,12 @@
           <w:color w:val="3366FF"/>
         </w:rPr>
       </w:pPr>
+      <w:r>
+        <w:rPr>
+          <w:color w:val="3366FF"/>
+        </w:rPr>
+        <w:t>-----------------</w:t>
+      </w:r>
     </w:p>
     <w:p>
       <w:pPr>
@@ -668,7 +696,7 @@
         <w:rPr>
           <w:color w:val="3366FF"/>
         </w:rPr>
-        <w:t>Generated Files:</w:t>
+        <w:t>jwst_0417.pmap --&gt; jwst_0418.pmap</w:t>
       </w:r>
     </w:p>
     <w:p>
@@ -682,7 +710,7 @@
         <w:rPr>
           <w:color w:val="3366FF"/>
         </w:rPr>
-        <w:t>-----------------</w:t>
+        <w:t>jwst_niriss_0092.imap --&gt; jwst_niriss_0093.imap</w:t>
       </w:r>
     </w:p>
     <w:p>
@@ -692,19 +720,11 @@
           <w:color w:val="3366FF"/>
         </w:rPr>
       </w:pPr>
-      <w:proofErr w:type="gramStart"/>
-      <w:r>
-        <w:rPr>
-          <w:color w:val="3366FF"/>
-        </w:rPr>
-        <w:t>jwst</w:t>
-      </w:r>
-      <w:proofErr w:type="gramEnd"/>
-      <w:r>
-        <w:rPr>
-          <w:color w:val="3366FF"/>
-        </w:rPr>
-        <w:t>_0417.pmap --&gt; jwst_0418.pmap</w:t>
+      <w:r>
+        <w:rPr>
+          <w:color w:val="3366FF"/>
+        </w:rPr>
+        <w:t>jwst_niriss_distortion_0014.rmap --&gt; jwst_niriss_distortion_0015.rmap</w:t>
       </w:r>
     </w:p>
     <w:p>
@@ -714,19 +734,11 @@
           <w:color w:val="3366FF"/>
         </w:rPr>
       </w:pPr>
-      <w:proofErr w:type="gramStart"/>
-      <w:r>
-        <w:rPr>
-          <w:color w:val="3366FF"/>
-        </w:rPr>
-        <w:t>jwst</w:t>
-      </w:r>
-      <w:proofErr w:type="gramEnd"/>
-      <w:r>
-        <w:rPr>
-          <w:color w:val="3366FF"/>
-        </w:rPr>
-        <w:t>_niriss_0092.imap --&gt; jwst_niriss_0093.imap</w:t>
+      <w:r>
+        <w:rPr>
+          <w:color w:val="3366FF"/>
+        </w:rPr>
+        <w:t>jwst_niriss_drizpars_0002.rmap --&gt; jwst_niriss_drizpars_0004.rmap</w:t>
       </w:r>
     </w:p>
     <w:p>
@@ -736,19 +748,11 @@
           <w:color w:val="3366FF"/>
         </w:rPr>
       </w:pPr>
-      <w:proofErr w:type="gramStart"/>
-      <w:r>
-        <w:rPr>
-          <w:color w:val="3366FF"/>
-        </w:rPr>
-        <w:t>jwst</w:t>
-      </w:r>
-      <w:proofErr w:type="gramEnd"/>
-      <w:r>
-        <w:rPr>
-          <w:color w:val="3366FF"/>
-        </w:rPr>
-        <w:t>_niriss_distortion_0014.rmap --&gt; jwst_niriss_distortion_0015.rmap</w:t>
+      <w:r>
+        <w:rPr>
+          <w:color w:val="3366FF"/>
+        </w:rPr>
+        <w:t>jwst_niriss_linearity_0011.rmap --&gt; jwst_niriss_linearity_0013.rmap</w:t>
       </w:r>
     </w:p>
     <w:p>
@@ -758,19 +762,11 @@
           <w:color w:val="3366FF"/>
         </w:rPr>
       </w:pPr>
-      <w:proofErr w:type="gramStart"/>
-      <w:r>
-        <w:rPr>
-          <w:color w:val="3366FF"/>
-        </w:rPr>
-        <w:t>jwst</w:t>
-      </w:r>
-      <w:proofErr w:type="gramEnd"/>
-      <w:r>
-        <w:rPr>
-          <w:color w:val="3366FF"/>
-        </w:rPr>
-        <w:t>_niriss_drizpars_0002.rmap --&gt; jwst_niriss_drizpars_0004.rmap</w:t>
+      <w:r>
+        <w:rPr>
+          <w:color w:val="3366FF"/>
+        </w:rPr>
+        <w:t>jwst_niriss_photom_0015.rmap --&gt; jwst_niriss_photom_0017.rmap</w:t>
       </w:r>
     </w:p>
     <w:p>
@@ -780,63 +776,11 @@
           <w:color w:val="3366FF"/>
         </w:rPr>
       </w:pPr>
-      <w:proofErr w:type="gramStart"/>
-      <w:r>
-        <w:rPr>
-          <w:color w:val="3366FF"/>
-        </w:rPr>
-        <w:t>jwst</w:t>
-      </w:r>
-      <w:proofErr w:type="gramEnd"/>
-      <w:r>
-        <w:rPr>
-          <w:color w:val="3366FF"/>
-        </w:rPr>
-        <w:t>_niriss_linearity_0011.rmap --&gt; jwst_niriss_linearity_0013.rmap</w:t>
-      </w:r>
-    </w:p>
-    <w:p>
-      <w:pPr>
-        <w:ind w:left="720"/>
-        <w:rPr>
-          <w:color w:val="3366FF"/>
-        </w:rPr>
-      </w:pPr>
-      <w:proofErr w:type="gramStart"/>
-      <w:r>
-        <w:rPr>
-          <w:color w:val="3366FF"/>
-        </w:rPr>
-        <w:t>jwst</w:t>
-      </w:r>
-      <w:proofErr w:type="gramEnd"/>
-      <w:r>
-        <w:rPr>
-          <w:color w:val="3366FF"/>
-        </w:rPr>
-        <w:t>_niriss_photom_0015.rmap --&gt; jwst_niriss_photom_0017.rmap</w:t>
-      </w:r>
-    </w:p>
-    <w:p>
-      <w:pPr>
-        <w:ind w:left="720"/>
-        <w:rPr>
-          <w:color w:val="3366FF"/>
-        </w:rPr>
-      </w:pPr>
-      <w:proofErr w:type="gramStart"/>
-      <w:r>
-        <w:rPr>
-          <w:color w:val="3366FF"/>
-        </w:rPr>
-        <w:t>jwst</w:t>
-      </w:r>
-      <w:proofErr w:type="gramEnd"/>
-      <w:r>
-        <w:rPr>
-          <w:color w:val="3366FF"/>
-        </w:rPr>
-        <w:t>_niriss_saturation_0008.rmap --&gt; jwst_niriss_saturation_0010.rmap</w:t>
+      <w:r>
+        <w:rPr>
+          <w:color w:val="3366FF"/>
+        </w:rPr>
+        <w:t>jwst_niriss_saturation_0008.rmap --&gt; jwst_niriss_saturation_0010.rmap</w:t>
       </w:r>
     </w:p>
     <w:p/>
@@ -959,11 +903,11 @@
         <w:t xml:space="preserve">, FITS checksums are verified, </w:t>
       </w:r>
       <w:r>
-        <w:t>CRDS sha1sums are computed</w:t>
+        <w:t xml:space="preserve">CRDS sha1sums are </w:t>
       </w:r>
       <w:proofErr w:type="gramStart"/>
       <w:r>
-        <w:t>,  new</w:t>
+        <w:t>computed,  new</w:t>
       </w:r>
       <w:proofErr w:type="gramEnd"/>
       <w:r>
@@ -1022,7 +966,7 @@
           <wp:inline distT="0" distB="0" distL="0" distR="0" wp14:anchorId="49D5A155" wp14:editId="1FAD4ECC">
             <wp:extent cx="9848850" cy="7386638"/>
             <wp:effectExtent l="0" t="0" r="6350" b="5080"/>
-            <wp:docPr id="9" name="" descr="Macintosh HD:Users:jmiller:Desktop:Screen Shot 2017-11-17 at Nov 17, 2017  8.54.33 AM.png"/>
+            <wp:docPr id="9" name="Picture 9" descr="Macintosh HD:Users:jmiller:Desktop:Screen Shot 2017-11-17 at Nov 17, 2017  8.54.33 AM.png"/>
             <wp:cNvGraphicFramePr>
               <a:graphicFrameLocks xmlns:a="http://schemas.openxmlformats.org/drawingml/2006/main" noChangeAspect="1"/>
             </wp:cNvGraphicFramePr>
@@ -1036,7 +980,7 @@
                     </pic:cNvPicPr>
                   </pic:nvPicPr>
                   <pic:blipFill>
-                    <a:blip r:embed="rId9">
+                    <a:blip r:embed="rId8">
                       <a:extLst>
                         <a:ext uri="{28A0092B-C50C-407E-A947-70E740481C1C}">
                           <a14:useLocalDpi xmlns:a14="http://schemas.microsoft.com/office/drawing/2010/main" val="0"/>
@@ -1062,7 +1006,7 @@
                     </a:ln>
                     <a:extLst>
                       <a:ext uri="{FAA26D3D-D897-4be2-8F04-BA451C77F1D7}">
-                        <ma14:placeholderFlag xmlns:ma14="http://schemas.microsoft.com/office/mac/drawingml/2011/main"/>
+                        <ma14:placeholderFlag xmlns:ma14="http://schemas.microsoft.com/office/mac/drawingml/2011/main" xmlns:w="http://schemas.openxmlformats.org/wordprocessingml/2006/main" xmlns:w10="urn:schemas-microsoft-com:office:word" xmlns:v="urn:schemas-microsoft-com:vml" xmlns:o="urn:schemas-microsoft-com:office:office" xmlns:mv="urn:schemas-microsoft-com:mac:vml" xmlns:mo="http://schemas.microsoft.com/office/mac/office/2008/main" xmlns=""/>
                       </a:ext>
                     </a:extLst>
                   </pic:spPr>
@@ -1164,10 +1108,26 @@
         <w:ind w:firstLine="720"/>
       </w:pPr>
       <w:r>
-        <w:t>/ifs/crds/jwst/bit/</w:t>
+        <w:t>/ifs/</w:t>
       </w:r>
       <w:proofErr w:type="spellStart"/>
       <w:r>
+        <w:t>crds</w:t>
+      </w:r>
+      <w:proofErr w:type="spellEnd"/>
+      <w:r>
+        <w:t>/</w:t>
+      </w:r>
+      <w:proofErr w:type="spellStart"/>
+      <w:r>
+        <w:t>jwst</w:t>
+      </w:r>
+      <w:proofErr w:type="spellEnd"/>
+      <w:r>
+        <w:t>/bit/</w:t>
+      </w:r>
+      <w:proofErr w:type="spellStart"/>
+      <w:r>
         <w:t>server_files</w:t>
       </w:r>
       <w:proofErr w:type="spellEnd"/>
@@ -1177,13 +1137,8 @@
     </w:p>
     <w:p/>
     <w:p>
-      <w:proofErr w:type="gramStart"/>
-      <w:r>
-        <w:t>corresponding</w:t>
-      </w:r>
-      <w:proofErr w:type="gramEnd"/>
-      <w:r>
-        <w:t xml:space="preserve"> to shared disk volume:</w:t>
+      <w:r>
+        <w:t>corresponding to shared disk volume:</w:t>
       </w:r>
     </w:p>
     <w:p/>
@@ -1191,13 +1146,8 @@
       <w:pPr>
         <w:ind w:firstLine="720"/>
       </w:pPr>
-      <w:proofErr w:type="gramStart"/>
-      <w:r>
-        <w:t>isistor10e</w:t>
-      </w:r>
-      <w:proofErr w:type="gramEnd"/>
-      <w:r>
-        <w:t>:/ifs/</w:t>
+      <w:r>
+        <w:t>isistor10e:/ifs/</w:t>
       </w:r>
       <w:proofErr w:type="spellStart"/>
       <w:r>
@@ -1205,7 +1155,15 @@
       </w:r>
       <w:proofErr w:type="spellEnd"/>
       <w:r>
-        <w:t>/archive/public/jwst/bit</w:t>
+        <w:t>/archive/public/</w:t>
+      </w:r>
+      <w:proofErr w:type="spellStart"/>
+      <w:r>
+        <w:t>jwst</w:t>
+      </w:r>
+      <w:proofErr w:type="spellEnd"/>
+      <w:r>
+        <w:t>/bit</w:t>
       </w:r>
     </w:p>
     <w:p/>
@@ -1220,10 +1178,26 @@
         <w:ind w:firstLine="720"/>
       </w:pPr>
       <w:r>
-        <w:t>/ifs/crds/jwst/ops/</w:t>
+        <w:t>/ifs/</w:t>
       </w:r>
       <w:proofErr w:type="spellStart"/>
       <w:r>
+        <w:t>crds</w:t>
+      </w:r>
+      <w:proofErr w:type="spellEnd"/>
+      <w:r>
+        <w:t>/</w:t>
+      </w:r>
+      <w:proofErr w:type="spellStart"/>
+      <w:r>
+        <w:t>jwst</w:t>
+      </w:r>
+      <w:proofErr w:type="spellEnd"/>
+      <w:r>
+        <w:t>/ops/</w:t>
+      </w:r>
+      <w:proofErr w:type="spellStart"/>
+      <w:r>
         <w:t>server_files</w:t>
       </w:r>
       <w:proofErr w:type="spellEnd"/>
@@ -1233,13 +1207,8 @@
     </w:p>
     <w:p/>
     <w:p>
-      <w:proofErr w:type="gramStart"/>
-      <w:r>
-        <w:t>for</w:t>
-      </w:r>
-      <w:proofErr w:type="gramEnd"/>
-      <w:r>
-        <w:t xml:space="preserve"> volume:</w:t>
+      <w:r>
+        <w:t>for volume:</w:t>
       </w:r>
     </w:p>
     <w:p/>
@@ -1247,14 +1216,9 @@
       <w:pPr>
         <w:ind w:firstLine="720"/>
       </w:pPr>
-      <w:proofErr w:type="gramStart"/>
       <w:r>
         <w:lastRenderedPageBreak/>
-        <w:t>isistor10s</w:t>
-      </w:r>
-      <w:proofErr w:type="gramEnd"/>
-      <w:r>
-        <w:t>:/ifs/</w:t>
+        <w:t>isistor10s:/ifs/</w:t>
       </w:r>
       <w:proofErr w:type="spellStart"/>
       <w:r>
@@ -1262,10 +1226,18 @@
       </w:r>
       <w:proofErr w:type="spellEnd"/>
       <w:r>
-        <w:t>/archive/public/jwst/</w:t>
+        <w:t>/archive/public/</w:t>
       </w:r>
       <w:proofErr w:type="spellStart"/>
       <w:r>
+        <w:t>jwst</w:t>
+      </w:r>
+      <w:proofErr w:type="spellEnd"/>
+      <w:r>
+        <w:t>/</w:t>
+      </w:r>
+      <w:proofErr w:type="spellStart"/>
+      <w:r>
         <w:t>reference_files_ops</w:t>
       </w:r>
       <w:proofErr w:type="spellEnd"/>
@@ -1282,15 +1254,7 @@
         <w:t>directory paths</w:t>
       </w:r>
       <w:r>
-        <w:t xml:space="preserve"> can vary by (a) DMS string such as OPS, TEST, DEV, B-string </w:t>
-      </w:r>
-      <w:proofErr w:type="gramStart"/>
-      <w:r>
-        <w:t>I&amp;T</w:t>
-      </w:r>
-      <w:proofErr w:type="gramEnd"/>
-      <w:r>
-        <w:t xml:space="preserve"> and (b) Virtual machine within the DMS such as the CRDS server or CRDS archiving poller.</w:t>
+        <w:t xml:space="preserve"> can vary by (a) DMS string such as OPS, TEST, DEV, B-string I&amp;T and (b) Virtual machine within the DMS such as the CRDS server or CRDS archiving poller.</w:t>
       </w:r>
     </w:p>
     <w:p/>
@@ -1347,7 +1311,6 @@
         <w:t xml:space="preserve">$ </w:t>
       </w:r>
       <w:proofErr w:type="spellStart"/>
-      <w:proofErr w:type="gramStart"/>
       <w:r>
         <w:rPr>
           <w:color w:val="3366FF"/>
@@ -1357,7 +1320,6 @@
         <w:t>ssh</w:t>
       </w:r>
       <w:proofErr w:type="spellEnd"/>
-      <w:proofErr w:type="gramEnd"/>
       <w:r>
         <w:rPr>
           <w:color w:val="3366FF"/>
@@ -1392,25 +1354,191 @@
           <w:sz w:val="18"/>
           <w:szCs w:val="18"/>
         </w:rPr>
+        <w:t xml:space="preserve">% server   # alias for </w:t>
+      </w:r>
+      <w:r>
+        <w:rPr>
+          <w:color w:val="3366FF"/>
+          <w:sz w:val="18"/>
+          <w:szCs w:val="18"/>
+        </w:rPr>
+        <w:t>"</w:t>
+      </w:r>
+      <w:r>
+        <w:rPr>
+          <w:color w:val="3366FF"/>
+          <w:sz w:val="18"/>
+          <w:szCs w:val="18"/>
+        </w:rPr>
+        <w:t>cd server source code directory</w:t>
+      </w:r>
+      <w:r>
+        <w:rPr>
+          <w:color w:val="3366FF"/>
+          <w:sz w:val="18"/>
+          <w:szCs w:val="18"/>
+        </w:rPr>
+        <w:t>"</w:t>
+      </w:r>
+    </w:p>
+    <w:p>
+      <w:pPr>
+        <w:ind w:left="720"/>
+        <w:rPr>
+          <w:color w:val="3366FF"/>
+          <w:sz w:val="18"/>
+          <w:szCs w:val="18"/>
+        </w:rPr>
+      </w:pPr>
+      <w:r>
+        <w:rPr>
+          <w:color w:val="3366FF"/>
+          <w:sz w:val="18"/>
+          <w:szCs w:val="18"/>
+        </w:rPr>
+        <w:t xml:space="preserve">% source </w:t>
+      </w:r>
+      <w:proofErr w:type="spellStart"/>
+      <w:r>
+        <w:rPr>
+          <w:color w:val="3366FF"/>
+          <w:sz w:val="18"/>
+          <w:szCs w:val="18"/>
+        </w:rPr>
+        <w:t>env.csh</w:t>
+      </w:r>
+      <w:proofErr w:type="spellEnd"/>
+    </w:p>
+    <w:p>
+      <w:pPr>
+        <w:ind w:left="720"/>
+        <w:rPr>
+          <w:color w:val="3366FF"/>
+          <w:sz w:val="18"/>
+          <w:szCs w:val="18"/>
+        </w:rPr>
+      </w:pPr>
+      <w:r>
+        <w:rPr>
+          <w:color w:val="3366FF"/>
+          <w:sz w:val="18"/>
+          <w:szCs w:val="18"/>
+        </w:rPr>
+        <w:t xml:space="preserve">% deliveries   # alias for </w:t>
+      </w:r>
+      <w:r>
+        <w:rPr>
+          <w:color w:val="3366FF"/>
+          <w:sz w:val="18"/>
+          <w:szCs w:val="18"/>
+        </w:rPr>
+        <w:t>"</w:t>
+      </w:r>
+      <w:r>
+        <w:rPr>
+          <w:color w:val="3366FF"/>
+          <w:sz w:val="18"/>
+          <w:szCs w:val="18"/>
+        </w:rPr>
+        <w:t>cd delivery directory</w:t>
+      </w:r>
+      <w:r>
+        <w:rPr>
+          <w:color w:val="3366FF"/>
+          <w:sz w:val="18"/>
+          <w:szCs w:val="18"/>
+        </w:rPr>
+        <w:t>"</w:t>
+      </w:r>
+    </w:p>
+    <w:p>
+      <w:pPr>
+        <w:ind w:left="720"/>
+        <w:rPr>
+          <w:color w:val="3366FF"/>
+          <w:sz w:val="18"/>
+          <w:szCs w:val="18"/>
+        </w:rPr>
+      </w:pPr>
+      <w:r>
+        <w:rPr>
+          <w:color w:val="3366FF"/>
+          <w:sz w:val="18"/>
+          <w:szCs w:val="18"/>
+        </w:rPr>
+        <w:t>% ls</w:t>
+      </w:r>
+    </w:p>
+    <w:p>
+      <w:pPr>
+        <w:ind w:left="720"/>
+        <w:rPr>
+          <w:color w:val="3366FF"/>
+          <w:sz w:val="18"/>
+          <w:szCs w:val="18"/>
+        </w:rPr>
+      </w:pPr>
+      <w:r>
+        <w:rPr>
+          <w:color w:val="3366FF"/>
+          <w:sz w:val="18"/>
+          <w:szCs w:val="18"/>
+        </w:rPr>
+        <w:t>…. check that only one delivery is pending, or… figure it out.</w:t>
+      </w:r>
+    </w:p>
+    <w:p>
+      <w:pPr>
+        <w:ind w:left="720"/>
+        <w:rPr>
+          <w:color w:val="3366FF"/>
+          <w:sz w:val="18"/>
+          <w:szCs w:val="18"/>
+        </w:rPr>
+      </w:pPr>
+      <w:r>
+        <w:rPr>
+          <w:color w:val="3366FF"/>
+          <w:sz w:val="18"/>
+          <w:szCs w:val="18"/>
+        </w:rPr>
         <w:t xml:space="preserve">% </w:t>
       </w:r>
-      <w:proofErr w:type="gramStart"/>
-      <w:r>
-        <w:rPr>
-          <w:color w:val="3366FF"/>
-          <w:sz w:val="18"/>
-          <w:szCs w:val="18"/>
-        </w:rPr>
-        <w:t>server</w:t>
-      </w:r>
-      <w:proofErr w:type="gramEnd"/>
-      <w:r>
-        <w:rPr>
-          <w:color w:val="3366FF"/>
-          <w:sz w:val="18"/>
-          <w:szCs w:val="18"/>
-        </w:rPr>
-        <w:t xml:space="preserve">   # alias for </w:t>
+      <w:proofErr w:type="spellStart"/>
+      <w:r>
+        <w:rPr>
+          <w:color w:val="3366FF"/>
+          <w:sz w:val="18"/>
+          <w:szCs w:val="18"/>
+        </w:rPr>
+        <w:t>rm</w:t>
+      </w:r>
+      <w:proofErr w:type="spellEnd"/>
+      <w:r>
+        <w:rPr>
+          <w:color w:val="3366FF"/>
+          <w:sz w:val="18"/>
+          <w:szCs w:val="18"/>
+        </w:rPr>
+        <w:t xml:space="preserve"> –f *</w:t>
+      </w:r>
+    </w:p>
+    <w:p>
+      <w:pPr>
+        <w:ind w:left="720"/>
+        <w:rPr>
+          <w:color w:val="3366FF"/>
+          <w:sz w:val="18"/>
+          <w:szCs w:val="18"/>
+        </w:rPr>
+      </w:pPr>
+      <w:r>
+        <w:rPr>
+          <w:color w:val="3366FF"/>
+          <w:sz w:val="18"/>
+          <w:szCs w:val="18"/>
+        </w:rPr>
+        <w:t xml:space="preserve">% catalogs    # alias for </w:t>
       </w:r>
       <w:r>
         <w:rPr>
@@ -1426,7 +1554,7 @@
           <w:sz w:val="18"/>
           <w:szCs w:val="18"/>
         </w:rPr>
-        <w:t>cd server source code directory</w:t>
+        <w:t>cd catalogs directory</w:t>
       </w:r>
       <w:r>
         <w:rPr>
@@ -1452,36 +1580,8 @@
           <w:sz w:val="18"/>
           <w:szCs w:val="18"/>
         </w:rPr>
-        <w:t xml:space="preserve">% </w:t>
-      </w:r>
-      <w:proofErr w:type="gramStart"/>
-      <w:r>
-        <w:rPr>
-          <w:color w:val="3366FF"/>
-          <w:sz w:val="18"/>
-          <w:szCs w:val="18"/>
-        </w:rPr>
-        <w:t>source</w:t>
-      </w:r>
-      <w:proofErr w:type="gramEnd"/>
-      <w:r>
-        <w:rPr>
-          <w:color w:val="3366FF"/>
-          <w:sz w:val="18"/>
-          <w:szCs w:val="18"/>
-        </w:rPr>
-        <w:t xml:space="preserve"> </w:t>
-      </w:r>
-      <w:proofErr w:type="spellStart"/>
-      <w:r>
-        <w:rPr>
-          <w:color w:val="3366FF"/>
-          <w:sz w:val="18"/>
-          <w:szCs w:val="18"/>
-        </w:rPr>
-        <w:t>env.csh</w:t>
-      </w:r>
-      <w:proofErr w:type="spellEnd"/>
+        <w:t>% redeliver_catalogs –-catalogs jwst_440.cat</w:t>
+      </w:r>
     </w:p>
     <w:p>
       <w:pPr>
@@ -1498,285 +1598,7 @@
           <w:sz w:val="18"/>
           <w:szCs w:val="18"/>
         </w:rPr>
-        <w:t xml:space="preserve">% </w:t>
-      </w:r>
-      <w:proofErr w:type="gramStart"/>
-      <w:r>
-        <w:rPr>
-          <w:color w:val="3366FF"/>
-          <w:sz w:val="18"/>
-          <w:szCs w:val="18"/>
-        </w:rPr>
-        <w:t>deliveries</w:t>
-      </w:r>
-      <w:proofErr w:type="gramEnd"/>
-      <w:r>
-        <w:rPr>
-          <w:color w:val="3366FF"/>
-          <w:sz w:val="18"/>
-          <w:szCs w:val="18"/>
-        </w:rPr>
-        <w:t xml:space="preserve">   # alias for </w:t>
-      </w:r>
-      <w:r>
-        <w:rPr>
-          <w:color w:val="3366FF"/>
-          <w:sz w:val="18"/>
-          <w:szCs w:val="18"/>
-        </w:rPr>
-        <w:t>"</w:t>
-      </w:r>
-      <w:r>
-        <w:rPr>
-          <w:color w:val="3366FF"/>
-          <w:sz w:val="18"/>
-          <w:szCs w:val="18"/>
-        </w:rPr>
-        <w:t>cd delivery directory</w:t>
-      </w:r>
-      <w:r>
-        <w:rPr>
-          <w:color w:val="3366FF"/>
-          <w:sz w:val="18"/>
-          <w:szCs w:val="18"/>
-        </w:rPr>
-        <w:t>"</w:t>
-      </w:r>
-    </w:p>
-    <w:p>
-      <w:pPr>
-        <w:ind w:left="720"/>
-        <w:rPr>
-          <w:color w:val="3366FF"/>
-          <w:sz w:val="18"/>
-          <w:szCs w:val="18"/>
-        </w:rPr>
-      </w:pPr>
-      <w:r>
-        <w:rPr>
-          <w:color w:val="3366FF"/>
-          <w:sz w:val="18"/>
-          <w:szCs w:val="18"/>
-        </w:rPr>
-        <w:t xml:space="preserve">% </w:t>
-      </w:r>
-      <w:proofErr w:type="spellStart"/>
-      <w:proofErr w:type="gramStart"/>
-      <w:r>
-        <w:rPr>
-          <w:color w:val="3366FF"/>
-          <w:sz w:val="18"/>
-          <w:szCs w:val="18"/>
-        </w:rPr>
-        <w:t>ls</w:t>
-      </w:r>
-      <w:proofErr w:type="spellEnd"/>
-      <w:proofErr w:type="gramEnd"/>
-    </w:p>
-    <w:p>
-      <w:pPr>
-        <w:ind w:left="720"/>
-        <w:rPr>
-          <w:color w:val="3366FF"/>
-          <w:sz w:val="18"/>
-          <w:szCs w:val="18"/>
-        </w:rPr>
-      </w:pPr>
-      <w:r>
-        <w:rPr>
-          <w:color w:val="3366FF"/>
-          <w:sz w:val="18"/>
-          <w:szCs w:val="18"/>
-        </w:rPr>
-        <w:t xml:space="preserve">…. </w:t>
-      </w:r>
-      <w:proofErr w:type="gramStart"/>
-      <w:r>
-        <w:rPr>
-          <w:color w:val="3366FF"/>
-          <w:sz w:val="18"/>
-          <w:szCs w:val="18"/>
-        </w:rPr>
-        <w:t>check</w:t>
-      </w:r>
-      <w:proofErr w:type="gramEnd"/>
-      <w:r>
-        <w:rPr>
-          <w:color w:val="3366FF"/>
-          <w:sz w:val="18"/>
-          <w:szCs w:val="18"/>
-        </w:rPr>
-        <w:t xml:space="preserve"> that only one delivery is pending, or… figure it out.</w:t>
-      </w:r>
-    </w:p>
-    <w:p>
-      <w:pPr>
-        <w:ind w:left="720"/>
-        <w:rPr>
-          <w:color w:val="3366FF"/>
-          <w:sz w:val="18"/>
-          <w:szCs w:val="18"/>
-        </w:rPr>
-      </w:pPr>
-      <w:r>
-        <w:rPr>
-          <w:color w:val="3366FF"/>
-          <w:sz w:val="18"/>
-          <w:szCs w:val="18"/>
-        </w:rPr>
-        <w:t xml:space="preserve">% </w:t>
-      </w:r>
-      <w:proofErr w:type="spellStart"/>
-      <w:proofErr w:type="gramStart"/>
-      <w:r>
-        <w:rPr>
-          <w:color w:val="3366FF"/>
-          <w:sz w:val="18"/>
-          <w:szCs w:val="18"/>
-        </w:rPr>
-        <w:t>rm</w:t>
-      </w:r>
-      <w:proofErr w:type="spellEnd"/>
-      <w:proofErr w:type="gramEnd"/>
-      <w:r>
-        <w:rPr>
-          <w:color w:val="3366FF"/>
-          <w:sz w:val="18"/>
-          <w:szCs w:val="18"/>
-        </w:rPr>
-        <w:t xml:space="preserve"> –f *</w:t>
-      </w:r>
-    </w:p>
-    <w:p>
-      <w:pPr>
-        <w:ind w:left="720"/>
-        <w:rPr>
-          <w:color w:val="3366FF"/>
-          <w:sz w:val="18"/>
-          <w:szCs w:val="18"/>
-        </w:rPr>
-      </w:pPr>
-      <w:r>
-        <w:rPr>
-          <w:color w:val="3366FF"/>
-          <w:sz w:val="18"/>
-          <w:szCs w:val="18"/>
-        </w:rPr>
-        <w:t xml:space="preserve">% </w:t>
-      </w:r>
-      <w:proofErr w:type="gramStart"/>
-      <w:r>
-        <w:rPr>
-          <w:color w:val="3366FF"/>
-          <w:sz w:val="18"/>
-          <w:szCs w:val="18"/>
-        </w:rPr>
-        <w:t>catalogs</w:t>
-      </w:r>
-      <w:proofErr w:type="gramEnd"/>
-      <w:r>
-        <w:rPr>
-          <w:color w:val="3366FF"/>
-          <w:sz w:val="18"/>
-          <w:szCs w:val="18"/>
-        </w:rPr>
-        <w:t xml:space="preserve">    # alias for </w:t>
-      </w:r>
-      <w:r>
-        <w:rPr>
-          <w:color w:val="3366FF"/>
-          <w:sz w:val="18"/>
-          <w:szCs w:val="18"/>
-        </w:rPr>
-        <w:t>"</w:t>
-      </w:r>
-      <w:r>
-        <w:rPr>
-          <w:color w:val="3366FF"/>
-          <w:sz w:val="18"/>
-          <w:szCs w:val="18"/>
-        </w:rPr>
-        <w:t>cd catalogs directory</w:t>
-      </w:r>
-      <w:r>
-        <w:rPr>
-          <w:color w:val="3366FF"/>
-          <w:sz w:val="18"/>
-          <w:szCs w:val="18"/>
-        </w:rPr>
-        <w:t>"</w:t>
-      </w:r>
-    </w:p>
-    <w:p>
-      <w:pPr>
-        <w:ind w:left="720"/>
-        <w:rPr>
-          <w:color w:val="3366FF"/>
-          <w:sz w:val="18"/>
-          <w:szCs w:val="18"/>
-        </w:rPr>
-      </w:pPr>
-      <w:r>
-        <w:rPr>
-          <w:color w:val="3366FF"/>
-          <w:sz w:val="18"/>
-          <w:szCs w:val="18"/>
-        </w:rPr>
-        <w:t xml:space="preserve">% </w:t>
-      </w:r>
-      <w:proofErr w:type="gramStart"/>
-      <w:r>
-        <w:rPr>
-          <w:color w:val="3366FF"/>
-          <w:sz w:val="18"/>
-          <w:szCs w:val="18"/>
-        </w:rPr>
-        <w:t>redeliver</w:t>
-      </w:r>
-      <w:proofErr w:type="gramEnd"/>
-      <w:r>
-        <w:rPr>
-          <w:color w:val="3366FF"/>
-          <w:sz w:val="18"/>
-          <w:szCs w:val="18"/>
-        </w:rPr>
-        <w:t>_catalogs –-catalogs jwst_440.cat</w:t>
-      </w:r>
-    </w:p>
-    <w:p>
-      <w:pPr>
-        <w:ind w:left="720"/>
-        <w:rPr>
-          <w:color w:val="3366FF"/>
-          <w:sz w:val="18"/>
-          <w:szCs w:val="18"/>
-        </w:rPr>
-      </w:pPr>
-      <w:r>
-        <w:rPr>
-          <w:color w:val="3366FF"/>
-          <w:sz w:val="18"/>
-          <w:szCs w:val="18"/>
-        </w:rPr>
-        <w:t xml:space="preserve">… </w:t>
-      </w:r>
-      <w:proofErr w:type="gramStart"/>
-      <w:r>
-        <w:rPr>
-          <w:color w:val="3366FF"/>
-          <w:sz w:val="18"/>
-          <w:szCs w:val="18"/>
-        </w:rPr>
-        <w:t>file</w:t>
-      </w:r>
-      <w:proofErr w:type="gramEnd"/>
-      <w:r>
-        <w:rPr>
-          <w:color w:val="3366FF"/>
-          <w:sz w:val="18"/>
-          <w:szCs w:val="18"/>
-        </w:rPr>
-        <w:t xml:space="preserve"> links and catalog file are recreated in delivery directory…</w:t>
+        <w:t>… file links and catalog file are recreated in delivery directory…</w:t>
       </w:r>
     </w:p>
     <w:p/>
@@ -1865,7 +1687,7 @@
       <w:r>
         <w:t xml:space="preserve">In the case of routine JWST development, files are currently delivered to the </w:t>
       </w:r>
-      <w:hyperlink r:id="rId10">
+      <w:hyperlink r:id="rId9">
         <w:r>
           <w:rPr>
             <w:rStyle w:val="InternetLink"/>
@@ -1889,11 +1711,11 @@
     <w:p/>
     <w:p>
       <w:r>
-        <w:t>During JWST development, the CRDS OPS server stands in for the archive as the primary file store.   Periodically during a build</w:t>
+        <w:t xml:space="preserve">During JWST development, the CRDS OPS server stands in for the archive as the primary file store.   Periodically during a </w:t>
       </w:r>
       <w:proofErr w:type="gramStart"/>
       <w:r>
-        <w:t>,  the</w:t>
+        <w:t>build,  the</w:t>
       </w:r>
       <w:proofErr w:type="gramEnd"/>
       <w:r>
@@ -1966,7 +1788,7 @@
                     </pic:cNvPicPr>
                   </pic:nvPicPr>
                   <pic:blipFill>
-                    <a:blip r:embed="rId11"/>
+                    <a:blip r:embed="rId10"/>
                     <a:stretch>
                       <a:fillRect/>
                     </a:stretch>
@@ -1981,7 +1803,7 @@
                     </a:prstGeom>
                     <a:extLst>
                       <a:ext uri="{FAA26D3D-D897-4be2-8F04-BA451C77F1D7}">
-                        <ma14:placeholderFlag xmlns:ma14="http://schemas.microsoft.com/office/mac/drawingml/2011/main"/>
+                        <ma14:placeholderFlag xmlns:ma14="http://schemas.microsoft.com/office/mac/drawingml/2011/main" xmlns:w="http://schemas.openxmlformats.org/wordprocessingml/2006/main" xmlns:w10="urn:schemas-microsoft-com:office:word" xmlns:v="urn:schemas-microsoft-com:vml" xmlns:o="urn:schemas-microsoft-com:office:office" xmlns:mv="urn:schemas-microsoft-com:mac:vml" xmlns:mo="http://schemas.microsoft.com/office/mac/office/2008/main" xmlns=""/>
                       </a:ext>
                     </a:extLst>
                   </pic:spPr>
@@ -2117,12 +1939,26 @@
       <w:r>
         <w:t xml:space="preserve">s </w:t>
       </w:r>
+      <w:proofErr w:type="spellStart"/>
       <w:r>
         <w:rPr>
           <w:i/>
         </w:rPr>
-        <w:t>crds_sync_wrapper.csh</w:t>
-      </w:r>
+        <w:t>crds_sync_</w:t>
+      </w:r>
+      <w:r>
+        <w:rPr>
+          <w:i/>
+        </w:rPr>
+        <w:t>cache</w:t>
+      </w:r>
+      <w:r>
+        <w:rPr>
+          <w:i/>
+        </w:rPr>
+        <w:t>.csh</w:t>
+      </w:r>
+      <w:proofErr w:type="spellEnd"/>
       <w:r>
         <w:t xml:space="preserve">. </w:t>
       </w:r>
@@ -2161,6 +1997,78 @@
         </w:rPr>
         <w:t xml:space="preserve">$ </w:t>
       </w:r>
+      <w:proofErr w:type="spellStart"/>
+      <w:r>
+        <w:rPr>
+          <w:color w:val="3366FF"/>
+          <w:sz w:val="18"/>
+          <w:szCs w:val="18"/>
+        </w:rPr>
+        <w:t>crds_sync_</w:t>
+      </w:r>
+      <w:r>
+        <w:rPr>
+          <w:color w:val="3366FF"/>
+          <w:sz w:val="18"/>
+          <w:szCs w:val="18"/>
+        </w:rPr>
+        <w:t>cache</w:t>
+      </w:r>
+      <w:r>
+        <w:rPr>
+          <w:color w:val="3366FF"/>
+          <w:sz w:val="18"/>
+          <w:szCs w:val="18"/>
+        </w:rPr>
+        <w:t>.csh</w:t>
+      </w:r>
+      <w:proofErr w:type="spellEnd"/>
+    </w:p>
+    <w:p>
+      <w:pPr>
+        <w:contextualSpacing/>
+        <w:rPr>
+          <w:color w:val="3366FF"/>
+          <w:sz w:val="18"/>
+          <w:szCs w:val="18"/>
+        </w:rPr>
+      </w:pPr>
+      <w:r>
+        <w:rPr>
+          <w:color w:val="3366FF"/>
+          <w:sz w:val="18"/>
+          <w:szCs w:val="18"/>
+        </w:rPr>
+        <w:t>….</w:t>
+      </w:r>
+    </w:p>
+    <w:p>
+      <w:pPr>
+        <w:contextualSpacing/>
+        <w:rPr>
+          <w:color w:val="3366FF"/>
+          <w:sz w:val="18"/>
+          <w:szCs w:val="18"/>
+        </w:rPr>
+      </w:pPr>
+    </w:p>
+    <w:p>
+      <w:pPr>
+        <w:contextualSpacing/>
+        <w:rPr>
+          <w:color w:val="3366FF"/>
+          <w:sz w:val="18"/>
+          <w:szCs w:val="18"/>
+        </w:rPr>
+      </w:pPr>
+      <w:r>
+        <w:rPr>
+          <w:color w:val="3366FF"/>
+          <w:sz w:val="18"/>
+          <w:szCs w:val="18"/>
+        </w:rPr>
+        <w:t xml:space="preserve">2017-11-13 20:55:37,717 - CRDS - DEBUG </w:t>
+      </w:r>
       <w:proofErr w:type="gramStart"/>
       <w:r>
         <w:rPr>
@@ -2168,7 +2076,7 @@
           <w:sz w:val="18"/>
           <w:szCs w:val="18"/>
         </w:rPr>
-        <w:t>crds</w:t>
+        <w:t>-  Connected</w:t>
       </w:r>
       <w:proofErr w:type="gramEnd"/>
       <w:r>
@@ -2177,7 +2085,7 @@
           <w:sz w:val="18"/>
           <w:szCs w:val="18"/>
         </w:rPr>
-        <w:t>_sync_wrapper.csh</w:t>
+        <w:t xml:space="preserve"> to server and computing locally, updating CRDS cache config and operational context.</w:t>
       </w:r>
     </w:p>
     <w:p>
@@ -2189,14 +2097,6 @@
           <w:szCs w:val="18"/>
         </w:rPr>
       </w:pPr>
-      <w:r>
-        <w:rPr>
-          <w:color w:val="3366FF"/>
-          <w:sz w:val="18"/>
-          <w:szCs w:val="18"/>
-        </w:rPr>
-        <w:t>….</w:t>
-      </w:r>
     </w:p>
     <w:p>
       <w:pPr>
@@ -2207,6 +2107,56 @@
           <w:szCs w:val="18"/>
         </w:rPr>
       </w:pPr>
+      <w:r>
+        <w:rPr>
+          <w:color w:val="3366FF"/>
+          <w:sz w:val="18"/>
+          <w:szCs w:val="18"/>
+        </w:rPr>
+        <w:t xml:space="preserve">2017-11-13 20:55:37,731 - CRDS - DEBUG </w:t>
+      </w:r>
+      <w:proofErr w:type="gramStart"/>
+      <w:r>
+        <w:rPr>
+          <w:color w:val="3366FF"/>
+          <w:sz w:val="18"/>
+          <w:szCs w:val="18"/>
+        </w:rPr>
+        <w:t>-  CACHE</w:t>
+      </w:r>
+      <w:proofErr w:type="gramEnd"/>
+      <w:r>
+        <w:rPr>
+          <w:color w:val="3366FF"/>
+          <w:sz w:val="18"/>
+          <w:szCs w:val="18"/>
+        </w:rPr>
+        <w:t xml:space="preserve"> updating: </w:t>
+      </w:r>
+      <w:r>
+        <w:rPr>
+          <w:color w:val="3366FF"/>
+          <w:sz w:val="18"/>
+          <w:szCs w:val="18"/>
+        </w:rPr>
+        <w:t>'</w:t>
+      </w:r>
+      <w:r>
+        <w:rPr>
+          <w:color w:val="3366FF"/>
+          <w:sz w:val="18"/>
+          <w:szCs w:val="18"/>
+        </w:rPr>
+        <w:t>/ifs/int/jwstb/ref/build7.1/crds/cache/config/jwst/server_config</w:t>
+      </w:r>
+      <w:r>
+        <w:rPr>
+          <w:color w:val="3366FF"/>
+          <w:sz w:val="18"/>
+          <w:szCs w:val="18"/>
+        </w:rPr>
+        <w:t>'</w:t>
+      </w:r>
     </w:p>
     <w:p>
       <w:pPr>
@@ -2217,13 +2167,23 @@
           <w:szCs w:val="18"/>
         </w:rPr>
       </w:pPr>
-      <w:r>
-        <w:rPr>
-          <w:color w:val="3366FF"/>
-          <w:sz w:val="18"/>
-          <w:szCs w:val="18"/>
-        </w:rPr>
-        <w:t xml:space="preserve">2017-11-13 20:55:37,717 - CRDS - DEBUG </w:t>
+    </w:p>
+    <w:p>
+      <w:pPr>
+        <w:contextualSpacing/>
+        <w:rPr>
+          <w:color w:val="3366FF"/>
+          <w:sz w:val="18"/>
+          <w:szCs w:val="18"/>
+        </w:rPr>
+      </w:pPr>
+      <w:r>
+        <w:rPr>
+          <w:color w:val="3366FF"/>
+          <w:sz w:val="18"/>
+          <w:szCs w:val="18"/>
+        </w:rPr>
+        <w:t xml:space="preserve">2017-11-13 20:55:37,753 - CRDS - DEBUG </w:t>
       </w:r>
       <w:proofErr w:type="gramStart"/>
       <w:r>
@@ -2232,7 +2192,7 @@
           <w:sz w:val="18"/>
           <w:szCs w:val="18"/>
         </w:rPr>
-        <w:t>-  Connected</w:t>
+        <w:t>-  CACHE</w:t>
       </w:r>
       <w:proofErr w:type="gramEnd"/>
       <w:r>
@@ -2241,7 +2201,77 @@
           <w:sz w:val="18"/>
           <w:szCs w:val="18"/>
         </w:rPr>
-        <w:t xml:space="preserve"> to server and computing locally, updating CRDS cache </w:t>
+        <w:t xml:space="preserve"> updating: </w:t>
+      </w:r>
+      <w:r>
+        <w:rPr>
+          <w:color w:val="3366FF"/>
+          <w:sz w:val="18"/>
+          <w:szCs w:val="18"/>
+        </w:rPr>
+        <w:t>'</w:t>
+      </w:r>
+      <w:r>
+        <w:rPr>
+          <w:color w:val="3366FF"/>
+          <w:sz w:val="18"/>
+          <w:szCs w:val="18"/>
+        </w:rPr>
+        <w:t>/ifs/int/jwstb/ref/build7.1/crds/cache/config/jwst/bad_files.txt</w:t>
+      </w:r>
+      <w:r>
+        <w:rPr>
+          <w:color w:val="3366FF"/>
+          <w:sz w:val="18"/>
+          <w:szCs w:val="18"/>
+        </w:rPr>
+        <w:t>'</w:t>
+      </w:r>
+    </w:p>
+    <w:p>
+      <w:pPr>
+        <w:contextualSpacing/>
+        <w:rPr>
+          <w:color w:val="3366FF"/>
+          <w:sz w:val="18"/>
+          <w:szCs w:val="18"/>
+        </w:rPr>
+      </w:pPr>
+    </w:p>
+    <w:p>
+      <w:pPr>
+        <w:contextualSpacing/>
+        <w:rPr>
+          <w:color w:val="3366FF"/>
+          <w:sz w:val="18"/>
+          <w:szCs w:val="18"/>
+        </w:rPr>
+      </w:pPr>
+      <w:r>
+        <w:rPr>
+          <w:color w:val="3366FF"/>
+          <w:sz w:val="18"/>
+          <w:szCs w:val="18"/>
+        </w:rPr>
+        <w:t xml:space="preserve">2017-11-13 20:55:37,777 - CRDS - DEBUG </w:t>
+      </w:r>
+      <w:proofErr w:type="gramStart"/>
+      <w:r>
+        <w:rPr>
+          <w:color w:val="3366FF"/>
+          <w:sz w:val="18"/>
+          <w:szCs w:val="18"/>
+        </w:rPr>
+        <w:t>-  CRDS</w:t>
+      </w:r>
+      <w:proofErr w:type="gramEnd"/>
+      <w:r>
+        <w:rPr>
+          <w:color w:val="3366FF"/>
+          <w:sz w:val="18"/>
+          <w:szCs w:val="18"/>
+        </w:rPr>
+        <w:t xml:space="preserve"> JSON RPC </w:t>
       </w:r>
       <w:proofErr w:type="spellStart"/>
       <w:r>
@@ -2250,7 +2280,7 @@
           <w:sz w:val="18"/>
           <w:szCs w:val="18"/>
         </w:rPr>
-        <w:t>config</w:t>
+        <w:t>push_remote_context</w:t>
       </w:r>
       <w:proofErr w:type="spellEnd"/>
       <w:r>
@@ -2259,7 +2289,7 @@
           <w:sz w:val="18"/>
           <w:szCs w:val="18"/>
         </w:rPr>
-        <w:t xml:space="preserve"> and operational context.</w:t>
+        <w:t xml:space="preserve"> (...) --&gt;</w:t>
       </w:r>
     </w:p>
     <w:p>
@@ -2287,7 +2317,7 @@
           <w:sz w:val="18"/>
           <w:szCs w:val="18"/>
         </w:rPr>
-        <w:t xml:space="preserve">2017-11-13 20:55:37,731 - CRDS - DEBUG </w:t>
+        <w:t xml:space="preserve">2017-11-13 20:55:37,844 - CRDS - DEBUG </w:t>
       </w:r>
       <w:proofErr w:type="gramStart"/>
       <w:r>
@@ -2296,7 +2326,7 @@
           <w:sz w:val="18"/>
           <w:szCs w:val="18"/>
         </w:rPr>
-        <w:t>-  CACHE</w:t>
+        <w:t>-  RPC</w:t>
       </w:r>
       <w:proofErr w:type="gramEnd"/>
       <w:r>
@@ -2305,7 +2335,71 @@
           <w:sz w:val="18"/>
           <w:szCs w:val="18"/>
         </w:rPr>
-        <w:t xml:space="preserve"> updating: </w:t>
+        <w:t xml:space="preserve"> OK </w:t>
+      </w:r>
+    </w:p>
+    <w:p>
+      <w:pPr>
+        <w:contextualSpacing/>
+        <w:rPr>
+          <w:color w:val="3366FF"/>
+          <w:sz w:val="18"/>
+          <w:szCs w:val="18"/>
+        </w:rPr>
+      </w:pPr>
+    </w:p>
+    <w:p>
+      <w:pPr>
+        <w:contextualSpacing/>
+        <w:rPr>
+          <w:color w:val="3366FF"/>
+          <w:sz w:val="18"/>
+          <w:szCs w:val="18"/>
+        </w:rPr>
+      </w:pPr>
+      <w:r>
+        <w:rPr>
+          <w:color w:val="3366FF"/>
+          <w:sz w:val="18"/>
+          <w:szCs w:val="18"/>
+        </w:rPr>
+        <w:t xml:space="preserve">2017-11-13 20:55:37,844 - CRDS - INFO </w:t>
+      </w:r>
+      <w:proofErr w:type="gramStart"/>
+      <w:r>
+        <w:rPr>
+          <w:color w:val="3366FF"/>
+          <w:sz w:val="18"/>
+          <w:szCs w:val="18"/>
+        </w:rPr>
+        <w:t>-  Pushed</w:t>
+      </w:r>
+      <w:proofErr w:type="gramEnd"/>
+      <w:r>
+        <w:rPr>
+          <w:color w:val="3366FF"/>
+          <w:sz w:val="18"/>
+          <w:szCs w:val="18"/>
+        </w:rPr>
+        <w:t xml:space="preserve"> cached </w:t>
+      </w:r>
+      <w:proofErr w:type="spellStart"/>
+      <w:r>
+        <w:rPr>
+          <w:color w:val="3366FF"/>
+          <w:sz w:val="18"/>
+          <w:szCs w:val="18"/>
+        </w:rPr>
+        <w:t>operatonal</w:t>
+      </w:r>
+      <w:proofErr w:type="spellEnd"/>
+      <w:r>
+        <w:rPr>
+          <w:color w:val="3366FF"/>
+          <w:sz w:val="18"/>
+          <w:szCs w:val="18"/>
+        </w:rPr>
+        <w:t xml:space="preserve"> context name </w:t>
       </w:r>
       <w:r>
         <w:rPr>
@@ -2321,7 +2415,7 @@
           <w:sz w:val="18"/>
           <w:szCs w:val="18"/>
         </w:rPr>
-        <w:t>/ifs/int/jwstb/ref/build7.1/crds/cache/config/jwst/server_config</w:t>
+        <w:t>jwst_0422.pmap</w:t>
       </w:r>
       <w:r>
         <w:rPr>
@@ -2331,6 +2425,14 @@
         </w:rPr>
         <w:t>'</w:t>
       </w:r>
+      <w:r>
+        <w:rPr>
+          <w:color w:val="3366FF"/>
+          <w:sz w:val="18"/>
+          <w:szCs w:val="18"/>
+        </w:rPr>
+        <w:t xml:space="preserve"> to CRDS server</w:t>
+      </w:r>
     </w:p>
     <w:p>
       <w:pPr>
@@ -2357,7 +2459,7 @@
           <w:sz w:val="18"/>
           <w:szCs w:val="18"/>
         </w:rPr>
-        <w:t xml:space="preserve">2017-11-13 20:55:37,753 - CRDS - DEBUG </w:t>
+        <w:t xml:space="preserve">2017-11-13 20:55:37,844 - CRDS - INFO </w:t>
       </w:r>
       <w:proofErr w:type="gramStart"/>
       <w:r>
@@ -2366,7 +2468,7 @@
           <w:sz w:val="18"/>
           <w:szCs w:val="18"/>
         </w:rPr>
-        <w:t>-  CACHE</w:t>
+        <w:t>-  STARTED</w:t>
       </w:r>
       <w:proofErr w:type="gramEnd"/>
       <w:r>
@@ -2375,31 +2477,7 @@
           <w:sz w:val="18"/>
           <w:szCs w:val="18"/>
         </w:rPr>
-        <w:t xml:space="preserve"> updating: </w:t>
-      </w:r>
-      <w:r>
-        <w:rPr>
-          <w:color w:val="3366FF"/>
-          <w:sz w:val="18"/>
-          <w:szCs w:val="18"/>
-        </w:rPr>
-        <w:t>'</w:t>
-      </w:r>
-      <w:r>
-        <w:rPr>
-          <w:color w:val="3366FF"/>
-          <w:sz w:val="18"/>
-          <w:szCs w:val="18"/>
-        </w:rPr>
-        <w:t>/ifs/int/jwstb/ref/build7.1/crds/cache/config/jwst/bad_files.txt</w:t>
-      </w:r>
-      <w:r>
-        <w:rPr>
-          <w:color w:val="3366FF"/>
-          <w:sz w:val="18"/>
-          <w:szCs w:val="18"/>
-        </w:rPr>
-        <w:t>'</w:t>
+        <w:t xml:space="preserve"> 2017-11-13 20:54:45.04</w:t>
       </w:r>
     </w:p>
     <w:p>
@@ -2427,7 +2505,7 @@
           <w:sz w:val="18"/>
           <w:szCs w:val="18"/>
         </w:rPr>
-        <w:t xml:space="preserve">2017-11-13 20:55:37,777 - CRDS - DEBUG </w:t>
+        <w:t xml:space="preserve">2017-11-13 20:55:37,844 - CRDS - INFO </w:t>
       </w:r>
       <w:proofErr w:type="gramStart"/>
       <w:r>
@@ -2436,7 +2514,7 @@
           <w:sz w:val="18"/>
           <w:szCs w:val="18"/>
         </w:rPr>
-        <w:t>-  CRDS</w:t>
+        <w:t>-  STOPPED</w:t>
       </w:r>
       <w:proofErr w:type="gramEnd"/>
       <w:r>
@@ -2445,7 +2523,283 @@
           <w:sz w:val="18"/>
           <w:szCs w:val="18"/>
         </w:rPr>
-        <w:t xml:space="preserve"> JSON RPC </w:t>
+        <w:t xml:space="preserve"> 2017-11-13 20:55:37.84</w:t>
+      </w:r>
+    </w:p>
+    <w:p>
+      <w:pPr>
+        <w:contextualSpacing/>
+        <w:rPr>
+          <w:color w:val="3366FF"/>
+          <w:sz w:val="18"/>
+          <w:szCs w:val="18"/>
+        </w:rPr>
+      </w:pPr>
+    </w:p>
+    <w:p>
+      <w:pPr>
+        <w:contextualSpacing/>
+        <w:rPr>
+          <w:color w:val="3366FF"/>
+          <w:sz w:val="18"/>
+          <w:szCs w:val="18"/>
+        </w:rPr>
+      </w:pPr>
+      <w:r>
+        <w:rPr>
+          <w:color w:val="3366FF"/>
+          <w:sz w:val="18"/>
+          <w:szCs w:val="18"/>
+        </w:rPr>
+        <w:t xml:space="preserve">2017-11-13 20:55:37,844 - CRDS - INFO </w:t>
+      </w:r>
+      <w:proofErr w:type="gramStart"/>
+      <w:r>
+        <w:rPr>
+          <w:color w:val="3366FF"/>
+          <w:sz w:val="18"/>
+          <w:szCs w:val="18"/>
+        </w:rPr>
+        <w:t>-  ELAPSED</w:t>
+      </w:r>
+      <w:proofErr w:type="gramEnd"/>
+      <w:r>
+        <w:rPr>
+          <w:color w:val="3366FF"/>
+          <w:sz w:val="18"/>
+          <w:szCs w:val="18"/>
+        </w:rPr>
+        <w:t xml:space="preserve"> 0:00:52.80</w:t>
+      </w:r>
+    </w:p>
+    <w:p>
+      <w:pPr>
+        <w:contextualSpacing/>
+        <w:rPr>
+          <w:color w:val="3366FF"/>
+          <w:sz w:val="18"/>
+          <w:szCs w:val="18"/>
+        </w:rPr>
+      </w:pPr>
+    </w:p>
+    <w:p>
+      <w:pPr>
+        <w:contextualSpacing/>
+        <w:rPr>
+          <w:color w:val="3366FF"/>
+          <w:sz w:val="18"/>
+          <w:szCs w:val="18"/>
+        </w:rPr>
+      </w:pPr>
+      <w:r>
+        <w:rPr>
+          <w:color w:val="3366FF"/>
+          <w:sz w:val="18"/>
+          <w:szCs w:val="18"/>
+        </w:rPr>
+        <w:t xml:space="preserve">2017-11-13 20:55:37,844 - CRDS - INFO -   6 total-files at    </w:t>
+      </w:r>
+      <w:proofErr w:type="gramStart"/>
+      <w:r>
+        <w:rPr>
+          <w:color w:val="3366FF"/>
+          <w:sz w:val="18"/>
+          <w:szCs w:val="18"/>
+        </w:rPr>
+        <w:t>0.1  total</w:t>
+      </w:r>
+      <w:proofErr w:type="gramEnd"/>
+      <w:r>
+        <w:rPr>
+          <w:color w:val="3366FF"/>
+          <w:sz w:val="18"/>
+          <w:szCs w:val="18"/>
+        </w:rPr>
+        <w:t>-files-per-second</w:t>
+      </w:r>
+    </w:p>
+    <w:p>
+      <w:pPr>
+        <w:contextualSpacing/>
+        <w:rPr>
+          <w:color w:val="3366FF"/>
+          <w:sz w:val="18"/>
+          <w:szCs w:val="18"/>
+        </w:rPr>
+      </w:pPr>
+    </w:p>
+    <w:p>
+      <w:pPr>
+        <w:contextualSpacing/>
+        <w:rPr>
+          <w:color w:val="3366FF"/>
+          <w:sz w:val="18"/>
+          <w:szCs w:val="18"/>
+        </w:rPr>
+      </w:pPr>
+      <w:r>
+        <w:rPr>
+          <w:color w:val="3366FF"/>
+          <w:sz w:val="18"/>
+          <w:szCs w:val="18"/>
+        </w:rPr>
+        <w:t xml:space="preserve">2017-11-13 20:55:37,844 - CRDS - INFO -   30.5 K total-bytes </w:t>
+      </w:r>
+      <w:proofErr w:type="gramStart"/>
+      <w:r>
+        <w:rPr>
+          <w:color w:val="3366FF"/>
+          <w:sz w:val="18"/>
+          <w:szCs w:val="18"/>
+        </w:rPr>
+        <w:t>at  577.2</w:t>
+      </w:r>
+      <w:proofErr w:type="gramEnd"/>
+      <w:r>
+        <w:rPr>
+          <w:color w:val="3366FF"/>
+          <w:sz w:val="18"/>
+          <w:szCs w:val="18"/>
+        </w:rPr>
+        <w:t xml:space="preserve">  total-bytes-per-second</w:t>
+      </w:r>
+    </w:p>
+    <w:p>
+      <w:pPr>
+        <w:contextualSpacing/>
+        <w:rPr>
+          <w:color w:val="3366FF"/>
+          <w:sz w:val="18"/>
+          <w:szCs w:val="18"/>
+        </w:rPr>
+      </w:pPr>
+    </w:p>
+    <w:p>
+      <w:pPr>
+        <w:contextualSpacing/>
+        <w:rPr>
+          <w:color w:val="3366FF"/>
+          <w:sz w:val="18"/>
+          <w:szCs w:val="18"/>
+        </w:rPr>
+      </w:pPr>
+      <w:r>
+        <w:rPr>
+          <w:color w:val="3366FF"/>
+          <w:sz w:val="18"/>
+          <w:szCs w:val="18"/>
+        </w:rPr>
+        <w:t xml:space="preserve">2017-11-13 20:55:37,845 - CRDS - INFO </w:t>
+      </w:r>
+      <w:proofErr w:type="gramStart"/>
+      <w:r>
+        <w:rPr>
+          <w:color w:val="3366FF"/>
+          <w:sz w:val="18"/>
+          <w:szCs w:val="18"/>
+        </w:rPr>
+        <w:t>-  0</w:t>
+      </w:r>
+      <w:proofErr w:type="gramEnd"/>
+      <w:r>
+        <w:rPr>
+          <w:color w:val="3366FF"/>
+          <w:sz w:val="18"/>
+          <w:szCs w:val="18"/>
+        </w:rPr>
+        <w:t xml:space="preserve"> errors</w:t>
+      </w:r>
+    </w:p>
+    <w:p>
+      <w:pPr>
+        <w:contextualSpacing/>
+        <w:rPr>
+          <w:color w:val="3366FF"/>
+          <w:sz w:val="18"/>
+          <w:szCs w:val="18"/>
+        </w:rPr>
+      </w:pPr>
+    </w:p>
+    <w:p>
+      <w:pPr>
+        <w:contextualSpacing/>
+        <w:rPr>
+          <w:color w:val="3366FF"/>
+          <w:sz w:val="18"/>
+          <w:szCs w:val="18"/>
+        </w:rPr>
+      </w:pPr>
+      <w:r>
+        <w:rPr>
+          <w:color w:val="3366FF"/>
+          <w:sz w:val="18"/>
+          <w:szCs w:val="18"/>
+        </w:rPr>
+        <w:t xml:space="preserve">2017-11-13 20:55:37,845 - CRDS - INFO </w:t>
+      </w:r>
+      <w:proofErr w:type="gramStart"/>
+      <w:r>
+        <w:rPr>
+          <w:color w:val="3366FF"/>
+          <w:sz w:val="18"/>
+          <w:szCs w:val="18"/>
+        </w:rPr>
+        <w:t>-  0</w:t>
+      </w:r>
+      <w:proofErr w:type="gramEnd"/>
+      <w:r>
+        <w:rPr>
+          <w:color w:val="3366FF"/>
+          <w:sz w:val="18"/>
+          <w:szCs w:val="18"/>
+        </w:rPr>
+        <w:t xml:space="preserve"> warnings</w:t>
+      </w:r>
+    </w:p>
+    <w:p>
+      <w:pPr>
+        <w:contextualSpacing/>
+        <w:rPr>
+          <w:color w:val="3366FF"/>
+          <w:sz w:val="18"/>
+          <w:szCs w:val="18"/>
+        </w:rPr>
+      </w:pPr>
+    </w:p>
+    <w:p>
+      <w:pPr>
+        <w:contextualSpacing/>
+        <w:rPr>
+          <w:color w:val="3366FF"/>
+          <w:sz w:val="18"/>
+          <w:szCs w:val="18"/>
+        </w:rPr>
+      </w:pPr>
+      <w:r>
+        <w:rPr>
+          <w:color w:val="3366FF"/>
+          <w:sz w:val="18"/>
+          <w:szCs w:val="18"/>
+        </w:rPr>
+        <w:t xml:space="preserve">2017-11-13 20:55:37,845 - CRDS - INFO </w:t>
+      </w:r>
+      <w:proofErr w:type="gramStart"/>
+      <w:r>
+        <w:rPr>
+          <w:color w:val="3366FF"/>
+          <w:sz w:val="18"/>
+          <w:szCs w:val="18"/>
+        </w:rPr>
+        <w:t>-  12</w:t>
+      </w:r>
+      <w:proofErr w:type="gramEnd"/>
+      <w:r>
+        <w:rPr>
+          <w:color w:val="3366FF"/>
+          <w:sz w:val="18"/>
+          <w:szCs w:val="18"/>
+        </w:rPr>
+        <w:t xml:space="preserve"> </w:t>
       </w:r>
       <w:proofErr w:type="spellStart"/>
       <w:r>
@@ -2454,586 +2808,70 @@
           <w:sz w:val="18"/>
           <w:szCs w:val="18"/>
         </w:rPr>
-        <w:t>push_remote_context</w:t>
+        <w:t>infos</w:t>
       </w:r>
       <w:proofErr w:type="spellEnd"/>
-      <w:r>
-        <w:rPr>
-          <w:color w:val="3366FF"/>
-          <w:sz w:val="18"/>
-          <w:szCs w:val="18"/>
-        </w:rPr>
-        <w:t xml:space="preserve"> (...) --&gt;</w:t>
-      </w:r>
-    </w:p>
-    <w:p>
-      <w:pPr>
-        <w:contextualSpacing/>
-        <w:rPr>
-          <w:color w:val="3366FF"/>
-          <w:sz w:val="18"/>
-          <w:szCs w:val="18"/>
-        </w:rPr>
-      </w:pPr>
-    </w:p>
-    <w:p>
-      <w:pPr>
-        <w:contextualSpacing/>
-        <w:rPr>
-          <w:color w:val="3366FF"/>
-          <w:sz w:val="18"/>
-          <w:szCs w:val="18"/>
-        </w:rPr>
-      </w:pPr>
-      <w:r>
-        <w:rPr>
-          <w:color w:val="3366FF"/>
-          <w:sz w:val="18"/>
-          <w:szCs w:val="18"/>
-        </w:rPr>
-        <w:t xml:space="preserve">2017-11-13 20:55:37,844 - CRDS - DEBUG </w:t>
-      </w:r>
-      <w:proofErr w:type="gramStart"/>
-      <w:r>
-        <w:rPr>
-          <w:color w:val="3366FF"/>
-          <w:sz w:val="18"/>
-          <w:szCs w:val="18"/>
-        </w:rPr>
-        <w:t>-  RPC</w:t>
-      </w:r>
-      <w:proofErr w:type="gramEnd"/>
-      <w:r>
-        <w:rPr>
-          <w:color w:val="3366FF"/>
-          <w:sz w:val="18"/>
-          <w:szCs w:val="18"/>
-        </w:rPr>
-        <w:t xml:space="preserve"> OK </w:t>
-      </w:r>
-    </w:p>
-    <w:p>
-      <w:pPr>
-        <w:contextualSpacing/>
-        <w:rPr>
-          <w:color w:val="3366FF"/>
-          <w:sz w:val="18"/>
-          <w:szCs w:val="18"/>
-        </w:rPr>
-      </w:pPr>
-    </w:p>
-    <w:p>
-      <w:pPr>
-        <w:contextualSpacing/>
-        <w:rPr>
-          <w:color w:val="3366FF"/>
-          <w:sz w:val="18"/>
-          <w:szCs w:val="18"/>
-        </w:rPr>
-      </w:pPr>
-      <w:r>
-        <w:rPr>
-          <w:color w:val="3366FF"/>
-          <w:sz w:val="18"/>
-          <w:szCs w:val="18"/>
-        </w:rPr>
-        <w:t xml:space="preserve">2017-11-13 20:55:37,844 - CRDS - INFO </w:t>
-      </w:r>
-      <w:proofErr w:type="gramStart"/>
-      <w:r>
-        <w:rPr>
-          <w:color w:val="3366FF"/>
-          <w:sz w:val="18"/>
-          <w:szCs w:val="18"/>
-        </w:rPr>
-        <w:t>-  Pushed</w:t>
-      </w:r>
-      <w:proofErr w:type="gramEnd"/>
-      <w:r>
-        <w:rPr>
-          <w:color w:val="3366FF"/>
-          <w:sz w:val="18"/>
-          <w:szCs w:val="18"/>
-        </w:rPr>
-        <w:t xml:space="preserve"> cached </w:t>
+    </w:p>
+    <w:p/>
+    <w:p>
+      <w:r>
+        <w:t xml:space="preserve">Key aspects of the output are </w:t>
+      </w:r>
+      <w:r>
+        <w:t>"</w:t>
+      </w:r>
+      <w:r>
+        <w:t>CACHE updating … server_config</w:t>
+      </w:r>
+      <w:r>
+        <w:t>"</w:t>
+      </w:r>
+      <w:r>
+        <w:t xml:space="preserve"> and </w:t>
+      </w:r>
+      <w:r>
+        <w:t>"</w:t>
+      </w:r>
+      <w:r>
+        <w:t>0 errors.</w:t>
+      </w:r>
+      <w:r>
+        <w:t>"</w:t>
+      </w:r>
+      <w:r>
+        <w:t xml:space="preserve">  One other important issue is the context echo.  Each operator must set up the required crypto key for the </w:t>
+      </w:r>
+      <w:r>
+        <w:t>"</w:t>
+      </w:r>
+      <w:r>
+        <w:t>Pushed cached operational context name….</w:t>
+      </w:r>
+      <w:r>
+        <w:t>"</w:t>
+      </w:r>
+      <w:r>
+        <w:t xml:space="preserve"> echo to succeed.  Issues with correctly setting up the crypto,</w:t>
+      </w:r>
+      <w:r>
+        <w:t xml:space="preserve"> or not setting up the crypto, </w:t>
+      </w:r>
+      <w:r>
+        <w:t xml:space="preserve">have caused the </w:t>
       </w:r>
       <w:proofErr w:type="spellStart"/>
       <w:r>
-        <w:rPr>
-          <w:color w:val="3366FF"/>
-          <w:sz w:val="18"/>
-          <w:szCs w:val="18"/>
-        </w:rPr>
-        <w:t>operatonal</w:t>
+        <w:t>crds_sync_</w:t>
+      </w:r>
+      <w:r>
+        <w:t>cache</w:t>
+      </w:r>
+      <w:r>
+        <w:t>.csh</w:t>
       </w:r>
       <w:proofErr w:type="spellEnd"/>
       <w:r>
-        <w:rPr>
-          <w:color w:val="3366FF"/>
-          <w:sz w:val="18"/>
-          <w:szCs w:val="18"/>
-        </w:rPr>
-        <w:t xml:space="preserve"> context name </w:t>
-      </w:r>
-      <w:r>
-        <w:rPr>
-          <w:color w:val="3366FF"/>
-          <w:sz w:val="18"/>
-          <w:szCs w:val="18"/>
-        </w:rPr>
-        <w:t>'</w:t>
-      </w:r>
-      <w:r>
-        <w:rPr>
-          <w:color w:val="3366FF"/>
-          <w:sz w:val="18"/>
-          <w:szCs w:val="18"/>
-        </w:rPr>
-        <w:t>jwst_0422.pmap</w:t>
-      </w:r>
-      <w:r>
-        <w:rPr>
-          <w:color w:val="3366FF"/>
-          <w:sz w:val="18"/>
-          <w:szCs w:val="18"/>
-        </w:rPr>
-        <w:t>'</w:t>
-      </w:r>
-      <w:r>
-        <w:rPr>
-          <w:color w:val="3366FF"/>
-          <w:sz w:val="18"/>
-          <w:szCs w:val="18"/>
-        </w:rPr>
-        <w:t xml:space="preserve"> to CRDS server</w:t>
-      </w:r>
-    </w:p>
-    <w:p>
-      <w:pPr>
-        <w:contextualSpacing/>
-        <w:rPr>
-          <w:color w:val="3366FF"/>
-          <w:sz w:val="18"/>
-          <w:szCs w:val="18"/>
-        </w:rPr>
-      </w:pPr>
-    </w:p>
-    <w:p>
-      <w:pPr>
-        <w:contextualSpacing/>
-        <w:rPr>
-          <w:color w:val="3366FF"/>
-          <w:sz w:val="18"/>
-          <w:szCs w:val="18"/>
-        </w:rPr>
-      </w:pPr>
-      <w:r>
-        <w:rPr>
-          <w:color w:val="3366FF"/>
-          <w:sz w:val="18"/>
-          <w:szCs w:val="18"/>
-        </w:rPr>
-        <w:t xml:space="preserve">2017-11-13 20:55:37,844 - CRDS - INFO </w:t>
-      </w:r>
-      <w:proofErr w:type="gramStart"/>
-      <w:r>
-        <w:rPr>
-          <w:color w:val="3366FF"/>
-          <w:sz w:val="18"/>
-          <w:szCs w:val="18"/>
-        </w:rPr>
-        <w:t>-  STARTED</w:t>
-      </w:r>
-      <w:proofErr w:type="gramEnd"/>
-      <w:r>
-        <w:rPr>
-          <w:color w:val="3366FF"/>
-          <w:sz w:val="18"/>
-          <w:szCs w:val="18"/>
-        </w:rPr>
-        <w:t xml:space="preserve"> 2017-11-13 20:54:45.04</w:t>
-      </w:r>
-    </w:p>
-    <w:p>
-      <w:pPr>
-        <w:contextualSpacing/>
-        <w:rPr>
-          <w:color w:val="3366FF"/>
-          <w:sz w:val="18"/>
-          <w:szCs w:val="18"/>
-        </w:rPr>
-      </w:pPr>
-    </w:p>
-    <w:p>
-      <w:pPr>
-        <w:contextualSpacing/>
-        <w:rPr>
-          <w:color w:val="3366FF"/>
-          <w:sz w:val="18"/>
-          <w:szCs w:val="18"/>
-        </w:rPr>
-      </w:pPr>
-      <w:r>
-        <w:rPr>
-          <w:color w:val="3366FF"/>
-          <w:sz w:val="18"/>
-          <w:szCs w:val="18"/>
-        </w:rPr>
-        <w:t xml:space="preserve">2017-11-13 20:55:37,844 - CRDS - INFO </w:t>
-      </w:r>
-      <w:proofErr w:type="gramStart"/>
-      <w:r>
-        <w:rPr>
-          <w:color w:val="3366FF"/>
-          <w:sz w:val="18"/>
-          <w:szCs w:val="18"/>
-        </w:rPr>
-        <w:t>-  STOPPED</w:t>
-      </w:r>
-      <w:proofErr w:type="gramEnd"/>
-      <w:r>
-        <w:rPr>
-          <w:color w:val="3366FF"/>
-          <w:sz w:val="18"/>
-          <w:szCs w:val="18"/>
-        </w:rPr>
-        <w:t xml:space="preserve"> 2017-11-13 20:55:37.84</w:t>
-      </w:r>
-    </w:p>
-    <w:p>
-      <w:pPr>
-        <w:contextualSpacing/>
-        <w:rPr>
-          <w:color w:val="3366FF"/>
-          <w:sz w:val="18"/>
-          <w:szCs w:val="18"/>
-        </w:rPr>
-      </w:pPr>
-    </w:p>
-    <w:p>
-      <w:pPr>
-        <w:contextualSpacing/>
-        <w:rPr>
-          <w:color w:val="3366FF"/>
-          <w:sz w:val="18"/>
-          <w:szCs w:val="18"/>
-        </w:rPr>
-      </w:pPr>
-      <w:r>
-        <w:rPr>
-          <w:color w:val="3366FF"/>
-          <w:sz w:val="18"/>
-          <w:szCs w:val="18"/>
-        </w:rPr>
-        <w:t xml:space="preserve">2017-11-13 20:55:37,844 - CRDS - INFO </w:t>
-      </w:r>
-      <w:proofErr w:type="gramStart"/>
-      <w:r>
-        <w:rPr>
-          <w:color w:val="3366FF"/>
-          <w:sz w:val="18"/>
-          <w:szCs w:val="18"/>
-        </w:rPr>
-        <w:t>-  ELAPSED</w:t>
-      </w:r>
-      <w:proofErr w:type="gramEnd"/>
-      <w:r>
-        <w:rPr>
-          <w:color w:val="3366FF"/>
-          <w:sz w:val="18"/>
-          <w:szCs w:val="18"/>
-        </w:rPr>
-        <w:t xml:space="preserve"> 0:00:52.80</w:t>
-      </w:r>
-    </w:p>
-    <w:p>
-      <w:pPr>
-        <w:contextualSpacing/>
-        <w:rPr>
-          <w:color w:val="3366FF"/>
-          <w:sz w:val="18"/>
-          <w:szCs w:val="18"/>
-        </w:rPr>
-      </w:pPr>
-    </w:p>
-    <w:p>
-      <w:pPr>
-        <w:contextualSpacing/>
-        <w:rPr>
-          <w:color w:val="3366FF"/>
-          <w:sz w:val="18"/>
-          <w:szCs w:val="18"/>
-        </w:rPr>
-      </w:pPr>
-      <w:r>
-        <w:rPr>
-          <w:color w:val="3366FF"/>
-          <w:sz w:val="18"/>
-          <w:szCs w:val="18"/>
-        </w:rPr>
-        <w:t xml:space="preserve">2017-11-13 20:55:37,844 - CRDS - INFO </w:t>
-      </w:r>
-      <w:proofErr w:type="gramStart"/>
-      <w:r>
-        <w:rPr>
-          <w:color w:val="3366FF"/>
-          <w:sz w:val="18"/>
-          <w:szCs w:val="18"/>
-        </w:rPr>
-        <w:t>-   6</w:t>
-      </w:r>
-      <w:proofErr w:type="gramEnd"/>
-      <w:r>
-        <w:rPr>
-          <w:color w:val="3366FF"/>
-          <w:sz w:val="18"/>
-          <w:szCs w:val="18"/>
-        </w:rPr>
-        <w:t xml:space="preserve"> total-files at    0.1  total-files-per-second</w:t>
-      </w:r>
-    </w:p>
-    <w:p>
-      <w:pPr>
-        <w:contextualSpacing/>
-        <w:rPr>
-          <w:color w:val="3366FF"/>
-          <w:sz w:val="18"/>
-          <w:szCs w:val="18"/>
-        </w:rPr>
-      </w:pPr>
-    </w:p>
-    <w:p>
-      <w:pPr>
-        <w:contextualSpacing/>
-        <w:rPr>
-          <w:color w:val="3366FF"/>
-          <w:sz w:val="18"/>
-          <w:szCs w:val="18"/>
-        </w:rPr>
-      </w:pPr>
-      <w:r>
-        <w:rPr>
-          <w:color w:val="3366FF"/>
-          <w:sz w:val="18"/>
-          <w:szCs w:val="18"/>
-        </w:rPr>
-        <w:t xml:space="preserve">2017-11-13 20:55:37,844 - CRDS - INFO </w:t>
-      </w:r>
-      <w:proofErr w:type="gramStart"/>
-      <w:r>
-        <w:rPr>
-          <w:color w:val="3366FF"/>
-          <w:sz w:val="18"/>
-          <w:szCs w:val="18"/>
-        </w:rPr>
-        <w:t>-   30.5</w:t>
-      </w:r>
-      <w:proofErr w:type="gramEnd"/>
-      <w:r>
-        <w:rPr>
-          <w:color w:val="3366FF"/>
-          <w:sz w:val="18"/>
-          <w:szCs w:val="18"/>
-        </w:rPr>
-        <w:t xml:space="preserve"> K total-bytes at  577.2  total-bytes-per-second</w:t>
-      </w:r>
-    </w:p>
-    <w:p>
-      <w:pPr>
-        <w:contextualSpacing/>
-        <w:rPr>
-          <w:color w:val="3366FF"/>
-          <w:sz w:val="18"/>
-          <w:szCs w:val="18"/>
-        </w:rPr>
-      </w:pPr>
-    </w:p>
-    <w:p>
-      <w:pPr>
-        <w:contextualSpacing/>
-        <w:rPr>
-          <w:color w:val="3366FF"/>
-          <w:sz w:val="18"/>
-          <w:szCs w:val="18"/>
-        </w:rPr>
-      </w:pPr>
-      <w:r>
-        <w:rPr>
-          <w:color w:val="3366FF"/>
-          <w:sz w:val="18"/>
-          <w:szCs w:val="18"/>
-        </w:rPr>
-        <w:t xml:space="preserve">2017-11-13 20:55:37,845 - CRDS - INFO </w:t>
-      </w:r>
-      <w:proofErr w:type="gramStart"/>
-      <w:r>
-        <w:rPr>
-          <w:color w:val="3366FF"/>
-          <w:sz w:val="18"/>
-          <w:szCs w:val="18"/>
-        </w:rPr>
-        <w:t>-  0</w:t>
-      </w:r>
-      <w:proofErr w:type="gramEnd"/>
-      <w:r>
-        <w:rPr>
-          <w:color w:val="3366FF"/>
-          <w:sz w:val="18"/>
-          <w:szCs w:val="18"/>
-        </w:rPr>
-        <w:t xml:space="preserve"> errors</w:t>
-      </w:r>
-    </w:p>
-    <w:p>
-      <w:pPr>
-        <w:contextualSpacing/>
-        <w:rPr>
-          <w:color w:val="3366FF"/>
-          <w:sz w:val="18"/>
-          <w:szCs w:val="18"/>
-        </w:rPr>
-      </w:pPr>
-    </w:p>
-    <w:p>
-      <w:pPr>
-        <w:contextualSpacing/>
-        <w:rPr>
-          <w:color w:val="3366FF"/>
-          <w:sz w:val="18"/>
-          <w:szCs w:val="18"/>
-        </w:rPr>
-      </w:pPr>
-      <w:r>
-        <w:rPr>
-          <w:color w:val="3366FF"/>
-          <w:sz w:val="18"/>
-          <w:szCs w:val="18"/>
-        </w:rPr>
-        <w:t xml:space="preserve">2017-11-13 20:55:37,845 - CRDS - INFO </w:t>
-      </w:r>
-      <w:proofErr w:type="gramStart"/>
-      <w:r>
-        <w:rPr>
-          <w:color w:val="3366FF"/>
-          <w:sz w:val="18"/>
-          <w:szCs w:val="18"/>
-        </w:rPr>
-        <w:t>-  0</w:t>
-      </w:r>
-      <w:proofErr w:type="gramEnd"/>
-      <w:r>
-        <w:rPr>
-          <w:color w:val="3366FF"/>
-          <w:sz w:val="18"/>
-          <w:szCs w:val="18"/>
-        </w:rPr>
-        <w:t xml:space="preserve"> warnings</w:t>
-      </w:r>
-    </w:p>
-    <w:p>
-      <w:pPr>
-        <w:contextualSpacing/>
-        <w:rPr>
-          <w:color w:val="3366FF"/>
-          <w:sz w:val="18"/>
-          <w:szCs w:val="18"/>
-        </w:rPr>
-      </w:pPr>
-    </w:p>
-    <w:p>
-      <w:pPr>
-        <w:contextualSpacing/>
-        <w:rPr>
-          <w:color w:val="3366FF"/>
-          <w:sz w:val="18"/>
-          <w:szCs w:val="18"/>
-        </w:rPr>
-      </w:pPr>
-      <w:r>
-        <w:rPr>
-          <w:color w:val="3366FF"/>
-          <w:sz w:val="18"/>
-          <w:szCs w:val="18"/>
-        </w:rPr>
-        <w:t xml:space="preserve">2017-11-13 20:55:37,845 - CRDS - INFO </w:t>
-      </w:r>
-      <w:proofErr w:type="gramStart"/>
-      <w:r>
-        <w:rPr>
-          <w:color w:val="3366FF"/>
-          <w:sz w:val="18"/>
-          <w:szCs w:val="18"/>
-        </w:rPr>
-        <w:t>-  12</w:t>
-      </w:r>
-      <w:proofErr w:type="gramEnd"/>
-      <w:r>
-        <w:rPr>
-          <w:color w:val="3366FF"/>
-          <w:sz w:val="18"/>
-          <w:szCs w:val="18"/>
-        </w:rPr>
-        <w:t xml:space="preserve"> </w:t>
-      </w:r>
-      <w:proofErr w:type="spellStart"/>
-      <w:r>
-        <w:rPr>
-          <w:color w:val="3366FF"/>
-          <w:sz w:val="18"/>
-          <w:szCs w:val="18"/>
-        </w:rPr>
-        <w:t>infos</w:t>
-      </w:r>
-      <w:proofErr w:type="spellEnd"/>
-    </w:p>
-    <w:p/>
-    <w:p>
-      <w:r>
-        <w:t xml:space="preserve">Key aspects of the output are </w:t>
-      </w:r>
-      <w:r>
-        <w:t>"</w:t>
-      </w:r>
-      <w:r>
-        <w:t>CACHE updating … server_config</w:t>
-      </w:r>
-      <w:r>
-        <w:t>"</w:t>
-      </w:r>
-      <w:r>
-        <w:t xml:space="preserve"> and </w:t>
-      </w:r>
-      <w:r>
-        <w:t>"</w:t>
-      </w:r>
-      <w:r>
-        <w:t>0 errors.</w:t>
-      </w:r>
-      <w:r>
-        <w:t>"</w:t>
-      </w:r>
-      <w:r>
-        <w:t xml:space="preserve">  One other important issue is the context echo.  Each operator must set up the required crypto key for the </w:t>
-      </w:r>
-      <w:r>
-        <w:t>"</w:t>
-      </w:r>
-      <w:r>
-        <w:t>Pushed cached operational context name….</w:t>
-      </w:r>
-      <w:r>
-        <w:t>"</w:t>
-      </w:r>
-      <w:r>
-        <w:t xml:space="preserve"> echo to succeed.  Issues with correctly setting up the crypto, or not setting up the crypto</w:t>
-      </w:r>
-      <w:proofErr w:type="gramStart"/>
-      <w:r>
-        <w:t>,  have</w:t>
-      </w:r>
-      <w:proofErr w:type="gramEnd"/>
-      <w:r>
-        <w:t xml:space="preserve"> caused the crds_sync_wrapper.csh script to hang without output.   This setup is intentionally left vague because it doubles as a lightweight form of authentication.</w:t>
+        <w:t xml:space="preserve"> script to hang without output.   This setup is intentionally left vague because it doubles as a lightweight form of authentication.</w:t>
       </w:r>
     </w:p>
     <w:p>
@@ -3047,15 +2885,7 @@
     <w:p/>
     <w:p>
       <w:r>
-        <w:t xml:space="preserve">CRDS is designed to support many identical caches that are similar to clones of a distributed version control system like </w:t>
-      </w:r>
-      <w:proofErr w:type="spellStart"/>
-      <w:r>
-        <w:t>git</w:t>
-      </w:r>
-      <w:proofErr w:type="spellEnd"/>
-      <w:r>
-        <w:t>.</w:t>
+        <w:t>CRDS is designed to support many identical caches that are similar to clones of a distributed version control system like git.</w:t>
       </w:r>
     </w:p>
     <w:p/>
@@ -3119,7 +2949,7 @@
                     </pic:cNvPicPr>
                   </pic:nvPicPr>
                   <pic:blipFill>
-                    <a:blip r:embed="rId12">
+                    <a:blip r:embed="rId11">
                       <a:extLst>
                         <a:ext uri="{28A0092B-C50C-407E-A947-70E740481C1C}">
                           <a14:useLocalDpi xmlns:a14="http://schemas.microsoft.com/office/drawing/2010/main" val="0"/>
@@ -3220,77 +3050,83 @@
         <w:t>/grp/crds/cach</w:t>
       </w:r>
       <w:r>
-        <w:t>e has not yet occurred for this context</w:t>
+        <w:t xml:space="preserve">e has not </w:t>
+      </w:r>
+      <w:r>
+        <w:t xml:space="preserve">yet occurred for this context, </w:t>
+      </w:r>
+      <w:r>
+        <w:t xml:space="preserve">while jwst_0422.pmap is available and selected as the universal default, </w:t>
+      </w:r>
+      <w:bookmarkStart w:id="0" w:name="_GoBack"/>
+      <w:bookmarkEnd w:id="0"/>
+      <w:r>
+        <w:t>evidently /grp/crds/cache has not yet been sync</w:t>
+      </w:r>
+      <w:r>
+        <w:t>'</w:t>
+      </w:r>
+      <w:r>
+        <w:t xml:space="preserve">ed (or the sync failed) and is still using jwst_0419.pmap by default.   Indeed, syncing </w:t>
+      </w:r>
+      <w:r>
+        <w:rPr>
+          <w:i/>
+        </w:rPr>
+        <w:t>/grp/crds/cache</w:t>
+      </w:r>
+      <w:r>
+        <w:t xml:space="preserve"> is only performed on the OPS servers, so I&amp;T servers often lag permanently when Set Context is done on the I&amp;T server rather than copied from OPS.).                                                                                                                                       </w:t>
+      </w:r>
+    </w:p>
+    <w:p>
+      <w:pPr>
+        <w:pStyle w:val="Heading1"/>
+      </w:pPr>
+      <w:r>
+        <w:t>Reprocessing</w:t>
+      </w:r>
+    </w:p>
+    <w:p/>
+    <w:p>
+      <w:r>
+        <w:t xml:space="preserve">Based on the submission of new reference </w:t>
       </w:r>
       <w:proofErr w:type="gramStart"/>
       <w:r>
-        <w:t>,  while</w:t>
+        <w:t>files,  CRDS</w:t>
       </w:r>
       <w:proofErr w:type="gramEnd"/>
       <w:r>
-        <w:t xml:space="preserve"> jwst_0422.pmap is available and selected as the universal default,  evidently /grp/crds/cache has not yet been sync</w:t>
-      </w:r>
-      <w:r>
-        <w:t>'</w:t>
-      </w:r>
-      <w:r>
-        <w:t xml:space="preserve">ed (or the sync failed) and is still using jwst_0419.pmap by default.   Indeed, syncing </w:t>
-      </w:r>
-      <w:r>
-        <w:rPr>
-          <w:i/>
-        </w:rPr>
-        <w:t>/grp/crds/cache</w:t>
-      </w:r>
-      <w:r>
-        <w:t xml:space="preserve"> is only performed on the OPS servers, so I&amp;T servers often lag permanently when Set Context is done on the I&amp;T server rather than copied from OPS.).                                                                                                                                       </w:t>
-      </w:r>
-    </w:p>
-    <w:p>
-      <w:pPr>
-        <w:pStyle w:val="Heading1"/>
-      </w:pPr>
-      <w:r>
-        <w:t>Reprocessing</w:t>
-      </w:r>
-    </w:p>
-    <w:p/>
-    <w:p>
-      <w:r>
-        <w:t>Based on the submission of new reference files</w:t>
+        <w:t xml:space="preserve"> makes recommendations to the pipeline of which datasets would benefit from the new reference files and are candidates for reprocessing.</w:t>
+      </w:r>
+    </w:p>
+    <w:p>
+      <w:pPr>
+        <w:pStyle w:val="Heading2"/>
+      </w:pPr>
+      <w:r>
+        <w:t>Reprocessing Workflow</w:t>
+      </w:r>
+    </w:p>
+    <w:p/>
+    <w:p>
+      <w:r>
+        <w:t xml:space="preserve">Starting from a ReDCaT file submission, </w:t>
+      </w:r>
+    </w:p>
+    <w:p/>
+    <w:p>
+      <w:r>
+        <w:t xml:space="preserve">and concluding with the pipeline reprocessing affected </w:t>
       </w:r>
       <w:proofErr w:type="gramStart"/>
       <w:r>
-        <w:t>,  CRDS</w:t>
+        <w:t>datasets,  the</w:t>
       </w:r>
       <w:proofErr w:type="gramEnd"/>
       <w:r>
-        <w:t xml:space="preserve"> makes recommendations to the pipeline of which datasets would benefit from the new reference files and are candidates for reprocessing.</w:t>
-      </w:r>
-    </w:p>
-    <w:p>
-      <w:pPr>
-        <w:pStyle w:val="Heading2"/>
-      </w:pPr>
-      <w:r>
-        <w:t>Reprocessing Workflow</w:t>
-      </w:r>
-    </w:p>
-    <w:p/>
-    <w:p>
-      <w:r>
-        <w:t xml:space="preserve">Starting from a ReDCaT file submission, </w:t>
-      </w:r>
-    </w:p>
-    <w:p/>
-    <w:p>
-      <w:proofErr w:type="gramStart"/>
-      <w:r>
-        <w:t>and</w:t>
-      </w:r>
-      <w:proofErr w:type="gramEnd"/>
-      <w:r>
-        <w:t xml:space="preserve"> concluding with the pipeline reprocessing affected datasets,  the overall multi-system multi-team workflow is depicted here:</w:t>
+        <w:t xml:space="preserve"> overall multi-system multi-team workflow is depicted here:</w:t>
       </w:r>
     </w:p>
     <w:p/>
@@ -3319,7 +3155,7 @@
                     </pic:cNvPicPr>
                   </pic:nvPicPr>
                   <pic:blipFill>
-                    <a:blip r:embed="rId13"/>
+                    <a:blip r:embed="rId12"/>
                     <a:stretch>
                       <a:fillRect/>
                     </a:stretch>
@@ -3334,7 +3170,7 @@
                     </a:prstGeom>
                     <a:extLst>
                       <a:ext uri="{FAA26D3D-D897-4be2-8F04-BA451C77F1D7}">
-                        <ma14:placeholderFlag xmlns:ma14="http://schemas.microsoft.com/office/mac/drawingml/2011/main"/>
+                        <ma14:placeholderFlag xmlns:ma14="http://schemas.microsoft.com/office/mac/drawingml/2011/main" xmlns:w="http://schemas.openxmlformats.org/wordprocessingml/2006/main" xmlns:w10="urn:schemas-microsoft-com:office:word" xmlns:v="urn:schemas-microsoft-com:vml" xmlns:o="urn:schemas-microsoft-com:office:office" xmlns:mv="urn:schemas-microsoft-com:mac:vml" xmlns:mo="http://schemas.microsoft.com/office/mac/office/2008/main" xmlns=""/>
                       </a:ext>
                     </a:extLst>
                   </pic:spPr>
@@ -3429,7 +3265,7 @@
                     </pic:cNvPicPr>
                   </pic:nvPicPr>
                   <pic:blipFill>
-                    <a:blip r:embed="rId14"/>
+                    <a:blip r:embed="rId13"/>
                     <a:stretch>
                       <a:fillRect/>
                     </a:stretch>
@@ -3444,7 +3280,7 @@
                     </a:prstGeom>
                     <a:extLst>
                       <a:ext uri="{FAA26D3D-D897-4be2-8F04-BA451C77F1D7}">
-                        <ma14:placeholderFlag xmlns:ma14="http://schemas.microsoft.com/office/mac/drawingml/2011/main"/>
+                        <ma14:placeholderFlag xmlns:ma14="http://schemas.microsoft.com/office/mac/drawingml/2011/main" xmlns:w="http://schemas.openxmlformats.org/wordprocessingml/2006/main" xmlns:w10="urn:schemas-microsoft-com:office:word" xmlns:v="urn:schemas-microsoft-com:vml" xmlns:o="urn:schemas-microsoft-com:office:office" xmlns:mv="urn:schemas-microsoft-com:mac:vml" xmlns:mo="http://schemas.microsoft.com/office/mac/office/2008/main" xmlns=""/>
                       </a:ext>
                     </a:extLst>
                   </pic:spPr>
@@ -3507,11 +3343,11 @@
     <w:p/>
     <w:p>
       <w:r>
-        <w:t>For HST</w:t>
+        <w:t xml:space="preserve">For </w:t>
       </w:r>
       <w:proofErr w:type="gramStart"/>
       <w:r>
-        <w:t>,  CRDS</w:t>
+        <w:t>HST,  CRDS</w:t>
       </w:r>
       <w:proofErr w:type="gramEnd"/>
       <w:r>
@@ -3680,15 +3516,15 @@
         </w:rPr>
       </w:pPr>
       <w:r>
-        <w:t>As each dataset parameter set is processed by crds.bestrefs, specific log errors are issued type-by-type, file-by-file</w:t>
+        <w:t xml:space="preserve">As each dataset parameter set is processed by </w:t>
       </w:r>
       <w:proofErr w:type="gramStart"/>
       <w:r>
-        <w:t>,  as</w:t>
+        <w:t>crds.bestrefs</w:t>
       </w:r>
       <w:proofErr w:type="gramEnd"/>
       <w:r>
-        <w:t xml:space="preserve"> they occur,  for both old and new contexts.   To simplify post-processing error analysis, CRDS summarizes error messages into classes of similar problems and presents those in the log output as </w:t>
+        <w:t xml:space="preserve">, specific log errors are issued type-by-type, file-by-file,  as they occur,  for both old and new contexts.   To simplify post-processing error analysis, CRDS summarizes error messages into classes of similar problems and presents those in the log output as </w:t>
       </w:r>
       <w:r>
         <w:rPr>
@@ -3803,7 +3639,7 @@
     </w:p>
     <w:p/>
     <w:p>
-      <w:hyperlink r:id="rId15">
+      <w:hyperlink r:id="rId14">
         <w:r>
           <w:rPr>
             <w:rStyle w:val="InternetLink"/>
@@ -3828,7 +3664,7 @@
     </w:p>
     <w:p/>
     <w:p>
-      <w:hyperlink r:id="rId16">
+      <w:hyperlink r:id="rId15">
         <w:r>
           <w:rPr>
             <w:rStyle w:val="InternetLink"/>
@@ -3841,7 +3677,7 @@
     <w:p>
       <w:pPr>
         <w:rPr>
-          <w:rFonts w:ascii="Calibri" w:eastAsia="ＭＳ ゴシック" w:hAnsi="Calibri"/>
+          <w:rFonts w:ascii="Calibri" w:eastAsia="MS Gothic" w:hAnsi="Calibri"/>
           <w:b/>
           <w:bCs/>
           <w:color w:val="345A8A"/>
@@ -3887,7 +3723,7 @@
     </w:p>
     <w:p/>
     <w:p>
-      <w:hyperlink r:id="rId17">
+      <w:hyperlink r:id="rId16">
         <w:r>
           <w:rPr>
             <w:rStyle w:val="InternetLink"/>
@@ -3960,7 +3796,7 @@
                     </pic:cNvPicPr>
                   </pic:nvPicPr>
                   <pic:blipFill>
-                    <a:blip r:embed="rId18"/>
+                    <a:blip r:embed="rId17"/>
                     <a:stretch>
                       <a:fillRect/>
                     </a:stretch>
@@ -4018,7 +3854,7 @@
                     </pic:cNvPicPr>
                   </pic:nvPicPr>
                   <pic:blipFill>
-                    <a:blip r:embed="rId19"/>
+                    <a:blip r:embed="rId18"/>
                     <a:stretch>
                       <a:fillRect/>
                     </a:stretch>
@@ -4079,7 +3915,6 @@
           <w:lang w:eastAsia="en-US"/>
         </w:rPr>
       </w:pPr>
-      <w:bookmarkStart w:id="0" w:name="_GoBack"/>
       <w:r>
         <w:rPr>
           <w:noProof/>
@@ -4104,7 +3939,7 @@
                     </pic:cNvPicPr>
                   </pic:nvPicPr>
                   <pic:blipFill>
-                    <a:blip r:embed="rId20"/>
+                    <a:blip r:embed="rId19"/>
                     <a:stretch>
                       <a:fillRect/>
                     </a:stretch>
@@ -4124,7 +3959,6 @@
           </wp:inline>
         </w:drawing>
       </w:r>
-      <w:bookmarkEnd w:id="0"/>
     </w:p>
     <w:p>
       <w:pPr>
@@ -4154,8 +3988,8 @@
 </file>
 
 <file path=word/numbering.xml><?xml version="1.0" encoding="utf-8"?>
-<w:numbering xmlns:wpc="http://schemas.microsoft.com/office/word/2010/wordprocessingCanvas" xmlns:mo="http://schemas.microsoft.com/office/mac/office/2008/main" xmlns:mc="http://schemas.openxmlformats.org/markup-compatibility/2006" xmlns:mv="urn:schemas-microsoft-com:mac:vml" xmlns:o="urn:schemas-microsoft-com:office:office" xmlns:r="http://schemas.openxmlformats.org/officeDocument/2006/relationships" xmlns:m="http://schemas.openxmlformats.org/officeDocument/2006/math" xmlns:v="urn:schemas-microsoft-com:vml" xmlns:wp14="http://schemas.microsoft.com/office/word/2010/wordprocessingDrawing" xmlns:wp="http://schemas.openxmlformats.org/drawingml/2006/wordprocessingDrawing" xmlns:w10="urn:schemas-microsoft-com:office:word" xmlns:w="http://schemas.openxmlformats.org/wordprocessingml/2006/main" xmlns:w14="http://schemas.microsoft.com/office/word/2010/wordml" xmlns:wpg="http://schemas.microsoft.com/office/word/2010/wordprocessingGroup" xmlns:wpi="http://schemas.microsoft.com/office/word/2010/wordprocessingInk" xmlns:wne="http://schemas.microsoft.com/office/word/2006/wordml" xmlns:wps="http://schemas.microsoft.com/office/word/2010/wordprocessingShape" mc:Ignorable="w14 wp14">
-  <w:abstractNum w:abstractNumId="0">
+<w:numbering xmlns:wpc="http://schemas.microsoft.com/office/word/2010/wordprocessingCanvas" xmlns:cx="http://schemas.microsoft.com/office/drawing/2014/chartex" xmlns:cx1="http://schemas.microsoft.com/office/drawing/2015/9/8/chartex" xmlns:cx2="http://schemas.microsoft.com/office/drawing/2015/10/21/chartex" xmlns:cx3="http://schemas.microsoft.com/office/drawing/2016/5/9/chartex" xmlns:cx4="http://schemas.microsoft.com/office/drawing/2016/5/10/chartex" xmlns:cx5="http://schemas.microsoft.com/office/drawing/2016/5/11/chartex" xmlns:cx6="http://schemas.microsoft.com/office/drawing/2016/5/12/chartex" xmlns:cx7="http://schemas.microsoft.com/office/drawing/2016/5/13/chartex" xmlns:cx8="http://schemas.microsoft.com/office/drawing/2016/5/14/chartex" xmlns:mc="http://schemas.openxmlformats.org/markup-compatibility/2006" xmlns:aink="http://schemas.microsoft.com/office/drawing/2016/ink" xmlns:am3d="http://schemas.microsoft.com/office/drawing/2017/model3d" xmlns:o="urn:schemas-microsoft-com:office:office" xmlns:r="http://schemas.openxmlformats.org/officeDocument/2006/relationships" xmlns:m="http://schemas.openxmlformats.org/officeDocument/2006/math" xmlns:v="urn:schemas-microsoft-com:vml" xmlns:wp14="http://schemas.microsoft.com/office/word/2010/wordprocessingDrawing" xmlns:wp="http://schemas.openxmlformats.org/drawingml/2006/wordprocessingDrawing" xmlns:w10="urn:schemas-microsoft-com:office:word" xmlns:w="http://schemas.openxmlformats.org/wordprocessingml/2006/main" xmlns:w14="http://schemas.microsoft.com/office/word/2010/wordml" xmlns:w15="http://schemas.microsoft.com/office/word/2012/wordml" xmlns:w16cid="http://schemas.microsoft.com/office/word/2016/wordml/cid" xmlns:w16se="http://schemas.microsoft.com/office/word/2015/wordml/symex" xmlns:wpg="http://schemas.microsoft.com/office/word/2010/wordprocessingGroup" xmlns:wpi="http://schemas.microsoft.com/office/word/2010/wordprocessingInk" xmlns:wne="http://schemas.microsoft.com/office/word/2006/wordml" xmlns:wps="http://schemas.microsoft.com/office/word/2010/wordprocessingShape" mc:Ignorable="w14 w15 w16se w16cid wp14">
+  <w:abstractNum w:abstractNumId="0" w15:restartNumberingAfterBreak="0">
     <w:nsid w:val="34D333F7"/>
     <w:multiLevelType w:val="multilevel"/>
     <w:tmpl w:val="70AE5F62"/>
@@ -4241,7 +4075,7 @@
       </w:pPr>
     </w:lvl>
   </w:abstractNum>
-  <w:abstractNum w:abstractNumId="1">
+  <w:abstractNum w:abstractNumId="1" w15:restartNumberingAfterBreak="0">
     <w:nsid w:val="3C775900"/>
     <w:multiLevelType w:val="multilevel"/>
     <w:tmpl w:val="45F068D2"/>
@@ -4327,7 +4161,7 @@
       </w:pPr>
     </w:lvl>
   </w:abstractNum>
-  <w:abstractNum w:abstractNumId="2">
+  <w:abstractNum w:abstractNumId="2" w15:restartNumberingAfterBreak="0">
     <w:nsid w:val="50A87CEC"/>
     <w:multiLevelType w:val="multilevel"/>
     <w:tmpl w:val="9138A376"/>
@@ -4413,7 +4247,7 @@
       </w:pPr>
     </w:lvl>
   </w:abstractNum>
-  <w:abstractNum w:abstractNumId="3">
+  <w:abstractNum w:abstractNumId="3" w15:restartNumberingAfterBreak="0">
     <w:nsid w:val="534E2D12"/>
     <w:multiLevelType w:val="multilevel"/>
     <w:tmpl w:val="9718E8E8"/>
@@ -4535,7 +4369,7 @@
       </w:pPr>
     </w:lvl>
   </w:abstractNum>
-  <w:abstractNum w:abstractNumId="4">
+  <w:abstractNum w:abstractNumId="4" w15:restartNumberingAfterBreak="0">
     <w:nsid w:val="555B5D25"/>
     <w:multiLevelType w:val="multilevel"/>
     <w:tmpl w:val="2856D598"/>
@@ -4640,154 +4474,387 @@
 </file>
 
 <file path=word/styles.xml><?xml version="1.0" encoding="utf-8"?>
-<w:styles xmlns:mc="http://schemas.openxmlformats.org/markup-compatibility/2006" xmlns:r="http://schemas.openxmlformats.org/officeDocument/2006/relationships" xmlns:w="http://schemas.openxmlformats.org/wordprocessingml/2006/main" xmlns:w14="http://schemas.microsoft.com/office/word/2010/wordml" mc:Ignorable="w14">
+<w:styles xmlns:mc="http://schemas.openxmlformats.org/markup-compatibility/2006" xmlns:r="http://schemas.openxmlformats.org/officeDocument/2006/relationships" xmlns:w="http://schemas.openxmlformats.org/wordprocessingml/2006/main" xmlns:w14="http://schemas.microsoft.com/office/word/2010/wordml" xmlns:w15="http://schemas.microsoft.com/office/word/2012/wordml" xmlns:w16cid="http://schemas.microsoft.com/office/word/2016/wordml/cid" xmlns:w16se="http://schemas.microsoft.com/office/word/2015/wordml/symex" mc:Ignorable="w14 w15 w16se w16cid">
   <w:docDefaults>
     <w:rPrDefault>
       <w:rPr>
-        <w:rFonts w:ascii="Cambria" w:eastAsia="ＭＳ 明朝" w:hAnsi="Cambria" w:cs="Times New Roman"/>
+        <w:rFonts w:ascii="Cambria" w:eastAsia="MS Mincho" w:hAnsi="Cambria" w:cs="Times New Roman"/>
         <w:lang w:val="en-US" w:eastAsia="en-US" w:bidi="ar-SA"/>
       </w:rPr>
     </w:rPrDefault>
     <w:pPrDefault/>
   </w:docDefaults>
-  <w:latentStyles w:defLockedState="0" w:defUIPriority="99" w:defSemiHidden="1" w:defUnhideWhenUsed="1" w:defQFormat="0" w:count="276">
-    <w:lsdException w:name="Normal" w:semiHidden="0" w:uiPriority="0" w:unhideWhenUsed="0" w:qFormat="1"/>
-    <w:lsdException w:name="heading 1" w:semiHidden="0" w:uiPriority="9" w:unhideWhenUsed="0" w:qFormat="1"/>
-    <w:lsdException w:name="heading 2" w:uiPriority="9" w:qFormat="1"/>
-    <w:lsdException w:name="heading 3" w:uiPriority="9" w:qFormat="1"/>
-    <w:lsdException w:name="heading 4" w:uiPriority="9" w:qFormat="1"/>
-    <w:lsdException w:name="heading 5" w:uiPriority="9" w:qFormat="1"/>
-    <w:lsdException w:name="heading 6" w:uiPriority="9" w:qFormat="1"/>
-    <w:lsdException w:name="heading 7" w:uiPriority="9" w:qFormat="1"/>
-    <w:lsdException w:name="heading 8" w:uiPriority="9" w:qFormat="1"/>
-    <w:lsdException w:name="heading 9" w:uiPriority="9" w:qFormat="1"/>
-    <w:lsdException w:name="toc 1" w:uiPriority="39"/>
-    <w:lsdException w:name="toc 2" w:uiPriority="39"/>
-    <w:lsdException w:name="toc 3" w:uiPriority="39"/>
-    <w:lsdException w:name="toc 4" w:uiPriority="39"/>
-    <w:lsdException w:name="toc 5" w:uiPriority="39"/>
-    <w:lsdException w:name="toc 6" w:uiPriority="39"/>
-    <w:lsdException w:name="toc 7" w:uiPriority="39"/>
-    <w:lsdException w:name="toc 8" w:uiPriority="39"/>
-    <w:lsdException w:name="toc 9" w:uiPriority="39"/>
-    <w:lsdException w:name="caption" w:uiPriority="35" w:qFormat="1"/>
-    <w:lsdException w:name="Title" w:semiHidden="0" w:uiPriority="10" w:unhideWhenUsed="0" w:qFormat="1"/>
-    <w:lsdException w:name="Default Paragraph Font" w:uiPriority="1"/>
-    <w:lsdException w:name="Subtitle" w:semiHidden="0" w:uiPriority="11" w:unhideWhenUsed="0" w:qFormat="1"/>
-    <w:lsdException w:name="Strong" w:semiHidden="0" w:uiPriority="22" w:unhideWhenUsed="0" w:qFormat="1"/>
-    <w:lsdException w:name="Emphasis" w:semiHidden="0" w:uiPriority="20" w:unhideWhenUsed="0" w:qFormat="1"/>
-    <w:lsdException w:name="Table Grid" w:semiHidden="0" w:uiPriority="59" w:unhideWhenUsed="0"/>
-    <w:lsdException w:name="Placeholder Text" w:unhideWhenUsed="0"/>
-    <w:lsdException w:name="No Spacing" w:uiPriority="1" w:unhideWhenUsed="0" w:qFormat="1"/>
-    <w:lsdException w:name="Light Shading" w:semiHidden="0" w:uiPriority="60" w:unhideWhenUsed="0"/>
-    <w:lsdException w:name="Light List" w:semiHidden="0" w:uiPriority="61" w:unhideWhenUsed="0"/>
-    <w:lsdException w:name="Light Grid" w:semiHidden="0" w:uiPriority="62" w:unhideWhenUsed="0"/>
-    <w:lsdException w:name="Medium Shading 1" w:semiHidden="0" w:uiPriority="63" w:unhideWhenUsed="0"/>
-    <w:lsdException w:name="Medium Shading 2" w:semiHidden="0" w:uiPriority="64" w:unhideWhenUsed="0"/>
-    <w:lsdException w:name="Medium List 1" w:semiHidden="0" w:uiPriority="65" w:unhideWhenUsed="0"/>
-    <w:lsdException w:name="Medium List 2" w:semiHidden="0" w:uiPriority="66" w:unhideWhenUsed="0"/>
-    <w:lsdException w:name="Medium Grid 1" w:semiHidden="0" w:uiPriority="67" w:unhideWhenUsed="0"/>
-    <w:lsdException w:name="Medium Grid 2" w:semiHidden="0" w:uiPriority="68" w:unhideWhenUsed="0"/>
-    <w:lsdException w:name="Medium Grid 3" w:semiHidden="0" w:uiPriority="69" w:unhideWhenUsed="0"/>
-    <w:lsdException w:name="Dark List" w:semiHidden="0" w:uiPriority="70" w:unhideWhenUsed="0"/>
-    <w:lsdException w:name="Colorful Shading" w:semiHidden="0" w:uiPriority="71" w:unhideWhenUsed="0"/>
-    <w:lsdException w:name="Colorful List" w:semiHidden="0" w:uiPriority="72" w:unhideWhenUsed="0"/>
-    <w:lsdException w:name="Colorful Grid" w:semiHidden="0" w:uiPriority="73" w:unhideWhenUsed="0"/>
-    <w:lsdException w:name="Light Shading Accent 1" w:semiHidden="0" w:uiPriority="60" w:unhideWhenUsed="0"/>
-    <w:lsdException w:name="Light List Accent 1" w:semiHidden="0" w:uiPriority="61" w:unhideWhenUsed="0"/>
-    <w:lsdException w:name="Light Grid Accent 1" w:semiHidden="0" w:uiPriority="62" w:unhideWhenUsed="0"/>
-    <w:lsdException w:name="Medium Shading 1 Accent 1" w:semiHidden="0" w:uiPriority="63" w:unhideWhenUsed="0"/>
-    <w:lsdException w:name="Medium Shading 2 Accent 1" w:semiHidden="0" w:uiPriority="64" w:unhideWhenUsed="0"/>
-    <w:lsdException w:name="Medium List 1 Accent 1" w:semiHidden="0" w:uiPriority="65" w:unhideWhenUsed="0"/>
-    <w:lsdException w:name="Revision" w:unhideWhenUsed="0"/>
-    <w:lsdException w:name="List Paragraph" w:semiHidden="0" w:uiPriority="34" w:unhideWhenUsed="0" w:qFormat="1"/>
-    <w:lsdException w:name="Quote" w:semiHidden="0" w:uiPriority="29" w:unhideWhenUsed="0" w:qFormat="1"/>
-    <w:lsdException w:name="Intense Quote" w:semiHidden="0" w:uiPriority="30" w:unhideWhenUsed="0" w:qFormat="1"/>
-    <w:lsdException w:name="Medium List 2 Accent 1" w:semiHidden="0" w:uiPriority="66" w:unhideWhenUsed="0"/>
-    <w:lsdException w:name="Medium Grid 1 Accent 1" w:semiHidden="0" w:uiPriority="67" w:unhideWhenUsed="0"/>
-    <w:lsdException w:name="Medium Grid 2 Accent 1" w:semiHidden="0" w:uiPriority="68" w:unhideWhenUsed="0"/>
-    <w:lsdException w:name="Medium Grid 3 Accent 1" w:semiHidden="0" w:uiPriority="69" w:unhideWhenUsed="0"/>
-    <w:lsdException w:name="Dark List Accent 1" w:semiHidden="0" w:uiPriority="70" w:unhideWhenUsed="0"/>
-    <w:lsdException w:name="Colorful Shading Accent 1" w:semiHidden="0" w:uiPriority="71" w:unhideWhenUsed="0"/>
-    <w:lsdException w:name="Colorful List Accent 1" w:semiHidden="0" w:uiPriority="72" w:unhideWhenUsed="0"/>
-    <w:lsdException w:name="Colorful Grid Accent 1" w:semiHidden="0" w:uiPriority="73" w:unhideWhenUsed="0"/>
-    <w:lsdException w:name="Light Shading Accent 2" w:semiHidden="0" w:uiPriority="60" w:unhideWhenUsed="0"/>
-    <w:lsdException w:name="Light List Accent 2" w:semiHidden="0" w:uiPriority="61" w:unhideWhenUsed="0"/>
-    <w:lsdException w:name="Light Grid Accent 2" w:semiHidden="0" w:uiPriority="62" w:unhideWhenUsed="0"/>
-    <w:lsdException w:name="Medium Shading 1 Accent 2" w:semiHidden="0" w:uiPriority="63" w:unhideWhenUsed="0"/>
-    <w:lsdException w:name="Medium Shading 2 Accent 2" w:semiHidden="0" w:uiPriority="64" w:unhideWhenUsed="0"/>
-    <w:lsdException w:name="Medium List 1 Accent 2" w:semiHidden="0" w:uiPriority="65" w:unhideWhenUsed="0"/>
-    <w:lsdException w:name="Medium List 2 Accent 2" w:semiHidden="0" w:uiPriority="66" w:unhideWhenUsed="0"/>
-    <w:lsdException w:name="Medium Grid 1 Accent 2" w:semiHidden="0" w:uiPriority="67" w:unhideWhenUsed="0"/>
-    <w:lsdException w:name="Medium Grid 2 Accent 2" w:semiHidden="0" w:uiPriority="68" w:unhideWhenUsed="0"/>
-    <w:lsdException w:name="Medium Grid 3 Accent 2" w:semiHidden="0" w:uiPriority="69" w:unhideWhenUsed="0"/>
-    <w:lsdException w:name="Dark List Accent 2" w:semiHidden="0" w:uiPriority="70" w:unhideWhenUsed="0"/>
-    <w:lsdException w:name="Colorful Shading Accent 2" w:semiHidden="0" w:uiPriority="71" w:unhideWhenUsed="0"/>
-    <w:lsdException w:name="Colorful List Accent 2" w:semiHidden="0" w:uiPriority="72" w:unhideWhenUsed="0"/>
-    <w:lsdException w:name="Colorful Grid Accent 2" w:semiHidden="0" w:uiPriority="73" w:unhideWhenUsed="0"/>
-    <w:lsdException w:name="Light Shading Accent 3" w:semiHidden="0" w:uiPriority="60" w:unhideWhenUsed="0"/>
-    <w:lsdException w:name="Light List Accent 3" w:semiHidden="0" w:uiPriority="61" w:unhideWhenUsed="0"/>
-    <w:lsdException w:name="Light Grid Accent 3" w:semiHidden="0" w:uiPriority="62" w:unhideWhenUsed="0"/>
-    <w:lsdException w:name="Medium Shading 1 Accent 3" w:semiHidden="0" w:uiPriority="63" w:unhideWhenUsed="0"/>
-    <w:lsdException w:name="Medium Shading 2 Accent 3" w:semiHidden="0" w:uiPriority="64" w:unhideWhenUsed="0"/>
-    <w:lsdException w:name="Medium List 1 Accent 3" w:semiHidden="0" w:uiPriority="65" w:unhideWhenUsed="0"/>
-    <w:lsdException w:name="Medium List 2 Accent 3" w:semiHidden="0" w:uiPriority="66" w:unhideWhenUsed="0"/>
-    <w:lsdException w:name="Medium Grid 1 Accent 3" w:semiHidden="0" w:uiPriority="67" w:unhideWhenUsed="0"/>
-    <w:lsdException w:name="Medium Grid 2 Accent 3" w:semiHidden="0" w:uiPriority="68" w:unhideWhenUsed="0"/>
-    <w:lsdException w:name="Medium Grid 3 Accent 3" w:semiHidden="0" w:uiPriority="69" w:unhideWhenUsed="0"/>
-    <w:lsdException w:name="Dark List Accent 3" w:semiHidden="0" w:uiPriority="70" w:unhideWhenUsed="0"/>
-    <w:lsdException w:name="Colorful Shading Accent 3" w:semiHidden="0" w:uiPriority="71" w:unhideWhenUsed="0"/>
-    <w:lsdException w:name="Colorful List Accent 3" w:semiHidden="0" w:uiPriority="72" w:unhideWhenUsed="0"/>
-    <w:lsdException w:name="Colorful Grid Accent 3" w:semiHidden="0" w:uiPriority="73" w:unhideWhenUsed="0"/>
-    <w:lsdException w:name="Light Shading Accent 4" w:semiHidden="0" w:uiPriority="60" w:unhideWhenUsed="0"/>
-    <w:lsdException w:name="Light List Accent 4" w:semiHidden="0" w:uiPriority="61" w:unhideWhenUsed="0"/>
-    <w:lsdException w:name="Light Grid Accent 4" w:semiHidden="0" w:uiPriority="62" w:unhideWhenUsed="0"/>
-    <w:lsdException w:name="Medium Shading 1 Accent 4" w:semiHidden="0" w:uiPriority="63" w:unhideWhenUsed="0"/>
-    <w:lsdException w:name="Medium Shading 2 Accent 4" w:semiHidden="0" w:uiPriority="64" w:unhideWhenUsed="0"/>
-    <w:lsdException w:name="Medium List 1 Accent 4" w:semiHidden="0" w:uiPriority="65" w:unhideWhenUsed="0"/>
-    <w:lsdException w:name="Medium List 2 Accent 4" w:semiHidden="0" w:uiPriority="66" w:unhideWhenUsed="0"/>
-    <w:lsdException w:name="Medium Grid 1 Accent 4" w:semiHidden="0" w:uiPriority="67" w:unhideWhenUsed="0"/>
-    <w:lsdException w:name="Medium Grid 2 Accent 4" w:semiHidden="0" w:uiPriority="68" w:unhideWhenUsed="0"/>
-    <w:lsdException w:name="Medium Grid 3 Accent 4" w:semiHidden="0" w:uiPriority="69" w:unhideWhenUsed="0"/>
-    <w:lsdException w:name="Dark List Accent 4" w:semiHidden="0" w:uiPriority="70" w:unhideWhenUsed="0"/>
-    <w:lsdException w:name="Colorful Shading Accent 4" w:semiHidden="0" w:uiPriority="71" w:unhideWhenUsed="0"/>
-    <w:lsdException w:name="Colorful List Accent 4" w:semiHidden="0" w:uiPriority="72" w:unhideWhenUsed="0"/>
-    <w:lsdException w:name="Colorful Grid Accent 4" w:semiHidden="0" w:uiPriority="73" w:unhideWhenUsed="0"/>
-    <w:lsdException w:name="Light Shading Accent 5" w:semiHidden="0" w:uiPriority="60" w:unhideWhenUsed="0"/>
-    <w:lsdException w:name="Light List Accent 5" w:semiHidden="0" w:uiPriority="61" w:unhideWhenUsed="0"/>
-    <w:lsdException w:name="Light Grid Accent 5" w:semiHidden="0" w:uiPriority="62" w:unhideWhenUsed="0"/>
-    <w:lsdException w:name="Medium Shading 1 Accent 5" w:semiHidden="0" w:uiPriority="63" w:unhideWhenUsed="0"/>
-    <w:lsdException w:name="Medium Shading 2 Accent 5" w:semiHidden="0" w:uiPriority="64" w:unhideWhenUsed="0"/>
-    <w:lsdException w:name="Medium List 1 Accent 5" w:semiHidden="0" w:uiPriority="65" w:unhideWhenUsed="0"/>
-    <w:lsdException w:name="Medium List 2 Accent 5" w:semiHidden="0" w:uiPriority="66" w:unhideWhenUsed="0"/>
-    <w:lsdException w:name="Medium Grid 1 Accent 5" w:semiHidden="0" w:uiPriority="67" w:unhideWhenUsed="0"/>
-    <w:lsdException w:name="Medium Grid 2 Accent 5" w:semiHidden="0" w:uiPriority="68" w:unhideWhenUsed="0"/>
-    <w:lsdException w:name="Medium Grid 3 Accent 5" w:semiHidden="0" w:uiPriority="69" w:unhideWhenUsed="0"/>
-    <w:lsdException w:name="Dark List Accent 5" w:semiHidden="0" w:uiPriority="70" w:unhideWhenUsed="0"/>
-    <w:lsdException w:name="Colorful Shading Accent 5" w:semiHidden="0" w:uiPriority="71" w:unhideWhenUsed="0"/>
-    <w:lsdException w:name="Colorful List Accent 5" w:semiHidden="0" w:uiPriority="72" w:unhideWhenUsed="0"/>
-    <w:lsdException w:name="Colorful Grid Accent 5" w:semiHidden="0" w:uiPriority="73" w:unhideWhenUsed="0"/>
-    <w:lsdException w:name="Light Shading Accent 6" w:semiHidden="0" w:uiPriority="60" w:unhideWhenUsed="0"/>
-    <w:lsdException w:name="Light List Accent 6" w:semiHidden="0" w:uiPriority="61" w:unhideWhenUsed="0"/>
-    <w:lsdException w:name="Light Grid Accent 6" w:semiHidden="0" w:uiPriority="62" w:unhideWhenUsed="0"/>
-    <w:lsdException w:name="Medium Shading 1 Accent 6" w:semiHidden="0" w:uiPriority="63" w:unhideWhenUsed="0"/>
-    <w:lsdException w:name="Medium Shading 2 Accent 6" w:semiHidden="0" w:uiPriority="64" w:unhideWhenUsed="0"/>
-    <w:lsdException w:name="Medium List 1 Accent 6" w:semiHidden="0" w:uiPriority="65" w:unhideWhenUsed="0"/>
-    <w:lsdException w:name="Medium List 2 Accent 6" w:semiHidden="0" w:uiPriority="66" w:unhideWhenUsed="0"/>
-    <w:lsdException w:name="Medium Grid 1 Accent 6" w:semiHidden="0" w:uiPriority="67" w:unhideWhenUsed="0"/>
-    <w:lsdException w:name="Medium Grid 2 Accent 6" w:semiHidden="0" w:uiPriority="68" w:unhideWhenUsed="0"/>
-    <w:lsdException w:name="Medium Grid 3 Accent 6" w:semiHidden="0" w:uiPriority="69" w:unhideWhenUsed="0"/>
-    <w:lsdException w:name="Dark List Accent 6" w:semiHidden="0" w:uiPriority="70" w:unhideWhenUsed="0"/>
-    <w:lsdException w:name="Colorful Shading Accent 6" w:semiHidden="0" w:uiPriority="71" w:unhideWhenUsed="0"/>
-    <w:lsdException w:name="Colorful List Accent 6" w:semiHidden="0" w:uiPriority="72" w:unhideWhenUsed="0"/>
-    <w:lsdException w:name="Colorful Grid Accent 6" w:semiHidden="0" w:uiPriority="73" w:unhideWhenUsed="0"/>
-    <w:lsdException w:name="Subtle Emphasis" w:semiHidden="0" w:uiPriority="19" w:unhideWhenUsed="0" w:qFormat="1"/>
-    <w:lsdException w:name="Intense Emphasis" w:semiHidden="0" w:uiPriority="21" w:unhideWhenUsed="0" w:qFormat="1"/>
-    <w:lsdException w:name="Subtle Reference" w:semiHidden="0" w:uiPriority="31" w:unhideWhenUsed="0" w:qFormat="1"/>
-    <w:lsdException w:name="Intense Reference" w:semiHidden="0" w:uiPriority="32" w:unhideWhenUsed="0" w:qFormat="1"/>
-    <w:lsdException w:name="Book Title" w:semiHidden="0" w:uiPriority="33" w:unhideWhenUsed="0" w:qFormat="1"/>
-    <w:lsdException w:name="Bibliography" w:uiPriority="37"/>
-    <w:lsdException w:name="TOC Heading" w:uiPriority="39" w:qFormat="1"/>
+  <w:latentStyles w:defLockedState="0" w:defUIPriority="99" w:defSemiHidden="0" w:defUnhideWhenUsed="0" w:defQFormat="0" w:count="375">
+    <w:lsdException w:name="Normal" w:uiPriority="0" w:qFormat="1"/>
+    <w:lsdException w:name="heading 1" w:uiPriority="9" w:qFormat="1"/>
+    <w:lsdException w:name="heading 2" w:semiHidden="1" w:uiPriority="9" w:unhideWhenUsed="1" w:qFormat="1"/>
+    <w:lsdException w:name="heading 3" w:semiHidden="1" w:uiPriority="9" w:unhideWhenUsed="1" w:qFormat="1"/>
+    <w:lsdException w:name="heading 4" w:semiHidden="1" w:uiPriority="9" w:unhideWhenUsed="1" w:qFormat="1"/>
+    <w:lsdException w:name="heading 5" w:semiHidden="1" w:uiPriority="9" w:unhideWhenUsed="1" w:qFormat="1"/>
+    <w:lsdException w:name="heading 6" w:semiHidden="1" w:uiPriority="9" w:unhideWhenUsed="1" w:qFormat="1"/>
+    <w:lsdException w:name="heading 7" w:semiHidden="1" w:uiPriority="9" w:unhideWhenUsed="1" w:qFormat="1"/>
+    <w:lsdException w:name="heading 8" w:semiHidden="1" w:uiPriority="9" w:unhideWhenUsed="1" w:qFormat="1"/>
+    <w:lsdException w:name="heading 9" w:semiHidden="1" w:uiPriority="9" w:unhideWhenUsed="1" w:qFormat="1"/>
+    <w:lsdException w:name="index 1" w:semiHidden="1" w:unhideWhenUsed="1"/>
+    <w:lsdException w:name="index 2" w:semiHidden="1" w:unhideWhenUsed="1"/>
+    <w:lsdException w:name="index 3" w:semiHidden="1" w:unhideWhenUsed="1"/>
+    <w:lsdException w:name="index 4" w:semiHidden="1" w:unhideWhenUsed="1"/>
+    <w:lsdException w:name="index 5" w:semiHidden="1" w:unhideWhenUsed="1"/>
+    <w:lsdException w:name="index 6" w:semiHidden="1" w:unhideWhenUsed="1"/>
+    <w:lsdException w:name="index 7" w:semiHidden="1" w:unhideWhenUsed="1"/>
+    <w:lsdException w:name="index 8" w:semiHidden="1" w:unhideWhenUsed="1"/>
+    <w:lsdException w:name="index 9" w:semiHidden="1" w:unhideWhenUsed="1"/>
+    <w:lsdException w:name="toc 1" w:semiHidden="1" w:uiPriority="39" w:unhideWhenUsed="1"/>
+    <w:lsdException w:name="toc 2" w:semiHidden="1" w:uiPriority="39" w:unhideWhenUsed="1"/>
+    <w:lsdException w:name="toc 3" w:semiHidden="1" w:uiPriority="39" w:unhideWhenUsed="1"/>
+    <w:lsdException w:name="toc 4" w:semiHidden="1" w:uiPriority="39" w:unhideWhenUsed="1"/>
+    <w:lsdException w:name="toc 5" w:semiHidden="1" w:uiPriority="39" w:unhideWhenUsed="1"/>
+    <w:lsdException w:name="toc 6" w:semiHidden="1" w:uiPriority="39" w:unhideWhenUsed="1"/>
+    <w:lsdException w:name="toc 7" w:semiHidden="1" w:uiPriority="39" w:unhideWhenUsed="1"/>
+    <w:lsdException w:name="toc 8" w:semiHidden="1" w:uiPriority="39" w:unhideWhenUsed="1"/>
+    <w:lsdException w:name="toc 9" w:semiHidden="1" w:uiPriority="39" w:unhideWhenUsed="1"/>
+    <w:lsdException w:name="Normal Indent" w:semiHidden="1" w:unhideWhenUsed="1"/>
+    <w:lsdException w:name="footnote text" w:semiHidden="1" w:unhideWhenUsed="1"/>
+    <w:lsdException w:name="annotation text" w:semiHidden="1" w:unhideWhenUsed="1"/>
+    <w:lsdException w:name="header" w:semiHidden="1" w:unhideWhenUsed="1"/>
+    <w:lsdException w:name="footer" w:semiHidden="1" w:unhideWhenUsed="1"/>
+    <w:lsdException w:name="index heading" w:semiHidden="1" w:unhideWhenUsed="1"/>
+    <w:lsdException w:name="caption" w:semiHidden="1" w:uiPriority="35" w:unhideWhenUsed="1" w:qFormat="1"/>
+    <w:lsdException w:name="table of figures" w:semiHidden="1" w:unhideWhenUsed="1"/>
+    <w:lsdException w:name="envelope address" w:semiHidden="1" w:unhideWhenUsed="1"/>
+    <w:lsdException w:name="envelope return" w:semiHidden="1" w:unhideWhenUsed="1"/>
+    <w:lsdException w:name="footnote reference" w:semiHidden="1" w:unhideWhenUsed="1"/>
+    <w:lsdException w:name="annotation reference" w:semiHidden="1" w:unhideWhenUsed="1"/>
+    <w:lsdException w:name="line number" w:semiHidden="1" w:unhideWhenUsed="1"/>
+    <w:lsdException w:name="page number" w:semiHidden="1" w:unhideWhenUsed="1"/>
+    <w:lsdException w:name="endnote reference" w:semiHidden="1" w:unhideWhenUsed="1"/>
+    <w:lsdException w:name="endnote text" w:semiHidden="1" w:unhideWhenUsed="1"/>
+    <w:lsdException w:name="table of authorities" w:semiHidden="1" w:unhideWhenUsed="1"/>
+    <w:lsdException w:name="macro" w:semiHidden="1" w:unhideWhenUsed="1"/>
+    <w:lsdException w:name="toa heading" w:semiHidden="1" w:unhideWhenUsed="1"/>
+    <w:lsdException w:name="List" w:semiHidden="1" w:unhideWhenUsed="1"/>
+    <w:lsdException w:name="List Bullet" w:semiHidden="1" w:unhideWhenUsed="1"/>
+    <w:lsdException w:name="List Number" w:semiHidden="1" w:unhideWhenUsed="1"/>
+    <w:lsdException w:name="List 2" w:semiHidden="1" w:unhideWhenUsed="1"/>
+    <w:lsdException w:name="List 3" w:semiHidden="1" w:unhideWhenUsed="1"/>
+    <w:lsdException w:name="List 4" w:semiHidden="1" w:unhideWhenUsed="1"/>
+    <w:lsdException w:name="List 5" w:semiHidden="1" w:unhideWhenUsed="1"/>
+    <w:lsdException w:name="List Bullet 2" w:semiHidden="1" w:unhideWhenUsed="1"/>
+    <w:lsdException w:name="List Bullet 3" w:semiHidden="1" w:unhideWhenUsed="1"/>
+    <w:lsdException w:name="List Bullet 4" w:semiHidden="1" w:unhideWhenUsed="1"/>
+    <w:lsdException w:name="List Bullet 5" w:semiHidden="1" w:unhideWhenUsed="1"/>
+    <w:lsdException w:name="List Number 2" w:semiHidden="1" w:unhideWhenUsed="1"/>
+    <w:lsdException w:name="List Number 3" w:semiHidden="1" w:unhideWhenUsed="1"/>
+    <w:lsdException w:name="List Number 4" w:semiHidden="1" w:unhideWhenUsed="1"/>
+    <w:lsdException w:name="List Number 5" w:semiHidden="1" w:unhideWhenUsed="1"/>
+    <w:lsdException w:name="Title" w:uiPriority="10" w:qFormat="1"/>
+    <w:lsdException w:name="Closing" w:semiHidden="1" w:unhideWhenUsed="1"/>
+    <w:lsdException w:name="Signature" w:semiHidden="1" w:unhideWhenUsed="1"/>
+    <w:lsdException w:name="Default Paragraph Font" w:semiHidden="1" w:uiPriority="1" w:unhideWhenUsed="1"/>
+    <w:lsdException w:name="Body Text" w:semiHidden="1" w:unhideWhenUsed="1"/>
+    <w:lsdException w:name="Body Text Indent" w:semiHidden="1" w:unhideWhenUsed="1"/>
+    <w:lsdException w:name="List Continue" w:semiHidden="1" w:unhideWhenUsed="1"/>
+    <w:lsdException w:name="List Continue 2" w:semiHidden="1" w:unhideWhenUsed="1"/>
+    <w:lsdException w:name="List Continue 3" w:semiHidden="1" w:unhideWhenUsed="1"/>
+    <w:lsdException w:name="List Continue 4" w:semiHidden="1" w:unhideWhenUsed="1"/>
+    <w:lsdException w:name="List Continue 5" w:semiHidden="1" w:unhideWhenUsed="1"/>
+    <w:lsdException w:name="Message Header" w:semiHidden="1" w:unhideWhenUsed="1"/>
+    <w:lsdException w:name="Subtitle" w:uiPriority="11" w:qFormat="1"/>
+    <w:lsdException w:name="Salutation" w:semiHidden="1" w:unhideWhenUsed="1"/>
+    <w:lsdException w:name="Date" w:semiHidden="1" w:unhideWhenUsed="1"/>
+    <w:lsdException w:name="Body Text First Indent" w:semiHidden="1" w:unhideWhenUsed="1"/>
+    <w:lsdException w:name="Body Text First Indent 2" w:semiHidden="1" w:unhideWhenUsed="1"/>
+    <w:lsdException w:name="Note Heading" w:semiHidden="1" w:unhideWhenUsed="1"/>
+    <w:lsdException w:name="Body Text 2" w:semiHidden="1" w:unhideWhenUsed="1"/>
+    <w:lsdException w:name="Body Text 3" w:semiHidden="1" w:unhideWhenUsed="1"/>
+    <w:lsdException w:name="Body Text Indent 2" w:semiHidden="1" w:unhideWhenUsed="1"/>
+    <w:lsdException w:name="Body Text Indent 3" w:semiHidden="1" w:unhideWhenUsed="1"/>
+    <w:lsdException w:name="Block Text" w:semiHidden="1" w:unhideWhenUsed="1"/>
+    <w:lsdException w:name="Hyperlink" w:semiHidden="1" w:unhideWhenUsed="1"/>
+    <w:lsdException w:name="FollowedHyperlink" w:semiHidden="1" w:unhideWhenUsed="1"/>
+    <w:lsdException w:name="Strong" w:uiPriority="22" w:qFormat="1"/>
+    <w:lsdException w:name="Emphasis" w:uiPriority="20" w:qFormat="1"/>
+    <w:lsdException w:name="Document Map" w:semiHidden="1" w:unhideWhenUsed="1"/>
+    <w:lsdException w:name="Plain Text" w:semiHidden="1" w:unhideWhenUsed="1"/>
+    <w:lsdException w:name="E-mail Signature" w:semiHidden="1" w:unhideWhenUsed="1"/>
+    <w:lsdException w:name="HTML Top of Form" w:semiHidden="1" w:unhideWhenUsed="1"/>
+    <w:lsdException w:name="HTML Bottom of Form" w:semiHidden="1" w:unhideWhenUsed="1"/>
+    <w:lsdException w:name="Normal (Web)" w:semiHidden="1" w:unhideWhenUsed="1"/>
+    <w:lsdException w:name="HTML Acronym" w:semiHidden="1" w:unhideWhenUsed="1"/>
+    <w:lsdException w:name="HTML Address" w:semiHidden="1" w:unhideWhenUsed="1"/>
+    <w:lsdException w:name="HTML Cite" w:semiHidden="1" w:unhideWhenUsed="1"/>
+    <w:lsdException w:name="HTML Code" w:semiHidden="1" w:unhideWhenUsed="1"/>
+    <w:lsdException w:name="HTML Definition" w:semiHidden="1" w:unhideWhenUsed="1"/>
+    <w:lsdException w:name="HTML Keyboard" w:semiHidden="1" w:unhideWhenUsed="1"/>
+    <w:lsdException w:name="HTML Preformatted" w:semiHidden="1" w:unhideWhenUsed="1"/>
+    <w:lsdException w:name="HTML Sample" w:semiHidden="1" w:unhideWhenUsed="1"/>
+    <w:lsdException w:name="HTML Typewriter" w:semiHidden="1" w:unhideWhenUsed="1"/>
+    <w:lsdException w:name="HTML Variable" w:semiHidden="1" w:unhideWhenUsed="1"/>
+    <w:lsdException w:name="Normal Table" w:semiHidden="1" w:unhideWhenUsed="1"/>
+    <w:lsdException w:name="annotation subject" w:semiHidden="1" w:unhideWhenUsed="1"/>
+    <w:lsdException w:name="No List" w:semiHidden="1" w:unhideWhenUsed="1"/>
+    <w:lsdException w:name="Outline List 1" w:semiHidden="1" w:unhideWhenUsed="1"/>
+    <w:lsdException w:name="Outline List 2" w:semiHidden="1" w:unhideWhenUsed="1"/>
+    <w:lsdException w:name="Outline List 3" w:semiHidden="1" w:unhideWhenUsed="1"/>
+    <w:lsdException w:name="Table Simple 1" w:semiHidden="1" w:unhideWhenUsed="1"/>
+    <w:lsdException w:name="Table Simple 2" w:semiHidden="1" w:unhideWhenUsed="1"/>
+    <w:lsdException w:name="Table Simple 3" w:semiHidden="1" w:unhideWhenUsed="1"/>
+    <w:lsdException w:name="Table Classic 1" w:semiHidden="1" w:unhideWhenUsed="1"/>
+    <w:lsdException w:name="Table Classic 2" w:semiHidden="1" w:unhideWhenUsed="1"/>
+    <w:lsdException w:name="Table Classic 3" w:semiHidden="1" w:unhideWhenUsed="1"/>
+    <w:lsdException w:name="Table Classic 4" w:semiHidden="1" w:unhideWhenUsed="1"/>
+    <w:lsdException w:name="Table Colorful 1" w:semiHidden="1" w:unhideWhenUsed="1"/>
+    <w:lsdException w:name="Table Colorful 2" w:semiHidden="1" w:unhideWhenUsed="1"/>
+    <w:lsdException w:name="Table Colorful 3" w:semiHidden="1" w:unhideWhenUsed="1"/>
+    <w:lsdException w:name="Table Columns 1" w:semiHidden="1" w:unhideWhenUsed="1"/>
+    <w:lsdException w:name="Table Columns 2" w:semiHidden="1" w:unhideWhenUsed="1"/>
+    <w:lsdException w:name="Table Columns 3" w:semiHidden="1" w:unhideWhenUsed="1"/>
+    <w:lsdException w:name="Table Columns 4" w:semiHidden="1" w:unhideWhenUsed="1"/>
+    <w:lsdException w:name="Table Columns 5" w:semiHidden="1" w:unhideWhenUsed="1"/>
+    <w:lsdException w:name="Table Grid 1" w:semiHidden="1" w:unhideWhenUsed="1"/>
+    <w:lsdException w:name="Table Grid 2" w:semiHidden="1" w:unhideWhenUsed="1"/>
+    <w:lsdException w:name="Table Grid 3" w:semiHidden="1" w:unhideWhenUsed="1"/>
+    <w:lsdException w:name="Table Grid 4" w:semiHidden="1" w:unhideWhenUsed="1"/>
+    <w:lsdException w:name="Table Grid 5" w:semiHidden="1" w:unhideWhenUsed="1"/>
+    <w:lsdException w:name="Table Grid 6" w:semiHidden="1" w:unhideWhenUsed="1"/>
+    <w:lsdException w:name="Table Grid 7" w:semiHidden="1" w:unhideWhenUsed="1"/>
+    <w:lsdException w:name="Table Grid 8" w:semiHidden="1" w:unhideWhenUsed="1"/>
+    <w:lsdException w:name="Table List 1" w:semiHidden="1" w:unhideWhenUsed="1"/>
+    <w:lsdException w:name="Table List 2" w:semiHidden="1" w:unhideWhenUsed="1"/>
+    <w:lsdException w:name="Table List 3" w:semiHidden="1" w:unhideWhenUsed="1"/>
+    <w:lsdException w:name="Table List 4" w:semiHidden="1" w:unhideWhenUsed="1"/>
+    <w:lsdException w:name="Table List 5" w:semiHidden="1" w:unhideWhenUsed="1"/>
+    <w:lsdException w:name="Table List 6" w:semiHidden="1" w:unhideWhenUsed="1"/>
+    <w:lsdException w:name="Table List 7" w:semiHidden="1" w:unhideWhenUsed="1"/>
+    <w:lsdException w:name="Table List 8" w:semiHidden="1" w:unhideWhenUsed="1"/>
+    <w:lsdException w:name="Table 3D effects 1" w:semiHidden="1" w:unhideWhenUsed="1"/>
+    <w:lsdException w:name="Table 3D effects 2" w:semiHidden="1" w:unhideWhenUsed="1"/>
+    <w:lsdException w:name="Table 3D effects 3" w:semiHidden="1" w:unhideWhenUsed="1"/>
+    <w:lsdException w:name="Table Contemporary" w:semiHidden="1" w:unhideWhenUsed="1"/>
+    <w:lsdException w:name="Table Elegant" w:semiHidden="1" w:unhideWhenUsed="1"/>
+    <w:lsdException w:name="Table Professional" w:semiHidden="1" w:unhideWhenUsed="1"/>
+    <w:lsdException w:name="Table Subtle 1" w:semiHidden="1" w:unhideWhenUsed="1"/>
+    <w:lsdException w:name="Table Subtle 2" w:semiHidden="1" w:unhideWhenUsed="1"/>
+    <w:lsdException w:name="Table Web 1" w:semiHidden="1" w:unhideWhenUsed="1"/>
+    <w:lsdException w:name="Table Web 2" w:semiHidden="1" w:unhideWhenUsed="1"/>
+    <w:lsdException w:name="Table Web 3" w:semiHidden="1" w:unhideWhenUsed="1"/>
+    <w:lsdException w:name="Balloon Text" w:semiHidden="1" w:unhideWhenUsed="1"/>
+    <w:lsdException w:name="Table Grid" w:uiPriority="59"/>
+    <w:lsdException w:name="Table Theme" w:semiHidden="1" w:unhideWhenUsed="1"/>
+    <w:lsdException w:name="Placeholder Text" w:semiHidden="1"/>
+    <w:lsdException w:name="No Spacing" w:uiPriority="1" w:qFormat="1"/>
+    <w:lsdException w:name="Light Shading" w:uiPriority="60"/>
+    <w:lsdException w:name="Light List" w:uiPriority="61"/>
+    <w:lsdException w:name="Light Grid" w:uiPriority="62"/>
+    <w:lsdException w:name="Medium Shading 1" w:uiPriority="63"/>
+    <w:lsdException w:name="Medium Shading 2" w:uiPriority="64"/>
+    <w:lsdException w:name="Medium List 1" w:uiPriority="65"/>
+    <w:lsdException w:name="Medium List 2" w:uiPriority="66"/>
+    <w:lsdException w:name="Medium Grid 1" w:uiPriority="67"/>
+    <w:lsdException w:name="Medium Grid 2" w:uiPriority="68"/>
+    <w:lsdException w:name="Medium Grid 3" w:uiPriority="69"/>
+    <w:lsdException w:name="Dark List" w:uiPriority="70"/>
+    <w:lsdException w:name="Colorful Shading" w:uiPriority="71"/>
+    <w:lsdException w:name="Colorful List" w:uiPriority="72"/>
+    <w:lsdException w:name="Colorful Grid" w:uiPriority="73"/>
+    <w:lsdException w:name="Light Shading Accent 1" w:uiPriority="60"/>
+    <w:lsdException w:name="Light List Accent 1" w:uiPriority="61"/>
+    <w:lsdException w:name="Light Grid Accent 1" w:uiPriority="62"/>
+    <w:lsdException w:name="Medium Shading 1 Accent 1" w:uiPriority="63"/>
+    <w:lsdException w:name="Medium Shading 2 Accent 1" w:uiPriority="64"/>
+    <w:lsdException w:name="Medium List 1 Accent 1" w:uiPriority="65"/>
+    <w:lsdException w:name="Revision" w:semiHidden="1"/>
+    <w:lsdException w:name="List Paragraph" w:uiPriority="34" w:qFormat="1"/>
+    <w:lsdException w:name="Quote" w:uiPriority="29" w:qFormat="1"/>
+    <w:lsdException w:name="Intense Quote" w:uiPriority="30" w:qFormat="1"/>
+    <w:lsdException w:name="Medium List 2 Accent 1" w:uiPriority="66"/>
+    <w:lsdException w:name="Medium Grid 1 Accent 1" w:uiPriority="67"/>
+    <w:lsdException w:name="Medium Grid 2 Accent 1" w:uiPriority="68"/>
+    <w:lsdException w:name="Medium Grid 3 Accent 1" w:uiPriority="69"/>
+    <w:lsdException w:name="Dark List Accent 1" w:uiPriority="70"/>
+    <w:lsdException w:name="Colorful Shading Accent 1" w:uiPriority="71"/>
+    <w:lsdException w:name="Colorful List Accent 1" w:uiPriority="72"/>
+    <w:lsdException w:name="Colorful Grid Accent 1" w:uiPriority="73"/>
+    <w:lsdException w:name="Light Shading Accent 2" w:uiPriority="60"/>
+    <w:lsdException w:name="Light List Accent 2" w:uiPriority="61"/>
+    <w:lsdException w:name="Light Grid Accent 2" w:uiPriority="62"/>
+    <w:lsdException w:name="Medium Shading 1 Accent 2" w:uiPriority="63"/>
+    <w:lsdException w:name="Medium Shading 2 Accent 2" w:uiPriority="64"/>
+    <w:lsdException w:name="Medium List 1 Accent 2" w:uiPriority="65"/>
+    <w:lsdException w:name="Medium List 2 Accent 2" w:uiPriority="66"/>
+    <w:lsdException w:name="Medium Grid 1 Accent 2" w:uiPriority="67"/>
+    <w:lsdException w:name="Medium Grid 2 Accent 2" w:uiPriority="68"/>
+    <w:lsdException w:name="Medium Grid 3 Accent 2" w:uiPriority="69"/>
+    <w:lsdException w:name="Dark List Accent 2" w:uiPriority="70"/>
+    <w:lsdException w:name="Colorful Shading Accent 2" w:uiPriority="71"/>
+    <w:lsdException w:name="Colorful List Accent 2" w:uiPriority="72"/>
+    <w:lsdException w:name="Colorful Grid Accent 2" w:uiPriority="73"/>
+    <w:lsdException w:name="Light Shading Accent 3" w:uiPriority="60"/>
+    <w:lsdException w:name="Light List Accent 3" w:uiPriority="61"/>
+    <w:lsdException w:name="Light Grid Accent 3" w:uiPriority="62"/>
+    <w:lsdException w:name="Medium Shading 1 Accent 3" w:uiPriority="63"/>
+    <w:lsdException w:name="Medium Shading 2 Accent 3" w:uiPriority="64"/>
+    <w:lsdException w:name="Medium List 1 Accent 3" w:uiPriority="65"/>
+    <w:lsdException w:name="Medium List 2 Accent 3" w:uiPriority="66"/>
+    <w:lsdException w:name="Medium Grid 1 Accent 3" w:uiPriority="67"/>
+    <w:lsdException w:name="Medium Grid 2 Accent 3" w:uiPriority="68"/>
+    <w:lsdException w:name="Medium Grid 3 Accent 3" w:uiPriority="69"/>
+    <w:lsdException w:name="Dark List Accent 3" w:uiPriority="70"/>
+    <w:lsdException w:name="Colorful Shading Accent 3" w:uiPriority="71"/>
+    <w:lsdException w:name="Colorful List Accent 3" w:uiPriority="72"/>
+    <w:lsdException w:name="Colorful Grid Accent 3" w:uiPriority="73"/>
+    <w:lsdException w:name="Light Shading Accent 4" w:uiPriority="60"/>
+    <w:lsdException w:name="Light List Accent 4" w:uiPriority="61"/>
+    <w:lsdException w:name="Light Grid Accent 4" w:uiPriority="62"/>
+    <w:lsdException w:name="Medium Shading 1 Accent 4" w:uiPriority="63"/>
+    <w:lsdException w:name="Medium Shading 2 Accent 4" w:uiPriority="64"/>
+    <w:lsdException w:name="Medium List 1 Accent 4" w:uiPriority="65"/>
+    <w:lsdException w:name="Medium List 2 Accent 4" w:uiPriority="66"/>
+    <w:lsdException w:name="Medium Grid 1 Accent 4" w:uiPriority="67"/>
+    <w:lsdException w:name="Medium Grid 2 Accent 4" w:uiPriority="68"/>
+    <w:lsdException w:name="Medium Grid 3 Accent 4" w:uiPriority="69"/>
+    <w:lsdException w:name="Dark List Accent 4" w:uiPriority="70"/>
+    <w:lsdException w:name="Colorful Shading Accent 4" w:uiPriority="71"/>
+    <w:lsdException w:name="Colorful List Accent 4" w:uiPriority="72"/>
+    <w:lsdException w:name="Colorful Grid Accent 4" w:uiPriority="73"/>
+    <w:lsdException w:name="Light Shading Accent 5" w:uiPriority="60"/>
+    <w:lsdException w:name="Light List Accent 5" w:uiPriority="61"/>
+    <w:lsdException w:name="Light Grid Accent 5" w:uiPriority="62"/>
+    <w:lsdException w:name="Medium Shading 1 Accent 5" w:uiPriority="63"/>
+    <w:lsdException w:name="Medium Shading 2 Accent 5" w:uiPriority="64"/>
+    <w:lsdException w:name="Medium List 1 Accent 5" w:uiPriority="65"/>
+    <w:lsdException w:name="Medium List 2 Accent 5" w:uiPriority="66"/>
+    <w:lsdException w:name="Medium Grid 1 Accent 5" w:uiPriority="67"/>
+    <w:lsdException w:name="Medium Grid 2 Accent 5" w:uiPriority="68"/>
+    <w:lsdException w:name="Medium Grid 3 Accent 5" w:uiPriority="69"/>
+    <w:lsdException w:name="Dark List Accent 5" w:uiPriority="70"/>
+    <w:lsdException w:name="Colorful Shading Accent 5" w:uiPriority="71"/>
+    <w:lsdException w:name="Colorful List Accent 5" w:uiPriority="72"/>
+    <w:lsdException w:name="Colorful Grid Accent 5" w:uiPriority="73"/>
+    <w:lsdException w:name="Light Shading Accent 6" w:uiPriority="60"/>
+    <w:lsdException w:name="Light List Accent 6" w:uiPriority="61"/>
+    <w:lsdException w:name="Light Grid Accent 6" w:uiPriority="62"/>
+    <w:lsdException w:name="Medium Shading 1 Accent 6" w:uiPriority="63"/>
+    <w:lsdException w:name="Medium Shading 2 Accent 6" w:uiPriority="64"/>
+    <w:lsdException w:name="Medium List 1 Accent 6" w:uiPriority="65"/>
+    <w:lsdException w:name="Medium List 2 Accent 6" w:uiPriority="66"/>
+    <w:lsdException w:name="Medium Grid 1 Accent 6" w:uiPriority="67"/>
+    <w:lsdException w:name="Medium Grid 2 Accent 6" w:uiPriority="68"/>
+    <w:lsdException w:name="Medium Grid 3 Accent 6" w:uiPriority="69"/>
+    <w:lsdException w:name="Dark List Accent 6" w:uiPriority="70"/>
+    <w:lsdException w:name="Colorful Shading Accent 6" w:uiPriority="71"/>
+    <w:lsdException w:name="Colorful List Accent 6" w:uiPriority="72"/>
+    <w:lsdException w:name="Colorful Grid Accent 6" w:uiPriority="73"/>
+    <w:lsdException w:name="Subtle Emphasis" w:uiPriority="19" w:qFormat="1"/>
+    <w:lsdException w:name="Intense Emphasis" w:uiPriority="21" w:qFormat="1"/>
+    <w:lsdException w:name="Subtle Reference" w:uiPriority="31" w:qFormat="1"/>
+    <w:lsdException w:name="Intense Reference" w:uiPriority="32" w:qFormat="1"/>
+    <w:lsdException w:name="Book Title" w:uiPriority="33" w:qFormat="1"/>
+    <w:lsdException w:name="Bibliography" w:semiHidden="1" w:uiPriority="37" w:unhideWhenUsed="1"/>
+    <w:lsdException w:name="TOC Heading" w:semiHidden="1" w:uiPriority="39" w:unhideWhenUsed="1" w:qFormat="1"/>
+    <w:lsdException w:name="Grid Table Light" w:semiHidden="1" w:unhideWhenUsed="1"/>
+    <w:lsdException w:name="Grid Table 1 Light" w:semiHidden="1" w:unhideWhenUsed="1"/>
+    <w:lsdException w:name="Grid Table 2" w:semiHidden="1" w:unhideWhenUsed="1"/>
+    <w:lsdException w:name="Grid Table 3" w:semiHidden="1" w:unhideWhenUsed="1"/>
+    <w:lsdException w:name="Grid Table 4" w:uiPriority="49"/>
+    <w:lsdException w:name="Grid Table 5 Dark" w:uiPriority="50"/>
+    <w:lsdException w:name="Grid Table 6 Colorful" w:uiPriority="51"/>
+    <w:lsdException w:name="Grid Table 7 Colorful" w:uiPriority="52"/>
+    <w:lsdException w:name="Grid Table 1 Light Accent 1" w:uiPriority="46"/>
+    <w:lsdException w:name="Grid Table 2 Accent 1" w:uiPriority="47"/>
+    <w:lsdException w:name="Grid Table 3 Accent 1" w:uiPriority="48"/>
+    <w:lsdException w:name="Grid Table 4 Accent 1" w:uiPriority="49"/>
+    <w:lsdException w:name="Grid Table 5 Dark Accent 1" w:uiPriority="50"/>
+    <w:lsdException w:name="Grid Table 6 Colorful Accent 1" w:uiPriority="51"/>
+    <w:lsdException w:name="Grid Table 7 Colorful Accent 1" w:uiPriority="52"/>
+    <w:lsdException w:name="Grid Table 1 Light Accent 2" w:uiPriority="46"/>
+    <w:lsdException w:name="Grid Table 2 Accent 2" w:uiPriority="47"/>
+    <w:lsdException w:name="Grid Table 3 Accent 2" w:uiPriority="48"/>
+    <w:lsdException w:name="Grid Table 4 Accent 2" w:uiPriority="49"/>
+    <w:lsdException w:name="Grid Table 5 Dark Accent 2" w:uiPriority="50"/>
+    <w:lsdException w:name="Grid Table 6 Colorful Accent 2" w:uiPriority="51"/>
+    <w:lsdException w:name="Grid Table 7 Colorful Accent 2" w:uiPriority="52"/>
+    <w:lsdException w:name="Grid Table 1 Light Accent 3" w:uiPriority="46"/>
+    <w:lsdException w:name="Grid Table 2 Accent 3" w:uiPriority="47"/>
+    <w:lsdException w:name="Grid Table 3 Accent 3" w:uiPriority="48"/>
+    <w:lsdException w:name="Grid Table 4 Accent 3" w:uiPriority="49"/>
+    <w:lsdException w:name="Grid Table 5 Dark Accent 3" w:uiPriority="50"/>
+    <w:lsdException w:name="Grid Table 6 Colorful Accent 3" w:uiPriority="51"/>
+    <w:lsdException w:name="Grid Table 7 Colorful Accent 3" w:uiPriority="52"/>
+    <w:lsdException w:name="Grid Table 1 Light Accent 4" w:uiPriority="46"/>
+    <w:lsdException w:name="Grid Table 2 Accent 4" w:uiPriority="47"/>
+    <w:lsdException w:name="Grid Table 3 Accent 4" w:uiPriority="48"/>
+    <w:lsdException w:name="Grid Table 4 Accent 4" w:uiPriority="49"/>
+    <w:lsdException w:name="Grid Table 5 Dark Accent 4" w:uiPriority="50"/>
+    <w:lsdException w:name="Grid Table 6 Colorful Accent 4" w:uiPriority="51"/>
+    <w:lsdException w:name="Grid Table 7 Colorful Accent 4" w:uiPriority="52"/>
+    <w:lsdException w:name="Grid Table 1 Light Accent 5" w:uiPriority="46"/>
+    <w:lsdException w:name="Grid Table 2 Accent 5" w:uiPriority="47"/>
+    <w:lsdException w:name="Grid Table 3 Accent 5" w:uiPriority="48"/>
+    <w:lsdException w:name="Grid Table 4 Accent 5" w:uiPriority="49"/>
+    <w:lsdException w:name="Grid Table 5 Dark Accent 5" w:uiPriority="50"/>
+    <w:lsdException w:name="Grid Table 6 Colorful Accent 5" w:uiPriority="51"/>
+    <w:lsdException w:name="Grid Table 7 Colorful Accent 5" w:uiPriority="52"/>
+    <w:lsdException w:name="Grid Table 1 Light Accent 6" w:uiPriority="46"/>
+    <w:lsdException w:name="Grid Table 2 Accent 6" w:uiPriority="47"/>
+    <w:lsdException w:name="Grid Table 3 Accent 6" w:uiPriority="48"/>
+    <w:lsdException w:name="Grid Table 4 Accent 6" w:uiPriority="49"/>
+    <w:lsdException w:name="Grid Table 5 Dark Accent 6" w:uiPriority="50"/>
+    <w:lsdException w:name="Grid Table 6 Colorful Accent 6" w:uiPriority="51"/>
+    <w:lsdException w:name="Grid Table 7 Colorful Accent 6" w:uiPriority="52"/>
+    <w:lsdException w:name="List Table 1 Light" w:uiPriority="46"/>
+    <w:lsdException w:name="List Table 2" w:uiPriority="47"/>
+    <w:lsdException w:name="List Table 3" w:uiPriority="48"/>
+    <w:lsdException w:name="List Table 4" w:uiPriority="49"/>
+    <w:lsdException w:name="List Table 5 Dark" w:uiPriority="50"/>
+    <w:lsdException w:name="List Table 6 Colorful" w:uiPriority="51"/>
+    <w:lsdException w:name="List Table 7 Colorful" w:uiPriority="52"/>
+    <w:lsdException w:name="List Table 1 Light Accent 1" w:uiPriority="46"/>
+    <w:lsdException w:name="List Table 2 Accent 1" w:uiPriority="47"/>
+    <w:lsdException w:name="List Table 3 Accent 1" w:uiPriority="48"/>
+    <w:lsdException w:name="List Table 4 Accent 1" w:uiPriority="49"/>
+    <w:lsdException w:name="List Table 5 Dark Accent 1" w:uiPriority="50"/>
+    <w:lsdException w:name="List Table 6 Colorful Accent 1" w:uiPriority="51"/>
+    <w:lsdException w:name="List Table 7 Colorful Accent 1" w:uiPriority="52"/>
+    <w:lsdException w:name="List Table 1 Light Accent 2" w:uiPriority="46"/>
+    <w:lsdException w:name="List Table 2 Accent 2" w:uiPriority="47"/>
+    <w:lsdException w:name="List Table 3 Accent 2" w:uiPriority="48"/>
+    <w:lsdException w:name="List Table 4 Accent 2" w:uiPriority="49"/>
+    <w:lsdException w:name="List Table 5 Dark Accent 2" w:uiPriority="50"/>
+    <w:lsdException w:name="List Table 6 Colorful Accent 2" w:uiPriority="51"/>
+    <w:lsdException w:name="List Table 7 Colorful Accent 2" w:uiPriority="52"/>
+    <w:lsdException w:name="List Table 1 Light Accent 3" w:uiPriority="46"/>
+    <w:lsdException w:name="List Table 2 Accent 3" w:uiPriority="47"/>
+    <w:lsdException w:name="List Table 3 Accent 3" w:uiPriority="48"/>
+    <w:lsdException w:name="List Table 4 Accent 3" w:uiPriority="49"/>
+    <w:lsdException w:name="List Table 5 Dark Accent 3" w:uiPriority="50"/>
+    <w:lsdException w:name="List Table 6 Colorful Accent 3" w:uiPriority="51"/>
+    <w:lsdException w:name="List Table 7 Colorful Accent 3" w:uiPriority="52"/>
+    <w:lsdException w:name="List Table 1 Light Accent 4" w:uiPriority="46"/>
+    <w:lsdException w:name="List Table 2 Accent 4" w:uiPriority="47"/>
+    <w:lsdException w:name="List Table 3 Accent 4" w:uiPriority="48"/>
+    <w:lsdException w:name="List Table 4 Accent 4" w:uiPriority="49"/>
+    <w:lsdException w:name="List Table 5 Dark Accent 4" w:uiPriority="50"/>
+    <w:lsdException w:name="List Table 6 Colorful Accent 4" w:uiPriority="51"/>
+    <w:lsdException w:name="List Table 7 Colorful Accent 4" w:uiPriority="52"/>
+    <w:lsdException w:name="List Table 1 Light Accent 5" w:uiPriority="46"/>
+    <w:lsdException w:name="List Table 2 Accent 5" w:uiPriority="47"/>
+    <w:lsdException w:name="List Table 3 Accent 5" w:uiPriority="48"/>
+    <w:lsdException w:name="List Table 4 Accent 5" w:uiPriority="49"/>
+    <w:lsdException w:name="List Table 5 Dark Accent 5" w:uiPriority="50"/>
+    <w:lsdException w:name="List Table 6 Colorful Accent 5" w:uiPriority="51"/>
+    <w:lsdException w:name="List Table 7 Colorful Accent 5" w:uiPriority="52"/>
+    <w:lsdException w:name="List Table 1 Light Accent 6" w:uiPriority="46"/>
+    <w:lsdException w:name="List Table 2 Accent 6" w:uiPriority="47"/>
+    <w:lsdException w:name="List Table 3 Accent 6" w:uiPriority="48"/>
+    <w:lsdException w:name="List Table 4 Accent 6" w:uiPriority="49"/>
+    <w:lsdException w:name="List Table 5 Dark Accent 6" w:uiPriority="50"/>
+    <w:lsdException w:name="List Table 6 Colorful Accent 6" w:uiPriority="51"/>
+    <w:lsdException w:name="List Table 7 Colorful Accent 6" w:uiPriority="52"/>
+    <w:lsdException w:name="Mention" w:semiHidden="1" w:unhideWhenUsed="1"/>
+    <w:lsdException w:name="Smart Hyperlink" w:semiHidden="1" w:unhideWhenUsed="1"/>
+    <w:lsdException w:name="Hashtag" w:semiHidden="1" w:unhideWhenUsed="1"/>
+    <w:lsdException w:name="Unresolved Mention" w:semiHidden="1" w:unhideWhenUsed="1"/>
   </w:latentStyles>
   <w:style w:type="paragraph" w:default="1" w:styleId="Normal">
     <w:name w:val="Normal"/>
@@ -4813,7 +4880,7 @@
       <w:outlineLvl w:val="0"/>
     </w:pPr>
     <w:rPr>
-      <w:rFonts w:ascii="Calibri" w:eastAsia="ＭＳ ゴシック" w:hAnsi="Calibri"/>
+      <w:rFonts w:ascii="Calibri" w:eastAsia="MS Gothic" w:hAnsi="Calibri"/>
       <w:b/>
       <w:bCs/>
       <w:color w:val="345A8A"/>
@@ -4837,7 +4904,7 @@
       <w:outlineLvl w:val="1"/>
     </w:pPr>
     <w:rPr>
-      <w:rFonts w:ascii="Calibri" w:eastAsia="ＭＳ ゴシック" w:hAnsi="Calibri"/>
+      <w:rFonts w:ascii="Calibri" w:eastAsia="MS Gothic" w:hAnsi="Calibri"/>
       <w:b/>
       <w:bCs/>
       <w:color w:val="4F81BD"/>
@@ -4879,7 +4946,7 @@
     <w:qFormat/>
     <w:rsid w:val="00CD7CB4"/>
     <w:rPr>
-      <w:rFonts w:ascii="Calibri" w:eastAsia="ＭＳ ゴシック" w:hAnsi="Calibri" w:cs="Times New Roman"/>
+      <w:rFonts w:ascii="Calibri" w:eastAsia="MS Gothic" w:hAnsi="Calibri" w:cs="Times New Roman"/>
       <w:b/>
       <w:bCs/>
       <w:color w:val="345A8A"/>
@@ -4916,7 +4983,7 @@
     <w:qFormat/>
     <w:rsid w:val="004D70EA"/>
     <w:rPr>
-      <w:rFonts w:ascii="Calibri" w:eastAsia="ＭＳ ゴシック" w:hAnsi="Calibri" w:cs="Times New Roman"/>
+      <w:rFonts w:ascii="Calibri" w:eastAsia="MS Gothic" w:hAnsi="Calibri" w:cs="Times New Roman"/>
       <w:b/>
       <w:bCs/>
       <w:color w:val="4F81BD"/>
@@ -4969,7 +5036,7 @@
     <w:qFormat/>
     <w:rsid w:val="009279DA"/>
     <w:rPr>
-      <w:rFonts w:ascii="Calibri" w:eastAsia="ＭＳ ゴシック" w:hAnsi="Calibri" w:cs="Times New Roman"/>
+      <w:rFonts w:ascii="Calibri" w:eastAsia="MS Gothic" w:hAnsi="Calibri" w:cs="Times New Roman"/>
       <w:color w:val="17365D"/>
       <w:spacing w:val="5"/>
       <w:sz w:val="52"/>
@@ -5154,550 +5221,7 @@
       <w:contextualSpacing/>
     </w:pPr>
     <w:rPr>
-      <w:rFonts w:ascii="Calibri" w:eastAsia="ＭＳ ゴシック" w:hAnsi="Calibri"/>
-      <w:color w:val="17365D"/>
-      <w:spacing w:val="5"/>
-      <w:sz w:val="52"/>
-      <w:szCs w:val="52"/>
-    </w:rPr>
-  </w:style>
-  <w:style w:type="paragraph" w:styleId="DocumentMap">
-    <w:name w:val="Document Map"/>
-    <w:basedOn w:val="Normal"/>
-    <w:link w:val="DocumentMapChar"/>
-    <w:uiPriority w:val="99"/>
-    <w:semiHidden/>
-    <w:unhideWhenUsed/>
-    <w:qFormat/>
-    <w:rsid w:val="00F86503"/>
-    <w:rPr>
-      <w:rFonts w:ascii="Lucida Grande" w:hAnsi="Lucida Grande"/>
-    </w:rPr>
-  </w:style>
-  <w:style w:type="paragraph" w:styleId="Subtitle">
-    <w:name w:val="Subtitle"/>
-    <w:basedOn w:val="Heading"/>
-    <w:qFormat/>
-  </w:style>
-</w:styles>
-</file>
-
-<file path=word/stylesWithEffects.xml><?xml version="1.0" encoding="utf-8"?>
-<w:styles xmlns:wpc="http://schemas.microsoft.com/office/word/2010/wordprocessingCanvas" xmlns:mo="http://schemas.microsoft.com/office/mac/office/2008/main" xmlns:mc="http://schemas.openxmlformats.org/markup-compatibility/2006" xmlns:mv="urn:schemas-microsoft-com:mac:vml" xmlns:o="urn:schemas-microsoft-com:office:office" xmlns:r="http://schemas.openxmlformats.org/officeDocument/2006/relationships" xmlns:m="http://schemas.openxmlformats.org/officeDocument/2006/math" xmlns:v="urn:schemas-microsoft-com:vml" xmlns:wp14="http://schemas.microsoft.com/office/word/2010/wordprocessingDrawing" xmlns:wp="http://schemas.openxmlformats.org/drawingml/2006/wordprocessingDrawing" xmlns:w10="urn:schemas-microsoft-com:office:word" xmlns:w="http://schemas.openxmlformats.org/wordprocessingml/2006/main" xmlns:w14="http://schemas.microsoft.com/office/word/2010/wordml" xmlns:wpg="http://schemas.microsoft.com/office/word/2010/wordprocessingGroup" xmlns:wpi="http://schemas.microsoft.com/office/word/2010/wordprocessingInk" xmlns:wne="http://schemas.microsoft.com/office/word/2006/wordml" xmlns:wps="http://schemas.microsoft.com/office/word/2010/wordprocessingShape" mc:Ignorable="w14 wp14">
-  <w:docDefaults>
-    <w:rPrDefault>
-      <w:rPr>
-        <w:rFonts w:ascii="Cambria" w:eastAsia="ＭＳ 明朝" w:hAnsi="Cambria" w:cs="Times New Roman"/>
-        <w:lang w:val="en-US" w:eastAsia="en-US" w:bidi="ar-SA"/>
-      </w:rPr>
-    </w:rPrDefault>
-    <w:pPrDefault/>
-  </w:docDefaults>
-  <w:latentStyles w:defLockedState="0" w:defUIPriority="99" w:defSemiHidden="1" w:defUnhideWhenUsed="1" w:defQFormat="0" w:count="276">
-    <w:lsdException w:name="Normal" w:semiHidden="0" w:uiPriority="0" w:unhideWhenUsed="0" w:qFormat="1"/>
-    <w:lsdException w:name="heading 1" w:semiHidden="0" w:uiPriority="9" w:unhideWhenUsed="0" w:qFormat="1"/>
-    <w:lsdException w:name="heading 2" w:uiPriority="9" w:qFormat="1"/>
-    <w:lsdException w:name="heading 3" w:uiPriority="9" w:qFormat="1"/>
-    <w:lsdException w:name="heading 4" w:uiPriority="9" w:qFormat="1"/>
-    <w:lsdException w:name="heading 5" w:uiPriority="9" w:qFormat="1"/>
-    <w:lsdException w:name="heading 6" w:uiPriority="9" w:qFormat="1"/>
-    <w:lsdException w:name="heading 7" w:uiPriority="9" w:qFormat="1"/>
-    <w:lsdException w:name="heading 8" w:uiPriority="9" w:qFormat="1"/>
-    <w:lsdException w:name="heading 9" w:uiPriority="9" w:qFormat="1"/>
-    <w:lsdException w:name="toc 1" w:uiPriority="39"/>
-    <w:lsdException w:name="toc 2" w:uiPriority="39"/>
-    <w:lsdException w:name="toc 3" w:uiPriority="39"/>
-    <w:lsdException w:name="toc 4" w:uiPriority="39"/>
-    <w:lsdException w:name="toc 5" w:uiPriority="39"/>
-    <w:lsdException w:name="toc 6" w:uiPriority="39"/>
-    <w:lsdException w:name="toc 7" w:uiPriority="39"/>
-    <w:lsdException w:name="toc 8" w:uiPriority="39"/>
-    <w:lsdException w:name="toc 9" w:uiPriority="39"/>
-    <w:lsdException w:name="caption" w:uiPriority="35" w:qFormat="1"/>
-    <w:lsdException w:name="Title" w:semiHidden="0" w:uiPriority="10" w:unhideWhenUsed="0" w:qFormat="1"/>
-    <w:lsdException w:name="Default Paragraph Font" w:uiPriority="1"/>
-    <w:lsdException w:name="Subtitle" w:semiHidden="0" w:uiPriority="11" w:unhideWhenUsed="0" w:qFormat="1"/>
-    <w:lsdException w:name="Strong" w:semiHidden="0" w:uiPriority="22" w:unhideWhenUsed="0" w:qFormat="1"/>
-    <w:lsdException w:name="Emphasis" w:semiHidden="0" w:uiPriority="20" w:unhideWhenUsed="0" w:qFormat="1"/>
-    <w:lsdException w:name="Table Grid" w:semiHidden="0" w:uiPriority="59" w:unhideWhenUsed="0"/>
-    <w:lsdException w:name="Placeholder Text" w:unhideWhenUsed="0"/>
-    <w:lsdException w:name="No Spacing" w:uiPriority="1" w:unhideWhenUsed="0" w:qFormat="1"/>
-    <w:lsdException w:name="Light Shading" w:semiHidden="0" w:uiPriority="60" w:unhideWhenUsed="0"/>
-    <w:lsdException w:name="Light List" w:semiHidden="0" w:uiPriority="61" w:unhideWhenUsed="0"/>
-    <w:lsdException w:name="Light Grid" w:semiHidden="0" w:uiPriority="62" w:unhideWhenUsed="0"/>
-    <w:lsdException w:name="Medium Shading 1" w:semiHidden="0" w:uiPriority="63" w:unhideWhenUsed="0"/>
-    <w:lsdException w:name="Medium Shading 2" w:semiHidden="0" w:uiPriority="64" w:unhideWhenUsed="0"/>
-    <w:lsdException w:name="Medium List 1" w:semiHidden="0" w:uiPriority="65" w:unhideWhenUsed="0"/>
-    <w:lsdException w:name="Medium List 2" w:semiHidden="0" w:uiPriority="66" w:unhideWhenUsed="0"/>
-    <w:lsdException w:name="Medium Grid 1" w:semiHidden="0" w:uiPriority="67" w:unhideWhenUsed="0"/>
-    <w:lsdException w:name="Medium Grid 2" w:semiHidden="0" w:uiPriority="68" w:unhideWhenUsed="0"/>
-    <w:lsdException w:name="Medium Grid 3" w:semiHidden="0" w:uiPriority="69" w:unhideWhenUsed="0"/>
-    <w:lsdException w:name="Dark List" w:semiHidden="0" w:uiPriority="70" w:unhideWhenUsed="0"/>
-    <w:lsdException w:name="Colorful Shading" w:semiHidden="0" w:uiPriority="71" w:unhideWhenUsed="0"/>
-    <w:lsdException w:name="Colorful List" w:semiHidden="0" w:uiPriority="72" w:unhideWhenUsed="0"/>
-    <w:lsdException w:name="Colorful Grid" w:semiHidden="0" w:uiPriority="73" w:unhideWhenUsed="0"/>
-    <w:lsdException w:name="Light Shading Accent 1" w:semiHidden="0" w:uiPriority="60" w:unhideWhenUsed="0"/>
-    <w:lsdException w:name="Light List Accent 1" w:semiHidden="0" w:uiPriority="61" w:unhideWhenUsed="0"/>
-    <w:lsdException w:name="Light Grid Accent 1" w:semiHidden="0" w:uiPriority="62" w:unhideWhenUsed="0"/>
-    <w:lsdException w:name="Medium Shading 1 Accent 1" w:semiHidden="0" w:uiPriority="63" w:unhideWhenUsed="0"/>
-    <w:lsdException w:name="Medium Shading 2 Accent 1" w:semiHidden="0" w:uiPriority="64" w:unhideWhenUsed="0"/>
-    <w:lsdException w:name="Medium List 1 Accent 1" w:semiHidden="0" w:uiPriority="65" w:unhideWhenUsed="0"/>
-    <w:lsdException w:name="Revision" w:unhideWhenUsed="0"/>
-    <w:lsdException w:name="List Paragraph" w:semiHidden="0" w:uiPriority="34" w:unhideWhenUsed="0" w:qFormat="1"/>
-    <w:lsdException w:name="Quote" w:semiHidden="0" w:uiPriority="29" w:unhideWhenUsed="0" w:qFormat="1"/>
-    <w:lsdException w:name="Intense Quote" w:semiHidden="0" w:uiPriority="30" w:unhideWhenUsed="0" w:qFormat="1"/>
-    <w:lsdException w:name="Medium List 2 Accent 1" w:semiHidden="0" w:uiPriority="66" w:unhideWhenUsed="0"/>
-    <w:lsdException w:name="Medium Grid 1 Accent 1" w:semiHidden="0" w:uiPriority="67" w:unhideWhenUsed="0"/>
-    <w:lsdException w:name="Medium Grid 2 Accent 1" w:semiHidden="0" w:uiPriority="68" w:unhideWhenUsed="0"/>
-    <w:lsdException w:name="Medium Grid 3 Accent 1" w:semiHidden="0" w:uiPriority="69" w:unhideWhenUsed="0"/>
-    <w:lsdException w:name="Dark List Accent 1" w:semiHidden="0" w:uiPriority="70" w:unhideWhenUsed="0"/>
-    <w:lsdException w:name="Colorful Shading Accent 1" w:semiHidden="0" w:uiPriority="71" w:unhideWhenUsed="0"/>
-    <w:lsdException w:name="Colorful List Accent 1" w:semiHidden="0" w:uiPriority="72" w:unhideWhenUsed="0"/>
-    <w:lsdException w:name="Colorful Grid Accent 1" w:semiHidden="0" w:uiPriority="73" w:unhideWhenUsed="0"/>
-    <w:lsdException w:name="Light Shading Accent 2" w:semiHidden="0" w:uiPriority="60" w:unhideWhenUsed="0"/>
-    <w:lsdException w:name="Light List Accent 2" w:semiHidden="0" w:uiPriority="61" w:unhideWhenUsed="0"/>
-    <w:lsdException w:name="Light Grid Accent 2" w:semiHidden="0" w:uiPriority="62" w:unhideWhenUsed="0"/>
-    <w:lsdException w:name="Medium Shading 1 Accent 2" w:semiHidden="0" w:uiPriority="63" w:unhideWhenUsed="0"/>
-    <w:lsdException w:name="Medium Shading 2 Accent 2" w:semiHidden="0" w:uiPriority="64" w:unhideWhenUsed="0"/>
-    <w:lsdException w:name="Medium List 1 Accent 2" w:semiHidden="0" w:uiPriority="65" w:unhideWhenUsed="0"/>
-    <w:lsdException w:name="Medium List 2 Accent 2" w:semiHidden="0" w:uiPriority="66" w:unhideWhenUsed="0"/>
-    <w:lsdException w:name="Medium Grid 1 Accent 2" w:semiHidden="0" w:uiPriority="67" w:unhideWhenUsed="0"/>
-    <w:lsdException w:name="Medium Grid 2 Accent 2" w:semiHidden="0" w:uiPriority="68" w:unhideWhenUsed="0"/>
-    <w:lsdException w:name="Medium Grid 3 Accent 2" w:semiHidden="0" w:uiPriority="69" w:unhideWhenUsed="0"/>
-    <w:lsdException w:name="Dark List Accent 2" w:semiHidden="0" w:uiPriority="70" w:unhideWhenUsed="0"/>
-    <w:lsdException w:name="Colorful Shading Accent 2" w:semiHidden="0" w:uiPriority="71" w:unhideWhenUsed="0"/>
-    <w:lsdException w:name="Colorful List Accent 2" w:semiHidden="0" w:uiPriority="72" w:unhideWhenUsed="0"/>
-    <w:lsdException w:name="Colorful Grid Accent 2" w:semiHidden="0" w:uiPriority="73" w:unhideWhenUsed="0"/>
-    <w:lsdException w:name="Light Shading Accent 3" w:semiHidden="0" w:uiPriority="60" w:unhideWhenUsed="0"/>
-    <w:lsdException w:name="Light List Accent 3" w:semiHidden="0" w:uiPriority="61" w:unhideWhenUsed="0"/>
-    <w:lsdException w:name="Light Grid Accent 3" w:semiHidden="0" w:uiPriority="62" w:unhideWhenUsed="0"/>
-    <w:lsdException w:name="Medium Shading 1 Accent 3" w:semiHidden="0" w:uiPriority="63" w:unhideWhenUsed="0"/>
-    <w:lsdException w:name="Medium Shading 2 Accent 3" w:semiHidden="0" w:uiPriority="64" w:unhideWhenUsed="0"/>
-    <w:lsdException w:name="Medium List 1 Accent 3" w:semiHidden="0" w:uiPriority="65" w:unhideWhenUsed="0"/>
-    <w:lsdException w:name="Medium List 2 Accent 3" w:semiHidden="0" w:uiPriority="66" w:unhideWhenUsed="0"/>
-    <w:lsdException w:name="Medium Grid 1 Accent 3" w:semiHidden="0" w:uiPriority="67" w:unhideWhenUsed="0"/>
-    <w:lsdException w:name="Medium Grid 2 Accent 3" w:semiHidden="0" w:uiPriority="68" w:unhideWhenUsed="0"/>
-    <w:lsdException w:name="Medium Grid 3 Accent 3" w:semiHidden="0" w:uiPriority="69" w:unhideWhenUsed="0"/>
-    <w:lsdException w:name="Dark List Accent 3" w:semiHidden="0" w:uiPriority="70" w:unhideWhenUsed="0"/>
-    <w:lsdException w:name="Colorful Shading Accent 3" w:semiHidden="0" w:uiPriority="71" w:unhideWhenUsed="0"/>
-    <w:lsdException w:name="Colorful List Accent 3" w:semiHidden="0" w:uiPriority="72" w:unhideWhenUsed="0"/>
-    <w:lsdException w:name="Colorful Grid Accent 3" w:semiHidden="0" w:uiPriority="73" w:unhideWhenUsed="0"/>
-    <w:lsdException w:name="Light Shading Accent 4" w:semiHidden="0" w:uiPriority="60" w:unhideWhenUsed="0"/>
-    <w:lsdException w:name="Light List Accent 4" w:semiHidden="0" w:uiPriority="61" w:unhideWhenUsed="0"/>
-    <w:lsdException w:name="Light Grid Accent 4" w:semiHidden="0" w:uiPriority="62" w:unhideWhenUsed="0"/>
-    <w:lsdException w:name="Medium Shading 1 Accent 4" w:semiHidden="0" w:uiPriority="63" w:unhideWhenUsed="0"/>
-    <w:lsdException w:name="Medium Shading 2 Accent 4" w:semiHidden="0" w:uiPriority="64" w:unhideWhenUsed="0"/>
-    <w:lsdException w:name="Medium List 1 Accent 4" w:semiHidden="0" w:uiPriority="65" w:unhideWhenUsed="0"/>
-    <w:lsdException w:name="Medium List 2 Accent 4" w:semiHidden="0" w:uiPriority="66" w:unhideWhenUsed="0"/>
-    <w:lsdException w:name="Medium Grid 1 Accent 4" w:semiHidden="0" w:uiPriority="67" w:unhideWhenUsed="0"/>
-    <w:lsdException w:name="Medium Grid 2 Accent 4" w:semiHidden="0" w:uiPriority="68" w:unhideWhenUsed="0"/>
-    <w:lsdException w:name="Medium Grid 3 Accent 4" w:semiHidden="0" w:uiPriority="69" w:unhideWhenUsed="0"/>
-    <w:lsdException w:name="Dark List Accent 4" w:semiHidden="0" w:uiPriority="70" w:unhideWhenUsed="0"/>
-    <w:lsdException w:name="Colorful Shading Accent 4" w:semiHidden="0" w:uiPriority="71" w:unhideWhenUsed="0"/>
-    <w:lsdException w:name="Colorful List Accent 4" w:semiHidden="0" w:uiPriority="72" w:unhideWhenUsed="0"/>
-    <w:lsdException w:name="Colorful Grid Accent 4" w:semiHidden="0" w:uiPriority="73" w:unhideWhenUsed="0"/>
-    <w:lsdException w:name="Light Shading Accent 5" w:semiHidden="0" w:uiPriority="60" w:unhideWhenUsed="0"/>
-    <w:lsdException w:name="Light List Accent 5" w:semiHidden="0" w:uiPriority="61" w:unhideWhenUsed="0"/>
-    <w:lsdException w:name="Light Grid Accent 5" w:semiHidden="0" w:uiPriority="62" w:unhideWhenUsed="0"/>
-    <w:lsdException w:name="Medium Shading 1 Accent 5" w:semiHidden="0" w:uiPriority="63" w:unhideWhenUsed="0"/>
-    <w:lsdException w:name="Medium Shading 2 Accent 5" w:semiHidden="0" w:uiPriority="64" w:unhideWhenUsed="0"/>
-    <w:lsdException w:name="Medium List 1 Accent 5" w:semiHidden="0" w:uiPriority="65" w:unhideWhenUsed="0"/>
-    <w:lsdException w:name="Medium List 2 Accent 5" w:semiHidden="0" w:uiPriority="66" w:unhideWhenUsed="0"/>
-    <w:lsdException w:name="Medium Grid 1 Accent 5" w:semiHidden="0" w:uiPriority="67" w:unhideWhenUsed="0"/>
-    <w:lsdException w:name="Medium Grid 2 Accent 5" w:semiHidden="0" w:uiPriority="68" w:unhideWhenUsed="0"/>
-    <w:lsdException w:name="Medium Grid 3 Accent 5" w:semiHidden="0" w:uiPriority="69" w:unhideWhenUsed="0"/>
-    <w:lsdException w:name="Dark List Accent 5" w:semiHidden="0" w:uiPriority="70" w:unhideWhenUsed="0"/>
-    <w:lsdException w:name="Colorful Shading Accent 5" w:semiHidden="0" w:uiPriority="71" w:unhideWhenUsed="0"/>
-    <w:lsdException w:name="Colorful List Accent 5" w:semiHidden="0" w:uiPriority="72" w:unhideWhenUsed="0"/>
-    <w:lsdException w:name="Colorful Grid Accent 5" w:semiHidden="0" w:uiPriority="73" w:unhideWhenUsed="0"/>
-    <w:lsdException w:name="Light Shading Accent 6" w:semiHidden="0" w:uiPriority="60" w:unhideWhenUsed="0"/>
-    <w:lsdException w:name="Light List Accent 6" w:semiHidden="0" w:uiPriority="61" w:unhideWhenUsed="0"/>
-    <w:lsdException w:name="Light Grid Accent 6" w:semiHidden="0" w:uiPriority="62" w:unhideWhenUsed="0"/>
-    <w:lsdException w:name="Medium Shading 1 Accent 6" w:semiHidden="0" w:uiPriority="63" w:unhideWhenUsed="0"/>
-    <w:lsdException w:name="Medium Shading 2 Accent 6" w:semiHidden="0" w:uiPriority="64" w:unhideWhenUsed="0"/>
-    <w:lsdException w:name="Medium List 1 Accent 6" w:semiHidden="0" w:uiPriority="65" w:unhideWhenUsed="0"/>
-    <w:lsdException w:name="Medium List 2 Accent 6" w:semiHidden="0" w:uiPriority="66" w:unhideWhenUsed="0"/>
-    <w:lsdException w:name="Medium Grid 1 Accent 6" w:semiHidden="0" w:uiPriority="67" w:unhideWhenUsed="0"/>
-    <w:lsdException w:name="Medium Grid 2 Accent 6" w:semiHidden="0" w:uiPriority="68" w:unhideWhenUsed="0"/>
-    <w:lsdException w:name="Medium Grid 3 Accent 6" w:semiHidden="0" w:uiPriority="69" w:unhideWhenUsed="0"/>
-    <w:lsdException w:name="Dark List Accent 6" w:semiHidden="0" w:uiPriority="70" w:unhideWhenUsed="0"/>
-    <w:lsdException w:name="Colorful Shading Accent 6" w:semiHidden="0" w:uiPriority="71" w:unhideWhenUsed="0"/>
-    <w:lsdException w:name="Colorful List Accent 6" w:semiHidden="0" w:uiPriority="72" w:unhideWhenUsed="0"/>
-    <w:lsdException w:name="Colorful Grid Accent 6" w:semiHidden="0" w:uiPriority="73" w:unhideWhenUsed="0"/>
-    <w:lsdException w:name="Subtle Emphasis" w:semiHidden="0" w:uiPriority="19" w:unhideWhenUsed="0" w:qFormat="1"/>
-    <w:lsdException w:name="Intense Emphasis" w:semiHidden="0" w:uiPriority="21" w:unhideWhenUsed="0" w:qFormat="1"/>
-    <w:lsdException w:name="Subtle Reference" w:semiHidden="0" w:uiPriority="31" w:unhideWhenUsed="0" w:qFormat="1"/>
-    <w:lsdException w:name="Intense Reference" w:semiHidden="0" w:uiPriority="32" w:unhideWhenUsed="0" w:qFormat="1"/>
-    <w:lsdException w:name="Book Title" w:semiHidden="0" w:uiPriority="33" w:unhideWhenUsed="0" w:qFormat="1"/>
-    <w:lsdException w:name="Bibliography" w:uiPriority="37"/>
-    <w:lsdException w:name="TOC Heading" w:uiPriority="39" w:qFormat="1"/>
-  </w:latentStyles>
-  <w:style w:type="paragraph" w:default="1" w:styleId="Normal">
-    <w:name w:val="Normal"/>
-    <w:qFormat/>
-    <w:rPr>
-      <w:sz w:val="24"/>
-      <w:szCs w:val="24"/>
-      <w:lang w:eastAsia="ja-JP"/>
-    </w:rPr>
-  </w:style>
-  <w:style w:type="paragraph" w:styleId="Heading1">
-    <w:name w:val="heading 1"/>
-    <w:basedOn w:val="Normal"/>
-    <w:next w:val="Normal"/>
-    <w:link w:val="Heading1Char"/>
-    <w:uiPriority w:val="9"/>
-    <w:qFormat/>
-    <w:rsid w:val="00CD7CB4"/>
-    <w:pPr>
-      <w:keepNext/>
-      <w:keepLines/>
-      <w:spacing w:before="480"/>
-      <w:outlineLvl w:val="0"/>
-    </w:pPr>
-    <w:rPr>
-      <w:rFonts w:ascii="Calibri" w:eastAsia="ＭＳ ゴシック" w:hAnsi="Calibri"/>
-      <w:b/>
-      <w:bCs/>
-      <w:color w:val="345A8A"/>
-      <w:sz w:val="32"/>
-      <w:szCs w:val="32"/>
-    </w:rPr>
-  </w:style>
-  <w:style w:type="paragraph" w:styleId="Heading2">
-    <w:name w:val="heading 2"/>
-    <w:basedOn w:val="Normal"/>
-    <w:next w:val="Normal"/>
-    <w:link w:val="Heading2Char"/>
-    <w:uiPriority w:val="9"/>
-    <w:unhideWhenUsed/>
-    <w:qFormat/>
-    <w:rsid w:val="004D70EA"/>
-    <w:pPr>
-      <w:keepNext/>
-      <w:keepLines/>
-      <w:spacing w:before="200"/>
-      <w:outlineLvl w:val="1"/>
-    </w:pPr>
-    <w:rPr>
-      <w:rFonts w:ascii="Calibri" w:eastAsia="ＭＳ ゴシック" w:hAnsi="Calibri"/>
-      <w:b/>
-      <w:bCs/>
-      <w:color w:val="4F81BD"/>
-      <w:sz w:val="26"/>
-      <w:szCs w:val="26"/>
-    </w:rPr>
-  </w:style>
-  <w:style w:type="character" w:default="1" w:styleId="DefaultParagraphFont">
-    <w:name w:val="Default Paragraph Font"/>
-    <w:uiPriority w:val="1"/>
-    <w:semiHidden/>
-    <w:unhideWhenUsed/>
-  </w:style>
-  <w:style w:type="table" w:default="1" w:styleId="TableNormal">
-    <w:name w:val="Normal Table"/>
-    <w:uiPriority w:val="99"/>
-    <w:semiHidden/>
-    <w:unhideWhenUsed/>
-    <w:tblPr>
-      <w:tblInd w:w="0" w:type="dxa"/>
-      <w:tblCellMar>
-        <w:top w:w="0" w:type="dxa"/>
-        <w:left w:w="108" w:type="dxa"/>
-        <w:bottom w:w="0" w:type="dxa"/>
-        <w:right w:w="108" w:type="dxa"/>
-      </w:tblCellMar>
-    </w:tblPr>
-  </w:style>
-  <w:style w:type="numbering" w:default="1" w:styleId="NoList">
-    <w:name w:val="No List"/>
-    <w:uiPriority w:val="99"/>
-    <w:semiHidden/>
-    <w:unhideWhenUsed/>
-  </w:style>
-  <w:style w:type="character" w:customStyle="1" w:styleId="Heading1Char">
-    <w:name w:val="Heading 1 Char"/>
-    <w:link w:val="Heading1"/>
-    <w:uiPriority w:val="9"/>
-    <w:qFormat/>
-    <w:rsid w:val="00CD7CB4"/>
-    <w:rPr>
-      <w:rFonts w:ascii="Calibri" w:eastAsia="ＭＳ ゴシック" w:hAnsi="Calibri" w:cs="Times New Roman"/>
-      <w:b/>
-      <w:bCs/>
-      <w:color w:val="345A8A"/>
-      <w:sz w:val="32"/>
-      <w:szCs w:val="32"/>
-    </w:rPr>
-  </w:style>
-  <w:style w:type="character" w:customStyle="1" w:styleId="InternetLink">
-    <w:name w:val="Internet Link"/>
-    <w:uiPriority w:val="99"/>
-    <w:unhideWhenUsed/>
-    <w:rsid w:val="00CD7CB4"/>
-    <w:rPr>
-      <w:color w:val="0000FF"/>
-      <w:u w:val="single"/>
-    </w:rPr>
-  </w:style>
-  <w:style w:type="character" w:customStyle="1" w:styleId="HTMLPreformattedChar">
-    <w:name w:val="HTML Preformatted Char"/>
-    <w:link w:val="HTMLPreformatted"/>
-    <w:uiPriority w:val="99"/>
-    <w:semiHidden/>
-    <w:qFormat/>
-    <w:rsid w:val="00E7414E"/>
-    <w:rPr>
-      <w:rFonts w:ascii="Courier" w:hAnsi="Courier" w:cs="Courier"/>
-      <w:lang w:eastAsia="en-US"/>
-    </w:rPr>
-  </w:style>
-  <w:style w:type="character" w:customStyle="1" w:styleId="Heading2Char">
-    <w:name w:val="Heading 2 Char"/>
-    <w:link w:val="Heading2"/>
-    <w:uiPriority w:val="9"/>
-    <w:qFormat/>
-    <w:rsid w:val="004D70EA"/>
-    <w:rPr>
-      <w:rFonts w:ascii="Calibri" w:eastAsia="ＭＳ ゴシック" w:hAnsi="Calibri" w:cs="Times New Roman"/>
-      <w:b/>
-      <w:bCs/>
-      <w:color w:val="4F81BD"/>
-      <w:sz w:val="26"/>
-      <w:szCs w:val="26"/>
-    </w:rPr>
-  </w:style>
-  <w:style w:type="character" w:customStyle="1" w:styleId="z-TopofFormChar">
-    <w:name w:val="z-Top of Form Char"/>
-    <w:uiPriority w:val="99"/>
-    <w:semiHidden/>
-    <w:qFormat/>
-    <w:rsid w:val="004D70EA"/>
-    <w:rPr>
-      <w:rFonts w:ascii="Arial" w:hAnsi="Arial" w:cs="Arial"/>
-      <w:vanish/>
-      <w:sz w:val="16"/>
-      <w:szCs w:val="16"/>
-      <w:lang w:eastAsia="en-US"/>
-    </w:rPr>
-  </w:style>
-  <w:style w:type="character" w:customStyle="1" w:styleId="z-BottomofFormChar">
-    <w:name w:val="z-Bottom of Form Char"/>
-    <w:uiPriority w:val="99"/>
-    <w:semiHidden/>
-    <w:qFormat/>
-    <w:rsid w:val="004D70EA"/>
-    <w:rPr>
-      <w:rFonts w:ascii="Arial" w:hAnsi="Arial" w:cs="Arial"/>
-      <w:vanish/>
-      <w:sz w:val="16"/>
-      <w:szCs w:val="16"/>
-      <w:lang w:eastAsia="en-US"/>
-    </w:rPr>
-  </w:style>
-  <w:style w:type="character" w:styleId="Strong">
-    <w:name w:val="Strong"/>
-    <w:uiPriority w:val="22"/>
-    <w:qFormat/>
-    <w:rsid w:val="00EF51E7"/>
-    <w:rPr>
-      <w:b/>
-      <w:bCs/>
-    </w:rPr>
-  </w:style>
-  <w:style w:type="character" w:customStyle="1" w:styleId="TitleChar">
-    <w:name w:val="Title Char"/>
-    <w:link w:val="Title"/>
-    <w:uiPriority w:val="10"/>
-    <w:qFormat/>
-    <w:rsid w:val="009279DA"/>
-    <w:rPr>
-      <w:rFonts w:ascii="Calibri" w:eastAsia="ＭＳ ゴシック" w:hAnsi="Calibri" w:cs="Times New Roman"/>
-      <w:color w:val="17365D"/>
-      <w:spacing w:val="5"/>
-      <w:sz w:val="52"/>
-      <w:szCs w:val="52"/>
-    </w:rPr>
-  </w:style>
-  <w:style w:type="character" w:customStyle="1" w:styleId="DocumentMapChar">
-    <w:name w:val="Document Map Char"/>
-    <w:basedOn w:val="DefaultParagraphFont"/>
-    <w:link w:val="DocumentMap"/>
-    <w:uiPriority w:val="99"/>
-    <w:semiHidden/>
-    <w:qFormat/>
-    <w:rsid w:val="00F86503"/>
-    <w:rPr>
-      <w:rFonts w:ascii="Lucida Grande" w:hAnsi="Lucida Grande"/>
-      <w:sz w:val="24"/>
-      <w:szCs w:val="24"/>
-      <w:lang w:eastAsia="ja-JP"/>
-    </w:rPr>
-  </w:style>
-  <w:style w:type="paragraph" w:customStyle="1" w:styleId="Heading">
-    <w:name w:val="Heading"/>
-    <w:basedOn w:val="Normal"/>
-    <w:next w:val="TextBody"/>
-    <w:qFormat/>
-    <w:pPr>
-      <w:keepNext/>
-      <w:spacing w:before="240" w:after="120"/>
-    </w:pPr>
-    <w:rPr>
-      <w:rFonts w:ascii="Liberation Sans" w:eastAsia="SimSun" w:hAnsi="Liberation Sans" w:cs="Lucida Sans"/>
-      <w:sz w:val="28"/>
-      <w:szCs w:val="28"/>
-    </w:rPr>
-  </w:style>
-  <w:style w:type="paragraph" w:customStyle="1" w:styleId="TextBody">
-    <w:name w:val="Text Body"/>
-    <w:basedOn w:val="Normal"/>
-    <w:pPr>
-      <w:spacing w:after="140" w:line="288" w:lineRule="auto"/>
-    </w:pPr>
-  </w:style>
-  <w:style w:type="paragraph" w:styleId="List">
-    <w:name w:val="List"/>
-    <w:basedOn w:val="TextBody"/>
-    <w:rPr>
-      <w:rFonts w:cs="Lucida Sans"/>
-    </w:rPr>
-  </w:style>
-  <w:style w:type="paragraph" w:styleId="Caption">
-    <w:name w:val="caption"/>
-    <w:basedOn w:val="Normal"/>
-    <w:qFormat/>
-    <w:pPr>
-      <w:suppressLineNumbers/>
-      <w:spacing w:before="120" w:after="120"/>
-    </w:pPr>
-    <w:rPr>
-      <w:rFonts w:cs="Lucida Sans"/>
-      <w:i/>
-      <w:iCs/>
-    </w:rPr>
-  </w:style>
-  <w:style w:type="paragraph" w:customStyle="1" w:styleId="Index">
-    <w:name w:val="Index"/>
-    <w:basedOn w:val="Normal"/>
-    <w:qFormat/>
-    <w:pPr>
-      <w:suppressLineNumbers/>
-    </w:pPr>
-    <w:rPr>
-      <w:rFonts w:cs="Lucida Sans"/>
-    </w:rPr>
-  </w:style>
-  <w:style w:type="paragraph" w:styleId="ListParagraph">
-    <w:name w:val="List Paragraph"/>
-    <w:basedOn w:val="Normal"/>
-    <w:uiPriority w:val="34"/>
-    <w:qFormat/>
-    <w:rsid w:val="00CD7CB4"/>
-    <w:pPr>
-      <w:ind w:left="720"/>
-      <w:contextualSpacing/>
-    </w:pPr>
-  </w:style>
-  <w:style w:type="paragraph" w:styleId="HTMLPreformatted">
-    <w:name w:val="HTML Preformatted"/>
-    <w:basedOn w:val="Normal"/>
-    <w:link w:val="HTMLPreformattedChar"/>
-    <w:uiPriority w:val="99"/>
-    <w:semiHidden/>
-    <w:unhideWhenUsed/>
-    <w:qFormat/>
-    <w:rsid w:val="00E7414E"/>
-    <w:pPr>
-      <w:tabs>
-        <w:tab w:val="left" w:pos="916"/>
-        <w:tab w:val="left" w:pos="1832"/>
-        <w:tab w:val="left" w:pos="2748"/>
-        <w:tab w:val="left" w:pos="3664"/>
-        <w:tab w:val="left" w:pos="4580"/>
-        <w:tab w:val="left" w:pos="5496"/>
-        <w:tab w:val="left" w:pos="6412"/>
-        <w:tab w:val="left" w:pos="7328"/>
-        <w:tab w:val="left" w:pos="8244"/>
-        <w:tab w:val="left" w:pos="9160"/>
-        <w:tab w:val="left" w:pos="10076"/>
-        <w:tab w:val="left" w:pos="10992"/>
-        <w:tab w:val="left" w:pos="11908"/>
-        <w:tab w:val="left" w:pos="12824"/>
-        <w:tab w:val="left" w:pos="13740"/>
-        <w:tab w:val="left" w:pos="14656"/>
-      </w:tabs>
-    </w:pPr>
-    <w:rPr>
-      <w:rFonts w:ascii="Courier" w:hAnsi="Courier" w:cs="Courier"/>
-      <w:sz w:val="20"/>
-      <w:szCs w:val="20"/>
-      <w:lang w:eastAsia="en-US"/>
-    </w:rPr>
-  </w:style>
-  <w:style w:type="paragraph" w:styleId="z-TopofForm">
-    <w:name w:val="HTML Top of Form"/>
-    <w:basedOn w:val="Normal"/>
-    <w:next w:val="Normal"/>
-    <w:uiPriority w:val="99"/>
-    <w:semiHidden/>
-    <w:unhideWhenUsed/>
-    <w:qFormat/>
-    <w:rsid w:val="004D70EA"/>
-    <w:pPr>
-      <w:pBdr>
-        <w:bottom w:val="single" w:sz="6" w:space="1" w:color="00000A"/>
-      </w:pBdr>
-      <w:jc w:val="center"/>
-    </w:pPr>
-    <w:rPr>
-      <w:rFonts w:ascii="Arial" w:hAnsi="Arial" w:cs="Arial"/>
-      <w:vanish/>
-      <w:sz w:val="16"/>
-      <w:szCs w:val="16"/>
-      <w:lang w:eastAsia="en-US"/>
-    </w:rPr>
-  </w:style>
-  <w:style w:type="paragraph" w:styleId="z-BottomofForm">
-    <w:name w:val="HTML Bottom of Form"/>
-    <w:basedOn w:val="Normal"/>
-    <w:next w:val="Normal"/>
-    <w:uiPriority w:val="99"/>
-    <w:semiHidden/>
-    <w:unhideWhenUsed/>
-    <w:qFormat/>
-    <w:rsid w:val="004D70EA"/>
-    <w:pPr>
-      <w:pBdr>
-        <w:top w:val="single" w:sz="6" w:space="1" w:color="00000A"/>
-      </w:pBdr>
-      <w:jc w:val="center"/>
-    </w:pPr>
-    <w:rPr>
-      <w:rFonts w:ascii="Arial" w:hAnsi="Arial" w:cs="Arial"/>
-      <w:vanish/>
-      <w:sz w:val="16"/>
-      <w:szCs w:val="16"/>
-      <w:lang w:eastAsia="en-US"/>
-    </w:rPr>
-  </w:style>
-  <w:style w:type="paragraph" w:styleId="Title">
-    <w:name w:val="Title"/>
-    <w:basedOn w:val="Normal"/>
-    <w:next w:val="Normal"/>
-    <w:link w:val="TitleChar"/>
-    <w:uiPriority w:val="10"/>
-    <w:qFormat/>
-    <w:rsid w:val="009279DA"/>
-    <w:pPr>
-      <w:pBdr>
-        <w:bottom w:val="single" w:sz="8" w:space="4" w:color="4F81BD"/>
-      </w:pBdr>
-      <w:spacing w:after="300"/>
-      <w:contextualSpacing/>
-    </w:pPr>
-    <w:rPr>
-      <w:rFonts w:ascii="Calibri" w:eastAsia="ＭＳ ゴシック" w:hAnsi="Calibri"/>
+      <w:rFonts w:ascii="Calibri" w:eastAsia="MS Gothic" w:hAnsi="Calibri"/>
       <w:color w:val="17365D"/>
       <w:spacing w:val="5"/>
       <w:sz w:val="52"/>
@@ -6050,7 +5574,7 @@
 </file>
 
 <file path=customXml/itemProps1.xml><?xml version="1.0" encoding="utf-8"?>
-<ds:datastoreItem xmlns:ds="http://schemas.openxmlformats.org/officeDocument/2006/customXml" ds:itemID="{2C1BD292-1DC5-DE4D-AD4F-66144066186C}">
+<ds:datastoreItem xmlns:ds="http://schemas.openxmlformats.org/officeDocument/2006/customXml" ds:itemID="{C6531B41-D0F5-CA45-A582-14DE9C2FA279}">
   <ds:schemaRefs>
     <ds:schemaRef ds:uri="http://schemas.openxmlformats.org/officeDocument/2006/bibliography"/>
   </ds:schemaRefs>

</xml_diff>

<commit_message>
Updated ServerEndToEnd guide with information on CRDS TEST and I&T cache repair.
</commit_message>
<xml_diff>
--- a/sources/static/CrdsServerEndToEnd/CrdsServerEndToEnd.docx
+++ b/sources/static/CrdsServerEndToEnd/CrdsServerEndToEnd.docx
@@ -20,6 +20,7 @@
       <w:pPr>
         <w:pStyle w:val="Subtitle"/>
         <w:rPr>
+          <w:rFonts w:hint="eastAsia"/>
           <w:color w:val="195CBD"/>
         </w:rPr>
       </w:pPr>
@@ -34,6 +35,7 @@
       <w:pPr>
         <w:pStyle w:val="Subtitle"/>
         <w:rPr>
+          <w:rFonts w:hint="eastAsia"/>
           <w:color w:val="195CBD"/>
         </w:rPr>
       </w:pPr>
@@ -48,6 +50,7 @@
       <w:pPr>
         <w:pStyle w:val="Subtitle"/>
         <w:rPr>
+          <w:rFonts w:hint="eastAsia"/>
           <w:color w:val="195CBD"/>
         </w:rPr>
       </w:pPr>
@@ -55,13 +58,20 @@
         <w:rPr>
           <w:color w:val="195CBD"/>
         </w:rPr>
-        <w:t xml:space="preserve">Default Context Control, </w:t>
+        <w:t>Setting the Default Context</w:t>
+      </w:r>
+      <w:r>
+        <w:rPr>
+          <w:color w:val="195CBD"/>
+        </w:rPr>
+        <w:t xml:space="preserve">, </w:t>
       </w:r>
     </w:p>
     <w:p>
       <w:pPr>
         <w:pStyle w:val="Subtitle"/>
         <w:rPr>
+          <w:rFonts w:hint="eastAsia"/>
           <w:color w:val="195CBD"/>
         </w:rPr>
       </w:pPr>
@@ -69,6 +79,12 @@
         <w:rPr>
           <w:color w:val="195CBD"/>
         </w:rPr>
+        <w:t xml:space="preserve">Pipeline </w:t>
+      </w:r>
+      <w:r>
+        <w:rPr>
+          <w:color w:val="195CBD"/>
+        </w:rPr>
         <w:t>Cache Syncing,</w:t>
       </w:r>
     </w:p>
@@ -84,6 +100,27 @@
           <w:color w:val="195CBD"/>
         </w:rPr>
         <w:t>Reprocessing</w:t>
+      </w:r>
+      <w:r>
+        <w:rPr>
+          <w:color w:val="195CBD"/>
+        </w:rPr>
+        <w:t>,</w:t>
+      </w:r>
+    </w:p>
+    <w:p>
+      <w:pPr>
+        <w:pStyle w:val="Subtitle"/>
+        <w:rPr>
+          <w:rFonts w:hint="eastAsia"/>
+          <w:color w:val="195CBD"/>
+        </w:rPr>
+      </w:pPr>
+      <w:r>
+        <w:rPr>
+          <w:color w:val="195CBD"/>
+        </w:rPr>
+        <w:t>TEST + I&amp;T Setup</w:t>
       </w:r>
     </w:p>
     <w:p>
@@ -188,7 +225,6 @@
     </w:p>
     <w:p>
       <w:r>
-        <w:lastRenderedPageBreak/>
         <w:t>A recent NIRISS delivery resulted in this concluding FORCED e-mail:</w:t>
       </w:r>
     </w:p>
@@ -809,7 +845,6 @@
     </w:p>
     <w:p>
       <w:r>
-        <w:lastRenderedPageBreak/>
         <w:t>The designator FORCED indicates that CRDS instrument locking timed out or was voluntarily dropped by the time the submission was reviewed and OK</w:t>
       </w:r>
       <w:r>
@@ -951,7 +986,6 @@
     </w:p>
     <w:p>
       <w:r>
-        <w:lastRenderedPageBreak/>
         <w:t>The outcome of submission processing is a page like this:</w:t>
       </w:r>
     </w:p>
@@ -1006,7 +1040,7 @@
                     </a:ln>
                     <a:extLst>
                       <a:ext uri="{FAA26D3D-D897-4be2-8F04-BA451C77F1D7}">
-                        <ma14:placeholderFlag xmlns:ma14="http://schemas.microsoft.com/office/mac/drawingml/2011/main" xmlns:w="http://schemas.openxmlformats.org/wordprocessingml/2006/main" xmlns:w10="urn:schemas-microsoft-com:office:word" xmlns:v="urn:schemas-microsoft-com:vml" xmlns:o="urn:schemas-microsoft-com:office:office" xmlns:mv="urn:schemas-microsoft-com:mac:vml" xmlns:mo="http://schemas.microsoft.com/office/mac/office/2008/main" xmlns=""/>
+                        <ma14:placeholderFlag xmlns="" xmlns:mo="http://schemas.microsoft.com/office/mac/office/2008/main" xmlns:mv="urn:schemas-microsoft-com:mac:vml" xmlns:o="urn:schemas-microsoft-com:office:office" xmlns:v="urn:schemas-microsoft-com:vml" xmlns:w10="urn:schemas-microsoft-com:office:word" xmlns:w="http://schemas.openxmlformats.org/wordprocessingml/2006/main" xmlns:ma14="http://schemas.microsoft.com/office/mac/drawingml/2011/main"/>
                       </a:ext>
                     </a:extLst>
                   </pic:spPr>
@@ -1020,7 +1054,6 @@
     <w:p/>
     <w:p>
       <w:r>
-        <w:lastRenderedPageBreak/>
         <w:t>Each of the accordions shown opens up into more detailed information about that particular item.</w:t>
       </w:r>
     </w:p>
@@ -1217,7 +1250,6 @@
         <w:ind w:firstLine="720"/>
       </w:pPr>
       <w:r>
-        <w:lastRenderedPageBreak/>
         <w:t>isistor10s:/ifs/</w:t>
       </w:r>
       <w:proofErr w:type="spellStart"/>
@@ -1678,7 +1710,6 @@
     <w:p/>
     <w:p>
       <w:r>
-        <w:lastRenderedPageBreak/>
         <w:t>Files cannot be used by pipeline systems until synced as discussed below.  It is not necessary (or sensible) to change the default context prior to syncing the pipeline if previews are desired.  A subsequent context update and sync can be performed once testing has vetted a context.  Generally previews are skipped for routine deliveries.</w:t>
       </w:r>
     </w:p>
@@ -1711,15 +1742,7 @@
     <w:p/>
     <w:p>
       <w:r>
-        <w:t xml:space="preserve">During JWST development, the CRDS OPS server stands in for the archive as the primary file store.   Periodically during a </w:t>
-      </w:r>
-      <w:proofErr w:type="gramStart"/>
-      <w:r>
-        <w:t>build,  the</w:t>
-      </w:r>
-      <w:proofErr w:type="gramEnd"/>
-      <w:r>
-        <w:t xml:space="preserve"> OPS server is mirrored to the I&amp;T string that is under development.   Unlike the OPS environment, I&amp;T strings typically have full archive ingest and download support.   I&amp;T strings however do not perform the n</w:t>
+        <w:t>During JWST development, the CRDS OPS server stands in for the archive as the primary file store.   Periodically during a build, the OPS server is mirrored to the I&amp;T string that is under development.   Unlike the OPS environment, I&amp;T strings typically have full archive ingest and download support.   I&amp;T strings however do not perform the n</w:t>
       </w:r>
       <w:r>
         <w:t>ormal file submission processes.   T</w:t>
@@ -1769,7 +1792,6 @@
           <w:noProof/>
           <w:lang w:eastAsia="en-US"/>
         </w:rPr>
-        <w:lastRenderedPageBreak/>
         <w:drawing>
           <wp:inline distT="0" distB="12700" distL="0" distR="6350" wp14:anchorId="3702AF41" wp14:editId="7C70728C">
             <wp:extent cx="9982200" cy="5991633"/>
@@ -1803,7 +1825,7 @@
                     </a:prstGeom>
                     <a:extLst>
                       <a:ext uri="{FAA26D3D-D897-4be2-8F04-BA451C77F1D7}">
-                        <ma14:placeholderFlag xmlns:ma14="http://schemas.microsoft.com/office/mac/drawingml/2011/main" xmlns:w="http://schemas.openxmlformats.org/wordprocessingml/2006/main" xmlns:w10="urn:schemas-microsoft-com:office:word" xmlns:v="urn:schemas-microsoft-com:vml" xmlns:o="urn:schemas-microsoft-com:office:office" xmlns:mv="urn:schemas-microsoft-com:mac:vml" xmlns:mo="http://schemas.microsoft.com/office/mac/office/2008/main" xmlns=""/>
+                        <ma14:placeholderFlag xmlns="" xmlns:mo="http://schemas.microsoft.com/office/mac/office/2008/main" xmlns:mv="urn:schemas-microsoft-com:mac:vml" xmlns:o="urn:schemas-microsoft-com:office:office" xmlns:v="urn:schemas-microsoft-com:vml" xmlns:w10="urn:schemas-microsoft-com:office:word" xmlns:w="http://schemas.openxmlformats.org/wordprocessingml/2006/main" xmlns:ma14="http://schemas.microsoft.com/office/mac/drawingml/2011/main"/>
                       </a:ext>
                     </a:extLst>
                   </pic:spPr>
@@ -2871,7 +2893,10 @@
       </w:r>
       <w:proofErr w:type="spellEnd"/>
       <w:r>
-        <w:t xml:space="preserve"> script to hang without output.   This setup is intentionally left vague because it doubles as a lightweight form of authentication.</w:t>
+        <w:t xml:space="preserve"> script to hang without output.   This setup is intentionally left vague because it doubles as a lightweight form of authentication</w:t>
+      </w:r>
+      <w:r>
+        <w:t xml:space="preserve"> so setup knowledge is passed directly from experienced operators to new operators.</w:t>
       </w:r>
     </w:p>
     <w:p>
@@ -2891,7 +2916,19 @@
     <w:p/>
     <w:p>
       <w:r>
-        <w:t>The pipeline has a private cache discussed above that is managed by operators and dedicated to pipeline use for the sake of hardware availability and capacity.   It is normally read only during pipeline runs, and read-write when an operator syncs it to the server.   This scheme makes the pipeline (a) independent of the CRDS server during ongoing calibrations (b) free of cache locking (at this time) and (c) safe for massive parallelism in the pipeline.</w:t>
+        <w:t xml:space="preserve">The pipeline has a private cache discussed above that is managed by operators and dedicated to pipeline use for the sake </w:t>
+      </w:r>
+      <w:r>
+        <w:t>isolation and load balancing</w:t>
+      </w:r>
+      <w:r>
+        <w:t>.   It is normally read</w:t>
+      </w:r>
+      <w:r>
+        <w:t>-</w:t>
+      </w:r>
+      <w:r>
+        <w:t>only during pipeline runs, and read-write when an operator syncs it to the server.   This scheme makes the pipeline (a) independent of the CRDS server during ongoing calibrations (b) free of cache locking (at this time) and (c) safe for massive parallelism in the pipeline.</w:t>
       </w:r>
     </w:p>
     <w:p/>
@@ -2917,7 +2954,25 @@
     <w:p/>
     <w:p>
       <w:r>
-        <w:t>When the context push is successful, any authenticated user, typically a pipeline operator or file submitter, can log into the CRDS server and see sync status that has been echoed f</w:t>
+        <w:t xml:space="preserve">When the </w:t>
+      </w:r>
+      <w:r>
+        <w:t xml:space="preserve">pipeline’s </w:t>
+      </w:r>
+      <w:r>
+        <w:t xml:space="preserve">context </w:t>
+      </w:r>
+      <w:r>
+        <w:t>“push”</w:t>
+      </w:r>
+      <w:r>
+        <w:t xml:space="preserve"> is successful, any authenticated user</w:t>
+      </w:r>
+      <w:r>
+        <w:t xml:space="preserve"> </w:t>
+      </w:r>
+      <w:r>
+        <w:t>can log into the CRDS server and see sync status that has been echoed f</w:t>
       </w:r>
       <w:r>
         <w:t>rom a broadly used CRDS cache:</w:t>
@@ -2930,12 +2985,11 @@
           <w:noProof/>
           <w:lang w:eastAsia="en-US"/>
         </w:rPr>
-        <w:lastRenderedPageBreak/>
         <w:drawing>
-          <wp:inline distT="0" distB="0" distL="0" distR="0" wp14:anchorId="3FC910BB" wp14:editId="76B3CC13">
-            <wp:extent cx="6477000" cy="1816100"/>
-            <wp:effectExtent l="0" t="0" r="0" b="12700"/>
-            <wp:docPr id="12" name="Picture 12" descr="Macintosh HD:Users:jmiller:Desktop:Screen Shot 2017-11-15 at Nov 15, 2017  5.52.53 PM.png"/>
+          <wp:inline distT="0" distB="0" distL="0" distR="0" wp14:anchorId="0A86EB45" wp14:editId="741C0557">
+            <wp:extent cx="5202936" cy="1837944"/>
+            <wp:effectExtent l="0" t="0" r="4445" b="3810"/>
+            <wp:docPr id="1" name="Picture 1"/>
             <wp:cNvGraphicFramePr>
               <a:graphicFrameLocks xmlns:a="http://schemas.openxmlformats.org/drawingml/2006/main" noChangeAspect="1"/>
             </wp:cNvGraphicFramePr>
@@ -2943,36 +2997,23 @@
               <a:graphicData uri="http://schemas.openxmlformats.org/drawingml/2006/picture">
                 <pic:pic xmlns:pic="http://schemas.openxmlformats.org/drawingml/2006/picture">
                   <pic:nvPicPr>
-                    <pic:cNvPr id="0" name="Picture 4" descr="Macintosh HD:Users:jmiller:Desktop:Screen Shot 2017-11-15 at Nov 15, 2017  5.52.53 PM.png"/>
-                    <pic:cNvPicPr>
-                      <a:picLocks noChangeAspect="1" noChangeArrowheads="1"/>
-                    </pic:cNvPicPr>
+                    <pic:cNvPr id="1" name=""/>
+                    <pic:cNvPicPr/>
                   </pic:nvPicPr>
                   <pic:blipFill>
-                    <a:blip r:embed="rId11">
-                      <a:extLst>
-                        <a:ext uri="{28A0092B-C50C-407E-A947-70E740481C1C}">
-                          <a14:useLocalDpi xmlns:a14="http://schemas.microsoft.com/office/drawing/2010/main" val="0"/>
-                        </a:ext>
-                      </a:extLst>
-                    </a:blip>
-                    <a:srcRect/>
+                    <a:blip r:embed="rId11"/>
                     <a:stretch>
                       <a:fillRect/>
                     </a:stretch>
                   </pic:blipFill>
-                  <pic:spPr bwMode="auto">
+                  <pic:spPr>
                     <a:xfrm>
                       <a:off x="0" y="0"/>
-                      <a:ext cx="6477000" cy="1816100"/>
+                      <a:ext cx="5202936" cy="1837944"/>
                     </a:xfrm>
                     <a:prstGeom prst="rect">
                       <a:avLst/>
                     </a:prstGeom>
-                    <a:noFill/>
-                    <a:ln>
-                      <a:noFill/>
-                    </a:ln>
                   </pic:spPr>
                 </pic:pic>
               </a:graphicData>
@@ -3056,18 +3097,25 @@
         <w:t xml:space="preserve">yet occurred for this context, </w:t>
       </w:r>
       <w:r>
-        <w:t xml:space="preserve">while jwst_0422.pmap is available and selected as the universal default, </w:t>
-      </w:r>
-      <w:bookmarkStart w:id="0" w:name="_GoBack"/>
-      <w:bookmarkEnd w:id="0"/>
-      <w:r>
-        <w:t>evidently /grp/crds/cache has not yet been sync</w:t>
+        <w:t>while jwst_04</w:t>
+      </w:r>
+      <w:r>
+        <w:t>95</w:t>
+      </w:r>
+      <w:r>
+        <w:t>.pmap is available and selected as the universal default, evidently /grp/crds/cache has not yet been sync</w:t>
       </w:r>
       <w:r>
         <w:t>'</w:t>
       </w:r>
       <w:r>
-        <w:t xml:space="preserve">ed (or the sync failed) and is still using jwst_0419.pmap by default.   Indeed, syncing </w:t>
+        <w:t>ed (or the sync failed) and is still using jwst_04</w:t>
+      </w:r>
+      <w:r>
+        <w:t>93</w:t>
+      </w:r>
+      <w:r>
+        <w:t xml:space="preserve">.pmap by default.   Indeed, syncing </w:t>
       </w:r>
       <w:r>
         <w:rPr>
@@ -3076,7 +3124,97 @@
         <w:t>/grp/crds/cache</w:t>
       </w:r>
       <w:r>
-        <w:t xml:space="preserve"> is only performed on the OPS servers, so I&amp;T servers often lag permanently when Set Context is done on the I&amp;T server rather than copied from OPS.).                                                                                                                                       </w:t>
+        <w:t xml:space="preserve"> is only performed on the OPS servers, so I&amp;T servers often lag permanently when Set Context is done on the I&amp;T server rather than copied from OPS.</w:t>
+      </w:r>
+    </w:p>
+    <w:p>
+      <w:pPr>
+        <w:pStyle w:val="Heading2"/>
+      </w:pPr>
+      <w:r>
+        <w:t>Server Cache Sharing</w:t>
+      </w:r>
+    </w:p>
+    <w:p/>
+    <w:p>
+      <w:r>
+        <w:t>Following JWST DMS B7.1.3 the CRDS server was modified so that the server’s internal CRDS cache can</w:t>
+      </w:r>
+      <w:r>
+        <w:t xml:space="preserve"> </w:t>
+      </w:r>
+      <w:r>
+        <w:t xml:space="preserve">be shared with pipeline systems via cross-mounting between VMs.   In the </w:t>
+      </w:r>
+      <w:r>
+        <w:t>Remote Contexts</w:t>
+      </w:r>
+      <w:r>
+        <w:t xml:space="preserve"> display above</w:t>
+      </w:r>
+      <w:r>
+        <w:t xml:space="preserve">, </w:t>
+      </w:r>
+      <w:r>
+        <w:t xml:space="preserve">the </w:t>
+      </w:r>
+      <w:proofErr w:type="spellStart"/>
+      <w:r>
+        <w:rPr>
+          <w:i/>
+          <w:iCs/>
+        </w:rPr>
+        <w:t>jwst</w:t>
+      </w:r>
+      <w:proofErr w:type="spellEnd"/>
+      <w:r>
+        <w:rPr>
+          <w:i/>
+          <w:iCs/>
+        </w:rPr>
+        <w:t>-ops-server</w:t>
+      </w:r>
+      <w:r>
+        <w:rPr>
+          <w:i/>
+          <w:iCs/>
+        </w:rPr>
+        <w:t xml:space="preserve"> </w:t>
+      </w:r>
+      <w:r>
+        <w:t xml:space="preserve">cache corresponds to the internal CRDS server file cache.    The state of </w:t>
+      </w:r>
+      <w:r>
+        <w:rPr>
+          <w:i/>
+          <w:iCs/>
+        </w:rPr>
+        <w:t xml:space="preserve">the </w:t>
+      </w:r>
+      <w:proofErr w:type="spellStart"/>
+      <w:r>
+        <w:rPr>
+          <w:i/>
+          <w:iCs/>
+        </w:rPr>
+        <w:t>jwst</w:t>
+      </w:r>
+      <w:proofErr w:type="spellEnd"/>
+      <w:r>
+        <w:rPr>
+          <w:i/>
+          <w:iCs/>
+        </w:rPr>
+        <w:t>-ops-server</w:t>
+      </w:r>
+      <w:r>
+        <w:t xml:space="preserve"> cache should change immediately when an operator performs the Set Context operation and if the cache is cross mounted, that change immediately affects subsequent pipeline processing without an explicit pipeline cache sync operation.   While this capability exists, it is currently unused</w:t>
+      </w:r>
+      <w:r>
+        <w:t>.</w:t>
+      </w:r>
+      <w:r>
+        <w:t xml:space="preserve">                                                     </w:t>
       </w:r>
     </w:p>
     <w:p>
@@ -3090,15 +3228,7 @@
     <w:p/>
     <w:p>
       <w:r>
-        <w:t xml:space="preserve">Based on the submission of new reference </w:t>
-      </w:r>
-      <w:proofErr w:type="gramStart"/>
-      <w:r>
-        <w:t>files,  CRDS</w:t>
-      </w:r>
-      <w:proofErr w:type="gramEnd"/>
-      <w:r>
-        <w:t xml:space="preserve"> makes recommendations to the pipeline of which datasets would benefit from the new reference files and are candidates for reprocessing.</w:t>
+        <w:t>Based on the submission of new reference files, CRDS makes recommendations to the pipeline of which datasets would benefit from the new reference files and are candidates for reprocessing.</w:t>
       </w:r>
     </w:p>
     <w:p>
@@ -3112,21 +3242,15 @@
     <w:p/>
     <w:p>
       <w:r>
-        <w:t xml:space="preserve">Starting from a ReDCaT file submission, </w:t>
-      </w:r>
-    </w:p>
-    <w:p/>
-    <w:p>
-      <w:r>
-        <w:t xml:space="preserve">and concluding with the pipeline reprocessing affected </w:t>
-      </w:r>
-      <w:proofErr w:type="gramStart"/>
-      <w:r>
-        <w:t>datasets,  the</w:t>
-      </w:r>
-      <w:proofErr w:type="gramEnd"/>
-      <w:r>
-        <w:t xml:space="preserve"> overall multi-system multi-team workflow is depicted here:</w:t>
+        <w:t xml:space="preserve">Starting from a </w:t>
+      </w:r>
+      <w:proofErr w:type="spellStart"/>
+      <w:r>
+        <w:t>ReDCaT</w:t>
+      </w:r>
+      <w:proofErr w:type="spellEnd"/>
+      <w:r>
+        <w:t xml:space="preserve"> file submission, and concluding with the pipeline reprocessing affected datasets, the overall multi-system multi-team workflow is depicted here:</w:t>
       </w:r>
     </w:p>
     <w:p/>
@@ -3136,7 +3260,6 @@
           <w:noProof/>
           <w:lang w:eastAsia="en-US"/>
         </w:rPr>
-        <w:lastRenderedPageBreak/>
         <w:drawing>
           <wp:inline distT="0" distB="0" distL="0" distR="6350" wp14:anchorId="4182BA98" wp14:editId="785045AE">
             <wp:extent cx="9452861" cy="6670675"/>
@@ -3170,7 +3293,7 @@
                     </a:prstGeom>
                     <a:extLst>
                       <a:ext uri="{FAA26D3D-D897-4be2-8F04-BA451C77F1D7}">
-                        <ma14:placeholderFlag xmlns:ma14="http://schemas.microsoft.com/office/mac/drawingml/2011/main" xmlns:w="http://schemas.openxmlformats.org/wordprocessingml/2006/main" xmlns:w10="urn:schemas-microsoft-com:office:word" xmlns:v="urn:schemas-microsoft-com:vml" xmlns:o="urn:schemas-microsoft-com:office:office" xmlns:mv="urn:schemas-microsoft-com:mac:vml" xmlns:mo="http://schemas.microsoft.com/office/mac/office/2008/main" xmlns=""/>
+                        <ma14:placeholderFlag xmlns="" xmlns:mo="http://schemas.microsoft.com/office/mac/office/2008/main" xmlns:mv="urn:schemas-microsoft-com:mac:vml" xmlns:o="urn:schemas-microsoft-com:office:office" xmlns:v="urn:schemas-microsoft-com:vml" xmlns:w10="urn:schemas-microsoft-com:office:word" xmlns:w="http://schemas.openxmlformats.org/wordprocessingml/2006/main" xmlns:ma14="http://schemas.microsoft.com/office/mac/drawingml/2011/main"/>
                       </a:ext>
                     </a:extLst>
                   </pic:spPr>
@@ -3198,7 +3321,6 @@
     <w:p/>
     <w:p>
       <w:r>
-        <w:lastRenderedPageBreak/>
         <w:t>CRDS reprocessing recommendations are computed by a cron job running on the CRDS server that triggers the computation within 5 minutes of choosing a new default context.</w:t>
       </w:r>
     </w:p>
@@ -3246,7 +3368,6 @@
           <w:noProof/>
           <w:lang w:eastAsia="en-US"/>
         </w:rPr>
-        <w:lastRenderedPageBreak/>
         <w:drawing>
           <wp:inline distT="0" distB="12700" distL="0" distR="6350" wp14:anchorId="78DFA380" wp14:editId="2F26977E">
             <wp:extent cx="9944100" cy="7121036"/>
@@ -3280,7 +3401,7 @@
                     </a:prstGeom>
                     <a:extLst>
                       <a:ext uri="{FAA26D3D-D897-4be2-8F04-BA451C77F1D7}">
-                        <ma14:placeholderFlag xmlns:ma14="http://schemas.microsoft.com/office/mac/drawingml/2011/main" xmlns:w="http://schemas.openxmlformats.org/wordprocessingml/2006/main" xmlns:w10="urn:schemas-microsoft-com:office:word" xmlns:v="urn:schemas-microsoft-com:vml" xmlns:o="urn:schemas-microsoft-com:office:office" xmlns:mv="urn:schemas-microsoft-com:mac:vml" xmlns:mo="http://schemas.microsoft.com/office/mac/office/2008/main" xmlns=""/>
+                        <ma14:placeholderFlag xmlns="" xmlns:mo="http://schemas.microsoft.com/office/mac/office/2008/main" xmlns:mv="urn:schemas-microsoft-com:mac:vml" xmlns:o="urn:schemas-microsoft-com:office:office" xmlns:v="urn:schemas-microsoft-com:vml" xmlns:w10="urn:schemas-microsoft-com:office:word" xmlns:w="http://schemas.openxmlformats.org/wordprocessingml/2006/main" xmlns:ma14="http://schemas.microsoft.com/office/mac/drawingml/2011/main"/>
                       </a:ext>
                     </a:extLst>
                   </pic:spPr>
@@ -3305,7 +3426,6 @@
     <w:p/>
     <w:p>
       <w:r>
-        <w:lastRenderedPageBreak/>
         <w:t>For JWST it</w:t>
       </w:r>
       <w:r>
@@ -3343,21 +3463,21 @@
     <w:p/>
     <w:p>
       <w:r>
-        <w:t xml:space="preserve">For </w:t>
+        <w:t xml:space="preserve">For HST, CRDS has a direct interface to the DADSOPS (replicated) archive database and does </w:t>
       </w:r>
       <w:proofErr w:type="gramStart"/>
       <w:r>
-        <w:t>HST,  CRDS</w:t>
+        <w:t>it</w:t>
+      </w:r>
+      <w:r>
+        <w:t>'</w:t>
+      </w:r>
+      <w:r>
+        <w:t>s</w:t>
       </w:r>
       <w:proofErr w:type="gramEnd"/>
       <w:r>
-        <w:t xml:space="preserve"> has a direct interface to the DADSOPS (replicated) archive database and does it</w:t>
-      </w:r>
-      <w:r>
-        <w:t>'</w:t>
-      </w:r>
-      <w:r>
-        <w:t>s own SQL queries.</w:t>
+        <w:t xml:space="preserve"> own SQL queries.</w:t>
       </w:r>
     </w:p>
     <w:p>
@@ -3457,7 +3577,18 @@
         <w:t>'</w:t>
       </w:r>
       <w:r>
-        <w:t>s parameters for some dataset</w:t>
+        <w:t xml:space="preserve">s parameters for some </w:t>
+      </w:r>
+      <w:proofErr w:type="gramStart"/>
+      <w:r>
+        <w:t>dataset</w:t>
+      </w:r>
+      <w:r>
+        <w:t xml:space="preserve">  (</w:t>
+      </w:r>
+      <w:proofErr w:type="gramEnd"/>
+      <w:r>
+        <w:t>or the CRDS query,  HST)</w:t>
       </w:r>
     </w:p>
     <w:p>
@@ -3542,11 +3673,7 @@
     </w:p>
     <w:p>
       <w:r>
-        <w:t xml:space="preserve">The nature of CRDS rules corrections is that new versions of rules are created and older versions of rules remain exactly as-is.   This means that unless dataset parameters change, an old context will continue to produce exactly the same errors </w:t>
-      </w:r>
-      <w:r>
-        <w:lastRenderedPageBreak/>
-        <w:t>indefinitely.  In particular, an old context will definitely produce errors during the reprocessing run in which the new context provides fixes for those same errors.</w:t>
+        <w:t>The nature of CRDS rules corrections is that new versions of rules are created and older versions of rules remain exactly as-is.   This means that unless dataset parameters change, an old context will continue to produce exactly the same errors indefinitely.  In particular, an old context will definitely produce errors during the reprocessing run in which the new context provides fixes for those same errors.</w:t>
       </w:r>
     </w:p>
     <w:p>
@@ -3758,7 +3885,6 @@
     </w:p>
     <w:p>
       <w:r>
-        <w:lastRenderedPageBreak/>
         <w:t xml:space="preserve">The </w:t>
       </w:r>
       <w:r>
@@ -3835,7 +3961,6 @@
           <w:noProof/>
           <w:lang w:eastAsia="en-US"/>
         </w:rPr>
-        <w:lastRenderedPageBreak/>
         <w:drawing>
           <wp:inline distT="0" distB="0" distL="0" distR="0" wp14:anchorId="38D4A804" wp14:editId="4EB10B01">
             <wp:extent cx="9823450" cy="6859380"/>
@@ -3920,7 +4045,6 @@
           <w:noProof/>
           <w:lang w:eastAsia="en-US"/>
         </w:rPr>
-        <w:lastRenderedPageBreak/>
         <w:drawing>
           <wp:inline distT="0" distB="12700" distL="0" distR="6350" wp14:anchorId="647744A4" wp14:editId="0EF14AF2">
             <wp:extent cx="9810750" cy="7343852"/>
@@ -3974,7 +4098,151 @@
         </w:rPr>
       </w:pPr>
     </w:p>
-    <w:p/>
+    <w:p>
+      <w:pPr>
+        <w:pStyle w:val="Heading1"/>
+      </w:pPr>
+      <w:r>
+        <w:t>TEST and I&amp;T Setup</w:t>
+      </w:r>
+    </w:p>
+    <w:p/>
+    <w:p>
+      <w:r>
+        <w:t xml:space="preserve">Setting up a test string generally involves syncing up the CRDS cache in the string with an OPS server which has the latest official references.   Usually this is done with an indirect </w:t>
+      </w:r>
+      <w:proofErr w:type="spellStart"/>
+      <w:r>
+        <w:t>two</w:t>
+      </w:r>
+      <w:r>
+        <w:t xml:space="preserve"> </w:t>
+      </w:r>
+      <w:r>
+        <w:t>step</w:t>
+      </w:r>
+      <w:proofErr w:type="spellEnd"/>
+      <w:r>
+        <w:t xml:space="preserve"> process:</w:t>
+      </w:r>
+    </w:p>
+    <w:p/>
+    <w:p>
+      <w:pPr>
+        <w:pStyle w:val="ListParagraph"/>
+        <w:numPr>
+          <w:ilvl w:val="1"/>
+          <w:numId w:val="4"/>
+        </w:numPr>
+        <w:ind w:left="360"/>
+      </w:pPr>
+      <w:r>
+        <w:t>The TEST string’s CRDS server is first cloned/mirrored from OPS.   This aligns the TEST server’s content and database with the OPS server.</w:t>
+      </w:r>
+      <w:r>
+        <w:t xml:space="preserve">   The mirroring process is documented in confluence here:  </w:t>
+      </w:r>
+      <w:hyperlink r:id="rId20" w:history="1">
+        <w:r>
+          <w:rPr>
+            <w:rStyle w:val="Hyperlink"/>
+          </w:rPr>
+          <w:t>https://innerspace.stsci.edu/pages/viewpage.action?pageId=128550037</w:t>
+        </w:r>
+      </w:hyperlink>
+    </w:p>
+    <w:p>
+      <w:pPr>
+        <w:pStyle w:val="ListParagraph"/>
+        <w:ind w:left="360"/>
+      </w:pPr>
+    </w:p>
+    <w:p>
+      <w:pPr>
+        <w:pStyle w:val="ListParagraph"/>
+        <w:numPr>
+          <w:ilvl w:val="1"/>
+          <w:numId w:val="4"/>
+        </w:numPr>
+        <w:ind w:left="360"/>
+      </w:pPr>
+      <w:r>
+        <w:t>The TEST string’s DMS pipeline’s CRDS cache is “repaired</w:t>
+      </w:r>
+      <w:r>
+        <w:t>”:</w:t>
+      </w:r>
+    </w:p>
+    <w:p/>
+    <w:p>
+      <w:pPr>
+        <w:pStyle w:val="ListParagraph"/>
+        <w:ind w:left="360"/>
+        <w:rPr>
+          <w:rFonts w:ascii="Courier" w:hAnsi="Courier"/>
+        </w:rPr>
+      </w:pPr>
+      <w:r>
+        <w:rPr>
+          <w:rFonts w:ascii="Courier" w:hAnsi="Courier"/>
+        </w:rPr>
+        <w:t xml:space="preserve">$ </w:t>
+      </w:r>
+      <w:proofErr w:type="spellStart"/>
+      <w:r>
+        <w:rPr>
+          <w:rFonts w:ascii="Courier" w:hAnsi="Courier"/>
+        </w:rPr>
+        <w:t>crds_repair.csh</w:t>
+      </w:r>
+      <w:proofErr w:type="spellEnd"/>
+      <w:r>
+        <w:rPr>
+          <w:rFonts w:ascii="Courier" w:hAnsi="Courier"/>
+        </w:rPr>
+        <w:t xml:space="preserve"> --</w:t>
+      </w:r>
+      <w:r>
+        <w:rPr>
+          <w:rFonts w:ascii="Courier" w:hAnsi="Courier"/>
+        </w:rPr>
+        <w:t>all</w:t>
+      </w:r>
+      <w:r>
+        <w:rPr>
+          <w:rFonts w:ascii="Courier" w:hAnsi="Courier"/>
+        </w:rPr>
+        <w:t xml:space="preserve"> --check-sha1sum</w:t>
+      </w:r>
+    </w:p>
+    <w:p/>
+    <w:p>
+      <w:r>
+        <w:t>The most critical aspect of cache repair is to replace any CRDS rules files (mapping files) generated during the last round of testing with any like-named files which were added in OPS during the same test period.  In this way files which have the same name but different contents in TEST and OPS are re-aligned to OPS.   Old TEST artifacts are lost during this stage.   Another important aspect of cache repair is a normal cache sync which occurs concurrently and which downloads new references which were delivered to OPS but not TEST.</w:t>
+      </w:r>
+      <w:r>
+        <w:t xml:space="preserve">    This repair also purges any rules or references delivered in TEST which do not have equivalents in OPS.</w:t>
+      </w:r>
+    </w:p>
+    <w:p/>
+    <w:p>
+      <w:r>
+        <w:t xml:space="preserve">NOTE:  For </w:t>
+      </w:r>
+      <w:proofErr w:type="gramStart"/>
+      <w:r>
+        <w:t>HST,  the</w:t>
+      </w:r>
+      <w:proofErr w:type="gramEnd"/>
+      <w:r>
+        <w:t xml:space="preserve"> –check-sha1sum switch is generally optional because reference files have time based names.    For JWST, reference files have sequential names like mapping files, with serial numbers which generally just increment by 1.   This means that reference files can overlap between JWST OPS and TEST with the same names and different contents.    Sha1sum based checks are the surest way of verifying that all files in TEST correspond to those in OPS.   While it is extremely fast to verify all the rules files with –sha1sum and hence always done, verifying all reference files using –check-sha1sum can take hours, or for HST and 3.5G of files, a day or more instead of 10 minutes.    So for references, --check-sha1sum is recommended for JWST, but more-or-less optional for HST where filenames in OPS and TEST are much less likely to be identical without also containing</w:t>
+      </w:r>
+      <w:bookmarkStart w:id="0" w:name="_GoBack"/>
+      <w:bookmarkEnd w:id="0"/>
+      <w:r>
+        <w:t xml:space="preserve"> identical content.</w:t>
+      </w:r>
+    </w:p>
     <w:p/>
     <w:sectPr>
       <w:pgSz w:w="12240" w:h="15840"/>
@@ -3990,6 +4258,191 @@
 <file path=word/numbering.xml><?xml version="1.0" encoding="utf-8"?>
 <w:numbering xmlns:wpc="http://schemas.microsoft.com/office/word/2010/wordprocessingCanvas" xmlns:cx="http://schemas.microsoft.com/office/drawing/2014/chartex" xmlns:cx1="http://schemas.microsoft.com/office/drawing/2015/9/8/chartex" xmlns:cx2="http://schemas.microsoft.com/office/drawing/2015/10/21/chartex" xmlns:cx3="http://schemas.microsoft.com/office/drawing/2016/5/9/chartex" xmlns:cx4="http://schemas.microsoft.com/office/drawing/2016/5/10/chartex" xmlns:cx5="http://schemas.microsoft.com/office/drawing/2016/5/11/chartex" xmlns:cx6="http://schemas.microsoft.com/office/drawing/2016/5/12/chartex" xmlns:cx7="http://schemas.microsoft.com/office/drawing/2016/5/13/chartex" xmlns:cx8="http://schemas.microsoft.com/office/drawing/2016/5/14/chartex" xmlns:mc="http://schemas.openxmlformats.org/markup-compatibility/2006" xmlns:aink="http://schemas.microsoft.com/office/drawing/2016/ink" xmlns:am3d="http://schemas.microsoft.com/office/drawing/2017/model3d" xmlns:o="urn:schemas-microsoft-com:office:office" xmlns:r="http://schemas.openxmlformats.org/officeDocument/2006/relationships" xmlns:m="http://schemas.openxmlformats.org/officeDocument/2006/math" xmlns:v="urn:schemas-microsoft-com:vml" xmlns:wp14="http://schemas.microsoft.com/office/word/2010/wordprocessingDrawing" xmlns:wp="http://schemas.openxmlformats.org/drawingml/2006/wordprocessingDrawing" xmlns:w10="urn:schemas-microsoft-com:office:word" xmlns:w="http://schemas.openxmlformats.org/wordprocessingml/2006/main" xmlns:w14="http://schemas.microsoft.com/office/word/2010/wordml" xmlns:w15="http://schemas.microsoft.com/office/word/2012/wordml" xmlns:w16cid="http://schemas.microsoft.com/office/word/2016/wordml/cid" xmlns:w16se="http://schemas.microsoft.com/office/word/2015/wordml/symex" xmlns:wpg="http://schemas.microsoft.com/office/word/2010/wordprocessingGroup" xmlns:wpi="http://schemas.microsoft.com/office/word/2010/wordprocessingInk" xmlns:wne="http://schemas.microsoft.com/office/word/2006/wordml" xmlns:wps="http://schemas.microsoft.com/office/word/2010/wordprocessingShape" mc:Ignorable="w14 w15 w16se w16cid wp14">
   <w:abstractNum w:abstractNumId="0" w15:restartNumberingAfterBreak="0">
+    <w:nsid w:val="FFFFFF7C"/>
+    <w:multiLevelType w:val="singleLevel"/>
+    <w:tmpl w:val="80FA9672"/>
+    <w:lvl w:ilvl="0">
+      <w:start w:val="1"/>
+      <w:numFmt w:val="decimal"/>
+      <w:lvlText w:val="%1."/>
+      <w:lvlJc w:val="left"/>
+      <w:pPr>
+        <w:tabs>
+          <w:tab w:val="num" w:pos="1800"/>
+        </w:tabs>
+        <w:ind w:left="1800" w:hanging="360"/>
+      </w:pPr>
+    </w:lvl>
+  </w:abstractNum>
+  <w:abstractNum w:abstractNumId="1" w15:restartNumberingAfterBreak="0">
+    <w:nsid w:val="FFFFFF7D"/>
+    <w:multiLevelType w:val="singleLevel"/>
+    <w:tmpl w:val="380A3C5C"/>
+    <w:lvl w:ilvl="0">
+      <w:start w:val="1"/>
+      <w:numFmt w:val="decimal"/>
+      <w:lvlText w:val="%1."/>
+      <w:lvlJc w:val="left"/>
+      <w:pPr>
+        <w:tabs>
+          <w:tab w:val="num" w:pos="1440"/>
+        </w:tabs>
+        <w:ind w:left="1440" w:hanging="360"/>
+      </w:pPr>
+    </w:lvl>
+  </w:abstractNum>
+  <w:abstractNum w:abstractNumId="2" w15:restartNumberingAfterBreak="0">
+    <w:nsid w:val="FFFFFF7E"/>
+    <w:multiLevelType w:val="singleLevel"/>
+    <w:tmpl w:val="1ACA078A"/>
+    <w:lvl w:ilvl="0">
+      <w:start w:val="1"/>
+      <w:numFmt w:val="decimal"/>
+      <w:lvlText w:val="%1."/>
+      <w:lvlJc w:val="left"/>
+      <w:pPr>
+        <w:tabs>
+          <w:tab w:val="num" w:pos="1080"/>
+        </w:tabs>
+        <w:ind w:left="1080" w:hanging="360"/>
+      </w:pPr>
+    </w:lvl>
+  </w:abstractNum>
+  <w:abstractNum w:abstractNumId="3" w15:restartNumberingAfterBreak="0">
+    <w:nsid w:val="FFFFFF7F"/>
+    <w:multiLevelType w:val="singleLevel"/>
+    <w:tmpl w:val="B85C12DC"/>
+    <w:lvl w:ilvl="0">
+      <w:start w:val="1"/>
+      <w:numFmt w:val="decimal"/>
+      <w:lvlText w:val="%1."/>
+      <w:lvlJc w:val="left"/>
+      <w:pPr>
+        <w:tabs>
+          <w:tab w:val="num" w:pos="720"/>
+        </w:tabs>
+        <w:ind w:left="720" w:hanging="360"/>
+      </w:pPr>
+    </w:lvl>
+  </w:abstractNum>
+  <w:abstractNum w:abstractNumId="4" w15:restartNumberingAfterBreak="0">
+    <w:nsid w:val="FFFFFF80"/>
+    <w:multiLevelType w:val="singleLevel"/>
+    <w:tmpl w:val="A8A8A144"/>
+    <w:lvl w:ilvl="0">
+      <w:start w:val="1"/>
+      <w:numFmt w:val="bullet"/>
+      <w:lvlText w:val=""/>
+      <w:lvlJc w:val="left"/>
+      <w:pPr>
+        <w:tabs>
+          <w:tab w:val="num" w:pos="1800"/>
+        </w:tabs>
+        <w:ind w:left="1800" w:hanging="360"/>
+      </w:pPr>
+      <w:rPr>
+        <w:rFonts w:ascii="Symbol" w:hAnsi="Symbol" w:hint="default"/>
+      </w:rPr>
+    </w:lvl>
+  </w:abstractNum>
+  <w:abstractNum w:abstractNumId="5" w15:restartNumberingAfterBreak="0">
+    <w:nsid w:val="FFFFFF81"/>
+    <w:multiLevelType w:val="singleLevel"/>
+    <w:tmpl w:val="2948F8B0"/>
+    <w:lvl w:ilvl="0">
+      <w:start w:val="1"/>
+      <w:numFmt w:val="bullet"/>
+      <w:lvlText w:val=""/>
+      <w:lvlJc w:val="left"/>
+      <w:pPr>
+        <w:tabs>
+          <w:tab w:val="num" w:pos="1440"/>
+        </w:tabs>
+        <w:ind w:left="1440" w:hanging="360"/>
+      </w:pPr>
+      <w:rPr>
+        <w:rFonts w:ascii="Symbol" w:hAnsi="Symbol" w:hint="default"/>
+      </w:rPr>
+    </w:lvl>
+  </w:abstractNum>
+  <w:abstractNum w:abstractNumId="6" w15:restartNumberingAfterBreak="0">
+    <w:nsid w:val="FFFFFF82"/>
+    <w:multiLevelType w:val="singleLevel"/>
+    <w:tmpl w:val="2C92407C"/>
+    <w:lvl w:ilvl="0">
+      <w:start w:val="1"/>
+      <w:numFmt w:val="bullet"/>
+      <w:lvlText w:val=""/>
+      <w:lvlJc w:val="left"/>
+      <w:pPr>
+        <w:tabs>
+          <w:tab w:val="num" w:pos="1080"/>
+        </w:tabs>
+        <w:ind w:left="1080" w:hanging="360"/>
+      </w:pPr>
+      <w:rPr>
+        <w:rFonts w:ascii="Symbol" w:hAnsi="Symbol" w:hint="default"/>
+      </w:rPr>
+    </w:lvl>
+  </w:abstractNum>
+  <w:abstractNum w:abstractNumId="7" w15:restartNumberingAfterBreak="0">
+    <w:nsid w:val="FFFFFF83"/>
+    <w:multiLevelType w:val="singleLevel"/>
+    <w:tmpl w:val="4E1E2BF4"/>
+    <w:lvl w:ilvl="0">
+      <w:start w:val="1"/>
+      <w:numFmt w:val="bullet"/>
+      <w:lvlText w:val=""/>
+      <w:lvlJc w:val="left"/>
+      <w:pPr>
+        <w:tabs>
+          <w:tab w:val="num" w:pos="720"/>
+        </w:tabs>
+        <w:ind w:left="720" w:hanging="360"/>
+      </w:pPr>
+      <w:rPr>
+        <w:rFonts w:ascii="Symbol" w:hAnsi="Symbol" w:hint="default"/>
+      </w:rPr>
+    </w:lvl>
+  </w:abstractNum>
+  <w:abstractNum w:abstractNumId="8" w15:restartNumberingAfterBreak="0">
+    <w:nsid w:val="FFFFFF88"/>
+    <w:multiLevelType w:val="singleLevel"/>
+    <w:tmpl w:val="E50A5358"/>
+    <w:lvl w:ilvl="0">
+      <w:start w:val="1"/>
+      <w:numFmt w:val="decimal"/>
+      <w:lvlText w:val="%1."/>
+      <w:lvlJc w:val="left"/>
+      <w:pPr>
+        <w:tabs>
+          <w:tab w:val="num" w:pos="360"/>
+        </w:tabs>
+        <w:ind w:left="360" w:hanging="360"/>
+      </w:pPr>
+    </w:lvl>
+  </w:abstractNum>
+  <w:abstractNum w:abstractNumId="9" w15:restartNumberingAfterBreak="0">
+    <w:nsid w:val="FFFFFF89"/>
+    <w:multiLevelType w:val="singleLevel"/>
+    <w:tmpl w:val="7A0C86EC"/>
+    <w:lvl w:ilvl="0">
+      <w:start w:val="1"/>
+      <w:numFmt w:val="bullet"/>
+      <w:lvlText w:val=""/>
+      <w:lvlJc w:val="left"/>
+      <w:pPr>
+        <w:tabs>
+          <w:tab w:val="num" w:pos="360"/>
+        </w:tabs>
+        <w:ind w:left="360" w:hanging="360"/>
+      </w:pPr>
+      <w:rPr>
+        <w:rFonts w:ascii="Symbol" w:hAnsi="Symbol" w:hint="default"/>
+      </w:rPr>
+    </w:lvl>
+  </w:abstractNum>
+  <w:abstractNum w:abstractNumId="10" w15:restartNumberingAfterBreak="0">
     <w:nsid w:val="34D333F7"/>
     <w:multiLevelType w:val="multilevel"/>
     <w:tmpl w:val="70AE5F62"/>
@@ -4075,7 +4528,7 @@
       </w:pPr>
     </w:lvl>
   </w:abstractNum>
-  <w:abstractNum w:abstractNumId="1" w15:restartNumberingAfterBreak="0">
+  <w:abstractNum w:abstractNumId="11" w15:restartNumberingAfterBreak="0">
     <w:nsid w:val="3C775900"/>
     <w:multiLevelType w:val="multilevel"/>
     <w:tmpl w:val="45F068D2"/>
@@ -4161,7 +4614,7 @@
       </w:pPr>
     </w:lvl>
   </w:abstractNum>
-  <w:abstractNum w:abstractNumId="2" w15:restartNumberingAfterBreak="0">
+  <w:abstractNum w:abstractNumId="12" w15:restartNumberingAfterBreak="0">
     <w:nsid w:val="50A87CEC"/>
     <w:multiLevelType w:val="multilevel"/>
     <w:tmpl w:val="9138A376"/>
@@ -4247,7 +4700,7 @@
       </w:pPr>
     </w:lvl>
   </w:abstractNum>
-  <w:abstractNum w:abstractNumId="3" w15:restartNumberingAfterBreak="0">
+  <w:abstractNum w:abstractNumId="13" w15:restartNumberingAfterBreak="0">
     <w:nsid w:val="534E2D12"/>
     <w:multiLevelType w:val="multilevel"/>
     <w:tmpl w:val="9718E8E8"/>
@@ -4369,7 +4822,7 @@
       </w:pPr>
     </w:lvl>
   </w:abstractNum>
-  <w:abstractNum w:abstractNumId="4" w15:restartNumberingAfterBreak="0">
+  <w:abstractNum w:abstractNumId="14" w15:restartNumberingAfterBreak="0">
     <w:nsid w:val="555B5D25"/>
     <w:multiLevelType w:val="multilevel"/>
     <w:tmpl w:val="2856D598"/>
@@ -4456,19 +4909,49 @@
     </w:lvl>
   </w:abstractNum>
   <w:num w:numId="1">
+    <w:abstractNumId w:val="10"/>
+  </w:num>
+  <w:num w:numId="2">
+    <w:abstractNumId w:val="12"/>
+  </w:num>
+  <w:num w:numId="3">
+    <w:abstractNumId w:val="11"/>
+  </w:num>
+  <w:num w:numId="4">
+    <w:abstractNumId w:val="14"/>
+  </w:num>
+  <w:num w:numId="5">
+    <w:abstractNumId w:val="13"/>
+  </w:num>
+  <w:num w:numId="6">
     <w:abstractNumId w:val="0"/>
   </w:num>
-  <w:num w:numId="2">
+  <w:num w:numId="7">
+    <w:abstractNumId w:val="1"/>
+  </w:num>
+  <w:num w:numId="8">
     <w:abstractNumId w:val="2"/>
   </w:num>
-  <w:num w:numId="3">
-    <w:abstractNumId w:val="1"/>
+  <w:num w:numId="9">
+    <w:abstractNumId w:val="3"/>
   </w:num>
-  <w:num w:numId="4">
+  <w:num w:numId="10">
+    <w:abstractNumId w:val="8"/>
+  </w:num>
+  <w:num w:numId="11">
     <w:abstractNumId w:val="4"/>
   </w:num>
-  <w:num w:numId="5">
-    <w:abstractNumId w:val="3"/>
+  <w:num w:numId="12">
+    <w:abstractNumId w:val="5"/>
+  </w:num>
+  <w:num w:numId="13">
+    <w:abstractNumId w:val="6"/>
+  </w:num>
+  <w:num w:numId="14">
+    <w:abstractNumId w:val="7"/>
+  </w:num>
+  <w:num w:numId="15">
+    <w:abstractNumId w:val="9"/>
   </w:num>
 </w:numbering>
 </file>
@@ -4752,10 +5235,6 @@
     <w:lsdException w:name="Book Title" w:uiPriority="33" w:qFormat="1"/>
     <w:lsdException w:name="Bibliography" w:semiHidden="1" w:uiPriority="37" w:unhideWhenUsed="1"/>
     <w:lsdException w:name="TOC Heading" w:semiHidden="1" w:uiPriority="39" w:unhideWhenUsed="1" w:qFormat="1"/>
-    <w:lsdException w:name="Grid Table Light" w:semiHidden="1" w:unhideWhenUsed="1"/>
-    <w:lsdException w:name="Grid Table 1 Light" w:semiHidden="1" w:unhideWhenUsed="1"/>
-    <w:lsdException w:name="Grid Table 2" w:semiHidden="1" w:unhideWhenUsed="1"/>
-    <w:lsdException w:name="Grid Table 3" w:semiHidden="1" w:unhideWhenUsed="1"/>
     <w:lsdException w:name="Grid Table 4" w:uiPriority="49"/>
     <w:lsdException w:name="Grid Table 5 Dark" w:uiPriority="50"/>
     <w:lsdException w:name="Grid Table 6 Colorful" w:uiPriority="51"/>
@@ -5246,6 +5725,29 @@
     <w:basedOn w:val="Heading"/>
     <w:qFormat/>
   </w:style>
+  <w:style w:type="character" w:styleId="Hyperlink">
+    <w:name w:val="Hyperlink"/>
+    <w:basedOn w:val="DefaultParagraphFont"/>
+    <w:uiPriority w:val="99"/>
+    <w:unhideWhenUsed/>
+    <w:rsid w:val="00C97F88"/>
+    <w:rPr>
+      <w:color w:val="0000FF" w:themeColor="hyperlink"/>
+      <w:u w:val="single"/>
+    </w:rPr>
+  </w:style>
+  <w:style w:type="character" w:styleId="UnresolvedMention">
+    <w:name w:val="Unresolved Mention"/>
+    <w:basedOn w:val="DefaultParagraphFont"/>
+    <w:uiPriority w:val="99"/>
+    <w:semiHidden/>
+    <w:unhideWhenUsed/>
+    <w:rsid w:val="00C97F88"/>
+    <w:rPr>
+      <w:color w:val="605E5C"/>
+      <w:shd w:val="clear" w:color="auto" w:fill="E1DFDD"/>
+    </w:rPr>
+  </w:style>
 </w:styles>
 </file>
 
@@ -5574,7 +6076,7 @@
 </file>
 
 <file path=customXml/itemProps1.xml><?xml version="1.0" encoding="utf-8"?>
-<ds:datastoreItem xmlns:ds="http://schemas.openxmlformats.org/officeDocument/2006/customXml" ds:itemID="{C6531B41-D0F5-CA45-A582-14DE9C2FA279}">
+<ds:datastoreItem xmlns:ds="http://schemas.openxmlformats.org/officeDocument/2006/customXml" ds:itemID="{980D7872-1282-6949-93F9-407269DD2CA0}">
   <ds:schemaRefs>
     <ds:schemaRef ds:uri="http://schemas.openxmlformats.org/officeDocument/2006/bibliography"/>
   </ds:schemaRefs>

</xml_diff>